<commit_message>
rapport, classes UI et images
Mini-avancée dans le rapport, création et nommage des classes UI (pour
l'instant vides) et peaufinage de l'image "tir raté"
</commit_message>
<xml_diff>
--- a/Rapport de Projet/Rapport.docx
+++ b/Rapport de Projet/Rapport.docx
@@ -10,6 +10,7 @@
           <w:docPartUnique/>
         </w:docPartObj>
       </w:sdtPr>
+      <w:sdtEndPr/>
       <w:sdtContent>
         <w:p>
           <w:r>
@@ -86,6 +87,7 @@
                                   <w:dataBinding w:prefixMappings="xmlns:ns0='http://schemas.openxmlformats.org/package/2006/metadata/core-properties' xmlns:ns1='http://purl.org/dc/elements/1.1/'" w:xpath="/ns0:coreProperties[1]/ns1:title[1]" w:storeItemID="{6C3C8BC8-F283-45AE-878A-BAB7291924A1}"/>
                                   <w:text/>
                                 </w:sdtPr>
+                                <w:sdtEndPr/>
                                 <w:sdtContent>
                                   <w:p>
                                     <w:pPr>
@@ -105,59 +107,8 @@
                                         <w:sz w:val="72"/>
                                         <w:szCs w:val="72"/>
                                       </w:rPr>
-                                      <w:t xml:space="preserve">Mini </w:t>
+                                      <w:t>Projet Génie Logiciel</w:t>
                                     </w:r>
-                                    <w:proofErr w:type="spellStart"/>
-                                    <w:r>
-                                      <w:rPr>
-                                        <w:rFonts w:asciiTheme="majorHAnsi" w:eastAsiaTheme="majorEastAsia" w:hAnsiTheme="majorHAnsi" w:cstheme="majorBidi"/>
-                                        <w:color w:val="FFFFFF" w:themeColor="background1"/>
-                                        <w:sz w:val="72"/>
-                                        <w:szCs w:val="72"/>
-                                      </w:rPr>
-                                      <w:t>Projet</w:t>
-                                    </w:r>
-                                    <w:proofErr w:type="spellEnd"/>
-                                    <w:r>
-                                      <w:rPr>
-                                        <w:rFonts w:asciiTheme="majorHAnsi" w:eastAsiaTheme="majorEastAsia" w:hAnsiTheme="majorHAnsi" w:cstheme="majorBidi"/>
-                                        <w:color w:val="FFFFFF" w:themeColor="background1"/>
-                                        <w:sz w:val="72"/>
-                                        <w:szCs w:val="72"/>
-                                      </w:rPr>
-                                      <w:t xml:space="preserve"> </w:t>
-                                    </w:r>
-                                    <w:proofErr w:type="spellStart"/>
-                                    <w:r>
-                                      <w:rPr>
-                                        <w:rFonts w:asciiTheme="majorHAnsi" w:eastAsiaTheme="majorEastAsia" w:hAnsiTheme="majorHAnsi" w:cstheme="majorBidi"/>
-                                        <w:color w:val="FFFFFF" w:themeColor="background1"/>
-                                        <w:sz w:val="72"/>
-                                        <w:szCs w:val="72"/>
-                                      </w:rPr>
-                                      <w:t>Génie</w:t>
-                                    </w:r>
-                                    <w:proofErr w:type="spellEnd"/>
-                                    <w:r>
-                                      <w:rPr>
-                                        <w:rFonts w:asciiTheme="majorHAnsi" w:eastAsiaTheme="majorEastAsia" w:hAnsiTheme="majorHAnsi" w:cstheme="majorBidi"/>
-                                        <w:color w:val="FFFFFF" w:themeColor="background1"/>
-                                        <w:sz w:val="72"/>
-                                        <w:szCs w:val="72"/>
-                                      </w:rPr>
-                                      <w:t xml:space="preserve"> </w:t>
-                                    </w:r>
-                                    <w:proofErr w:type="spellStart"/>
-                                    <w:r>
-                                      <w:rPr>
-                                        <w:rFonts w:asciiTheme="majorHAnsi" w:eastAsiaTheme="majorEastAsia" w:hAnsiTheme="majorHAnsi" w:cstheme="majorBidi"/>
-                                        <w:color w:val="FFFFFF" w:themeColor="background1"/>
-                                        <w:sz w:val="72"/>
-                                        <w:szCs w:val="72"/>
-                                      </w:rPr>
-                                      <w:t>Logiciel</w:t>
-                                    </w:r>
-                                    <w:proofErr w:type="spellEnd"/>
                                   </w:p>
                                 </w:sdtContent>
                               </w:sdt>
@@ -196,6 +147,7 @@
                             <w:dataBinding w:prefixMappings="xmlns:ns0='http://schemas.openxmlformats.org/package/2006/metadata/core-properties' xmlns:ns1='http://purl.org/dc/elements/1.1/'" w:xpath="/ns0:coreProperties[1]/ns1:title[1]" w:storeItemID="{6C3C8BC8-F283-45AE-878A-BAB7291924A1}"/>
                             <w:text/>
                           </w:sdtPr>
+                          <w:sdtEndPr/>
                           <w:sdtContent>
                             <w:p>
                               <w:pPr>
@@ -215,59 +167,8 @@
                                   <w:sz w:val="72"/>
                                   <w:szCs w:val="72"/>
                                 </w:rPr>
-                                <w:t xml:space="preserve">Mini </w:t>
+                                <w:t>Projet Génie Logiciel</w:t>
                               </w:r>
-                              <w:proofErr w:type="spellStart"/>
-                              <w:r>
-                                <w:rPr>
-                                  <w:rFonts w:asciiTheme="majorHAnsi" w:eastAsiaTheme="majorEastAsia" w:hAnsiTheme="majorHAnsi" w:cstheme="majorBidi"/>
-                                  <w:color w:val="FFFFFF" w:themeColor="background1"/>
-                                  <w:sz w:val="72"/>
-                                  <w:szCs w:val="72"/>
-                                </w:rPr>
-                                <w:t>Projet</w:t>
-                              </w:r>
-                              <w:proofErr w:type="spellEnd"/>
-                              <w:r>
-                                <w:rPr>
-                                  <w:rFonts w:asciiTheme="majorHAnsi" w:eastAsiaTheme="majorEastAsia" w:hAnsiTheme="majorHAnsi" w:cstheme="majorBidi"/>
-                                  <w:color w:val="FFFFFF" w:themeColor="background1"/>
-                                  <w:sz w:val="72"/>
-                                  <w:szCs w:val="72"/>
-                                </w:rPr>
-                                <w:t xml:space="preserve"> </w:t>
-                              </w:r>
-                              <w:proofErr w:type="spellStart"/>
-                              <w:r>
-                                <w:rPr>
-                                  <w:rFonts w:asciiTheme="majorHAnsi" w:eastAsiaTheme="majorEastAsia" w:hAnsiTheme="majorHAnsi" w:cstheme="majorBidi"/>
-                                  <w:color w:val="FFFFFF" w:themeColor="background1"/>
-                                  <w:sz w:val="72"/>
-                                  <w:szCs w:val="72"/>
-                                </w:rPr>
-                                <w:t>Génie</w:t>
-                              </w:r>
-                              <w:proofErr w:type="spellEnd"/>
-                              <w:r>
-                                <w:rPr>
-                                  <w:rFonts w:asciiTheme="majorHAnsi" w:eastAsiaTheme="majorEastAsia" w:hAnsiTheme="majorHAnsi" w:cstheme="majorBidi"/>
-                                  <w:color w:val="FFFFFF" w:themeColor="background1"/>
-                                  <w:sz w:val="72"/>
-                                  <w:szCs w:val="72"/>
-                                </w:rPr>
-                                <w:t xml:space="preserve"> </w:t>
-                              </w:r>
-                              <w:proofErr w:type="spellStart"/>
-                              <w:r>
-                                <w:rPr>
-                                  <w:rFonts w:asciiTheme="majorHAnsi" w:eastAsiaTheme="majorEastAsia" w:hAnsiTheme="majorHAnsi" w:cstheme="majorBidi"/>
-                                  <w:color w:val="FFFFFF" w:themeColor="background1"/>
-                                  <w:sz w:val="72"/>
-                                  <w:szCs w:val="72"/>
-                                </w:rPr>
-                                <w:t>Logiciel</w:t>
-                              </w:r>
-                              <w:proofErr w:type="spellEnd"/>
                             </w:p>
                           </w:sdtContent>
                         </w:sdt>
@@ -343,7 +244,7 @@
                                   <a:avLst/>
                                 </a:prstGeom>
                                 <a:solidFill>
-                                  <a:schemeClr val="accent3"/>
+                                  <a:schemeClr val="tx2"/>
                                 </a:solidFill>
                                 <a:extLst>
                                   <a:ext uri="{91240B29-F687-4F45-9708-019B960494DF}">
@@ -474,13 +375,14 @@
                                     <w:alias w:val="Year"/>
                                     <w:id w:val="103676087"/>
                                     <w:dataBinding w:prefixMappings="xmlns:ns0='http://schemas.microsoft.com/office/2006/coverPageProps'" w:xpath="/ns0:CoverPageProperties[1]/ns0:PublishDate[1]" w:storeItemID="{55AF091B-3C7A-41E3-B477-F2FDAA23CFDA}"/>
-                                    <w:date w:fullDate="2014-01-01T00:00:00Z">
+                                    <w:date w:fullDate="2014-03-01T00:00:00Z">
                                       <w:dateFormat w:val="yyyy"/>
                                       <w:lid w:val="en-US"/>
                                       <w:storeMappedDataAs w:val="dateTime"/>
                                       <w:calendar w:val="gregorian"/>
                                     </w:date>
                                   </w:sdtPr>
+                                  <w:sdtEndPr/>
                                   <w:sdtContent>
                                     <w:p>
                                       <w:pPr>
@@ -561,253 +463,148 @@
                             </wps:spPr>
                             <wps:txbx>
                               <w:txbxContent>
-                                <w:sdt>
-                                  <w:sdtPr>
-                                    <w:rPr>
-                                      <w:color w:val="FFFFFF" w:themeColor="background1"/>
-                                    </w:rPr>
-                                    <w:alias w:val="Author"/>
-                                    <w:id w:val="-1505590019"/>
-                                    <w:dataBinding w:prefixMappings="xmlns:ns0='http://schemas.openxmlformats.org/package/2006/metadata/core-properties' xmlns:ns1='http://purl.org/dc/elements/1.1/'" w:xpath="/ns0:coreProperties[1]/ns1:creator[1]" w:storeItemID="{6C3C8BC8-F283-45AE-878A-BAB7291924A1}"/>
-                                    <w:text/>
-                                  </w:sdtPr>
-                                  <w:sdtContent>
-                                    <w:p>
-                                      <w:pPr>
-                                        <w:pStyle w:val="NoSpacing"/>
-                                        <w:spacing w:line="360" w:lineRule="auto"/>
-                                        <w:rPr>
-                                          <w:color w:val="FFFFFF" w:themeColor="background1"/>
-                                        </w:rPr>
-                                      </w:pPr>
-                                      <w:proofErr w:type="spellStart"/>
-                                      <w:r>
-                                        <w:rPr>
-                                          <w:color w:val="FFFFFF" w:themeColor="background1"/>
-                                        </w:rPr>
-                                        <w:t>Amacher</w:t>
-                                      </w:r>
-                                      <w:proofErr w:type="spellEnd"/>
-                                      <w:r>
-                                        <w:rPr>
-                                          <w:color w:val="FFFFFF" w:themeColor="background1"/>
-                                        </w:rPr>
-                                        <w:t xml:space="preserve"> </w:t>
-                                      </w:r>
-                                      <w:proofErr w:type="spellStart"/>
-                                      <w:r>
-                                        <w:rPr>
-                                          <w:color w:val="FFFFFF" w:themeColor="background1"/>
-                                        </w:rPr>
-                                        <w:t>Julien</w:t>
-                                      </w:r>
-                                      <w:proofErr w:type="spellEnd"/>
-                                    </w:p>
-                                  </w:sdtContent>
-                                </w:sdt>
-                                <w:sdt>
-                                  <w:sdtPr>
-                                    <w:rPr>
-                                      <w:color w:val="FFFFFF" w:themeColor="background1"/>
-                                    </w:rPr>
-                                    <w:alias w:val="Author"/>
-                                    <w:id w:val="103676095"/>
-                                    <w:dataBinding w:prefixMappings="xmlns:ns0='http://schemas.openxmlformats.org/package/2006/metadata/core-properties' xmlns:ns1='http://purl.org/dc/elements/1.1/'" w:xpath="/ns0:coreProperties[1]/ns1:creator[1]" w:storeItemID="{6C3C8BC8-F283-45AE-878A-BAB7291924A1}"/>
-                                    <w:text/>
-                                  </w:sdtPr>
-                                  <w:sdtContent>
-                                    <w:p>
-                                      <w:pPr>
-                                        <w:pStyle w:val="NoSpacing"/>
-                                        <w:spacing w:line="360" w:lineRule="auto"/>
-                                        <w:rPr>
-                                          <w:color w:val="FFFFFF" w:themeColor="background1"/>
-                                        </w:rPr>
-                                      </w:pPr>
-                                      <w:proofErr w:type="spellStart"/>
-                                      <w:r>
-                                        <w:rPr>
-                                          <w:color w:val="FFFFFF" w:themeColor="background1"/>
-                                          <w:lang w:val="fr-CH"/>
-                                        </w:rPr>
-                                        <w:t>Amacher</w:t>
-                                      </w:r>
-                                      <w:proofErr w:type="spellEnd"/>
-                                      <w:r>
-                                        <w:rPr>
-                                          <w:color w:val="FFFFFF" w:themeColor="background1"/>
-                                          <w:lang w:val="fr-CH"/>
-                                        </w:rPr>
-                                        <w:t xml:space="preserve"> Julien</w:t>
-                                      </w:r>
-                                    </w:p>
-                                  </w:sdtContent>
-                                </w:sdt>
-                                <w:sdt>
-                                  <w:sdtPr>
-                                    <w:rPr>
-                                      <w:color w:val="FFFFFF" w:themeColor="background1"/>
-                                      <w:lang w:val="de-CH"/>
-                                    </w:rPr>
-                                    <w:alias w:val="Author"/>
-                                    <w:id w:val="1103845812"/>
-                                    <w:dataBinding w:prefixMappings="xmlns:ns0='http://schemas.openxmlformats.org/package/2006/metadata/core-properties' xmlns:ns1='http://purl.org/dc/elements/1.1/'" w:xpath="/ns0:coreProperties[1]/ns1:creator[1]" w:storeItemID="{6C3C8BC8-F283-45AE-878A-BAB7291924A1}"/>
-                                    <w:text/>
-                                  </w:sdtPr>
-                                  <w:sdtContent>
-                                    <w:p>
-                                      <w:pPr>
-                                        <w:pStyle w:val="NoSpacing"/>
-                                        <w:spacing w:line="360" w:lineRule="auto"/>
-                                        <w:rPr>
-                                          <w:color w:val="FFFFFF" w:themeColor="background1"/>
-                                          <w:lang w:val="de-CH"/>
-                                        </w:rPr>
-                                      </w:pPr>
-                                      <w:r>
-                                        <w:rPr>
-                                          <w:color w:val="FFFFFF" w:themeColor="background1"/>
-                                          <w:lang w:val="de-CH"/>
-                                        </w:rPr>
-                                        <w:t>Amacher Julien</w:t>
-                                      </w:r>
-                                    </w:p>
-                                  </w:sdtContent>
-                                </w:sdt>
-                                <w:sdt>
-                                  <w:sdtPr>
-                                    <w:rPr>
-                                      <w:color w:val="FFFFFF" w:themeColor="background1"/>
-                                      <w:lang w:val="de-CH"/>
-                                    </w:rPr>
-                                    <w:alias w:val="Author"/>
-                                    <w:id w:val="-1574496952"/>
-                                    <w:dataBinding w:prefixMappings="xmlns:ns0='http://schemas.openxmlformats.org/package/2006/metadata/core-properties' xmlns:ns1='http://purl.org/dc/elements/1.1/'" w:xpath="/ns0:coreProperties[1]/ns1:creator[1]" w:storeItemID="{6C3C8BC8-F283-45AE-878A-BAB7291924A1}"/>
-                                    <w:text/>
-                                  </w:sdtPr>
-                                  <w:sdtContent>
-                                    <w:p>
-                                      <w:pPr>
-                                        <w:pStyle w:val="NoSpacing"/>
-                                        <w:spacing w:line="360" w:lineRule="auto"/>
-                                        <w:rPr>
-                                          <w:color w:val="FFFFFF" w:themeColor="background1"/>
-                                          <w:lang w:val="de-CH"/>
-                                        </w:rPr>
-                                      </w:pPr>
-                                      <w:r>
-                                        <w:rPr>
-                                          <w:color w:val="FFFFFF" w:themeColor="background1"/>
-                                          <w:lang w:val="de-CH"/>
-                                        </w:rPr>
-                                        <w:t>Amacher Julien</w:t>
-                                      </w:r>
-                                    </w:p>
-                                  </w:sdtContent>
-                                </w:sdt>
-                                <w:sdt>
-                                  <w:sdtPr>
-                                    <w:rPr>
-                                      <w:color w:val="FFFFFF" w:themeColor="background1"/>
-                                      <w:lang w:val="de-CH"/>
-                                    </w:rPr>
-                                    <w:alias w:val="Author"/>
-                                    <w:id w:val="-1288202045"/>
-                                    <w:dataBinding w:prefixMappings="xmlns:ns0='http://schemas.openxmlformats.org/package/2006/metadata/core-properties' xmlns:ns1='http://purl.org/dc/elements/1.1/'" w:xpath="/ns0:coreProperties[1]/ns1:creator[1]" w:storeItemID="{6C3C8BC8-F283-45AE-878A-BAB7291924A1}"/>
-                                    <w:text/>
-                                  </w:sdtPr>
-                                  <w:sdtContent>
-                                    <w:p>
-                                      <w:pPr>
-                                        <w:pStyle w:val="NoSpacing"/>
-                                        <w:spacing w:line="360" w:lineRule="auto"/>
-                                        <w:rPr>
-                                          <w:color w:val="FFFFFF" w:themeColor="background1"/>
-                                          <w:lang w:val="de-CH"/>
-                                        </w:rPr>
-                                      </w:pPr>
-                                      <w:r>
-                                        <w:rPr>
-                                          <w:color w:val="FFFFFF" w:themeColor="background1"/>
-                                          <w:lang w:val="de-CH"/>
-                                        </w:rPr>
-                                        <w:t>Amacher Julien</w:t>
-                                      </w:r>
-                                    </w:p>
-                                  </w:sdtContent>
-                                </w:sdt>
                                 <w:p>
                                   <w:pPr>
                                     <w:pStyle w:val="NoSpacing"/>
                                     <w:spacing w:line="360" w:lineRule="auto"/>
                                     <w:rPr>
                                       <w:color w:val="FFFFFF" w:themeColor="background1"/>
-                                      <w:lang w:val="de-CH"/>
+                                    </w:rPr>
+                                  </w:pPr>
+                                  <w:r>
+                                    <w:rPr>
+                                      <w:color w:val="FFFFFF" w:themeColor="background1"/>
+                                    </w:rPr>
+                                    <w:t>Amacher Julien</w:t>
+                                  </w:r>
+                                </w:p>
+                                <w:p>
+                                  <w:pPr>
+                                    <w:pStyle w:val="NoSpacing"/>
+                                    <w:spacing w:line="360" w:lineRule="auto"/>
+                                    <w:rPr>
+                                      <w:color w:val="FFFFFF" w:themeColor="background1"/>
+                                    </w:rPr>
+                                  </w:pPr>
+                                  <w:r>
+                                    <w:rPr>
+                                      <w:color w:val="FFFFFF" w:themeColor="background1"/>
+                                    </w:rPr>
+                                    <w:t>Gardel  Bastian</w:t>
+                                  </w:r>
+                                </w:p>
+                                <w:p>
+                                  <w:pPr>
+                                    <w:pStyle w:val="NoSpacing"/>
+                                    <w:spacing w:line="360" w:lineRule="auto"/>
+                                    <w:rPr>
+                                      <w:color w:val="FFFFFF" w:themeColor="background1"/>
+                                      <w:lang w:val="fr-CH"/>
+                                    </w:rPr>
+                                  </w:pPr>
+                                  <w:r>
+                                    <w:rPr>
+                                      <w:color w:val="FFFFFF" w:themeColor="background1"/>
+                                      <w:lang w:val="fr-CH"/>
+                                    </w:rPr>
+                                    <w:t>Le Nguyen-Phuong</w:t>
+                                  </w:r>
+                                </w:p>
+                                <w:p>
+                                  <w:pPr>
+                                    <w:pStyle w:val="NoSpacing"/>
+                                    <w:spacing w:line="360" w:lineRule="auto"/>
+                                    <w:rPr>
+                                      <w:color w:val="FFFFFF" w:themeColor="background1"/>
+                                      <w:lang w:val="fr-CH"/>
+                                    </w:rPr>
+                                  </w:pPr>
+                                  <w:r>
+                                    <w:rPr>
+                                      <w:color w:val="FFFFFF" w:themeColor="background1"/>
+                                      <w:lang w:val="fr-CH"/>
+                                    </w:rPr>
+                                    <w:t>Noubissi Parfait-plaisir-de-P</w:t>
+                                  </w:r>
+                                  <w:r>
+                                    <w:rPr>
+                                      <w:color w:val="FFFFFF" w:themeColor="background1"/>
+                                      <w:lang w:val="fr-CH"/>
+                                    </w:rPr>
+                                    <w:t>âques</w:t>
+                                  </w:r>
+                                </w:p>
+                                <w:p>
+                                  <w:pPr>
+                                    <w:pStyle w:val="NoSpacing"/>
+                                    <w:spacing w:line="360" w:lineRule="auto"/>
+                                    <w:rPr>
+                                      <w:color w:val="FFFFFF" w:themeColor="background1"/>
+                                      <w:lang w:val="fr-CH"/>
+                                    </w:rPr>
+                                  </w:pPr>
+                                  <w:r>
+                                    <w:rPr>
+                                      <w:color w:val="FFFFFF" w:themeColor="background1"/>
+                                      <w:lang w:val="fr-CH"/>
+                                    </w:rPr>
+                                    <w:t>Widmer Yannick</w:t>
+                                  </w:r>
+                                </w:p>
+                                <w:p>
+                                  <w:pPr>
+                                    <w:pStyle w:val="NoSpacing"/>
+                                    <w:spacing w:line="360" w:lineRule="auto"/>
+                                    <w:rPr>
+                                      <w:color w:val="FFFFFF" w:themeColor="background1"/>
                                     </w:rPr>
                                   </w:pPr>
                                 </w:p>
-                                <w:sdt>
-                                  <w:sdtPr>
-                                    <w:rPr>
-                                      <w:color w:val="FFFFFF" w:themeColor="background1"/>
-                                    </w:rPr>
-                                    <w:alias w:val="Company"/>
-                                    <w:id w:val="103676099"/>
-                                    <w:showingPlcHdr/>
-                                    <w:dataBinding w:prefixMappings="xmlns:ns0='http://schemas.openxmlformats.org/officeDocument/2006/extended-properties'" w:xpath="/ns0:Properties[1]/ns0:Company[1]" w:storeItemID="{6668398D-A668-4E3E-A5EB-62B293D839F1}"/>
-                                    <w:text/>
-                                  </w:sdtPr>
-                                  <w:sdtContent>
-                                    <w:p>
-                                      <w:pPr>
-                                        <w:pStyle w:val="NoSpacing"/>
-                                        <w:spacing w:line="360" w:lineRule="auto"/>
-                                        <w:rPr>
-                                          <w:color w:val="FFFFFF" w:themeColor="background1"/>
-                                        </w:rPr>
-                                      </w:pPr>
-                                      <w:r>
-                                        <w:rPr>
-                                          <w:color w:val="FFFFFF" w:themeColor="background1"/>
-                                        </w:rPr>
-                                        <w:t>[Type the company name]</w:t>
-                                      </w:r>
-                                    </w:p>
-                                  </w:sdtContent>
-                                </w:sdt>
-                                <w:sdt>
-                                  <w:sdtPr>
-                                    <w:rPr>
-                                      <w:color w:val="FFFFFF" w:themeColor="background1"/>
-                                    </w:rPr>
-                                    <w:alias w:val="Date"/>
-                                    <w:id w:val="103676103"/>
-                                    <w:dataBinding w:prefixMappings="xmlns:ns0='http://schemas.microsoft.com/office/2006/coverPageProps'" w:xpath="/ns0:CoverPageProperties[1]/ns0:PublishDate[1]" w:storeItemID="{55AF091B-3C7A-41E3-B477-F2FDAA23CFDA}"/>
-                                    <w:date w:fullDate="2014-01-01T00:00:00Z">
-                                      <w:dateFormat w:val="M/d/yyyy"/>
-                                      <w:lid w:val="en-US"/>
-                                      <w:storeMappedDataAs w:val="dateTime"/>
-                                      <w:calendar w:val="gregorian"/>
-                                    </w:date>
-                                  </w:sdtPr>
-                                  <w:sdtContent>
-                                    <w:p>
-                                      <w:pPr>
-                                        <w:pStyle w:val="NoSpacing"/>
-                                        <w:spacing w:line="360" w:lineRule="auto"/>
-                                        <w:rPr>
-                                          <w:color w:val="FFFFFF" w:themeColor="background1"/>
-                                        </w:rPr>
-                                      </w:pPr>
-                                      <w:r>
-                                        <w:rPr>
-                                          <w:color w:val="FFFFFF" w:themeColor="background1"/>
-                                        </w:rPr>
-                                        <w:t>1/1/2014</w:t>
-                                      </w:r>
-                                    </w:p>
-                                  </w:sdtContent>
-                                </w:sdt>
+                                <w:p>
+                                  <w:pPr>
+                                    <w:pStyle w:val="NoSpacing"/>
+                                    <w:spacing w:line="360" w:lineRule="auto"/>
+                                    <w:rPr>
+                                      <w:color w:val="FFFFFF" w:themeColor="background1"/>
+                                      <w:lang w:val="fr-CH"/>
+                                    </w:rPr>
+                                  </w:pPr>
+                                  <w:r>
+                                    <w:rPr>
+                                      <w:color w:val="FFFFFF" w:themeColor="background1"/>
+                                      <w:lang w:val="fr-CH"/>
+                                    </w:rPr>
+                                    <w:t>À l’attention de M. L</w:t>
+                                  </w:r>
+                                  <w:r>
+                                    <w:rPr>
+                                      <w:color w:val="FFFFFF" w:themeColor="background1"/>
+                                      <w:lang w:val="fr-CH"/>
+                                    </w:rPr>
+                                    <w:t>efrançois Eric</w:t>
+                                  </w:r>
+                                </w:p>
+                                <w:p>
+                                  <w:pPr>
+                                    <w:pStyle w:val="NoSpacing"/>
+                                    <w:spacing w:line="360" w:lineRule="auto"/>
+                                    <w:rPr>
+                                      <w:color w:val="FFFFFF" w:themeColor="background1"/>
+                                    </w:rPr>
+                                  </w:pPr>
+                                  <w:r>
+                                    <w:rPr>
+                                      <w:color w:val="FFFFFF" w:themeColor="background1"/>
+                                    </w:rPr>
+                                    <w:t>2 Avril</w:t>
+                                  </w:r>
+                                  <w:r>
+                                    <w:rPr>
+                                      <w:color w:val="FFFFFF" w:themeColor="background1"/>
+                                    </w:rPr>
+                                    <w:t xml:space="preserve"> 2014</w:t>
+                                  </w:r>
+                                </w:p>
                               </w:txbxContent>
                             </wps:txbx>
                             <wps:bodyPr rot="0" vert="horz" wrap="square" lIns="365760" tIns="182880" rIns="182880" bIns="182880" anchor="b" anchorCtr="0" upright="1">
@@ -828,9 +625,9 @@
               </mc:Choice>
               <mc:Fallback>
                 <w:pict>
-                  <v:group id="Group 14" o:spid="_x0000_s1027" style="position:absolute;margin-left:194.35pt;margin-top:0;width:245.55pt;height:11in;z-index:251659264;mso-width-percent:400;mso-height-percent:1000;mso-position-horizontal:right;mso-position-horizontal-relative:page;mso-position-vertical:top;mso-position-vertical-relative:page;mso-width-percent:400;mso-height-percent:1000" coordorigin="7329" coordsize="4911,15840" o:gfxdata="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" o:allowincell="f">
+                  <v:group id="Group 14" o:spid="_x0000_s1027" style="position:absolute;margin-left:194.35pt;margin-top:0;width:245.55pt;height:11in;z-index:251659264;mso-width-percent:400;mso-height-percent:1000;mso-position-horizontal:right;mso-position-horizontal-relative:page;mso-position-vertical:top;mso-position-vertical-relative:page;mso-width-percent:400;mso-height-percent:1000" coordorigin="7329" coordsize="4911,15840" o:gfxdata="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" o:allowincell="f">
                     <v:group id="Group 364" o:spid="_x0000_s1028" style="position:absolute;left:7344;width:4896;height:15840" coordorigin="7560" coordsize="4700,15840" o:gfxdata="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">
-                      <v:rect id="Rectangle 365" o:spid="_x0000_s1029" style="position:absolute;left:7755;width:4505;height:15840;visibility:visible;mso-wrap-style:square;v-text-anchor:top" o:gfxdata="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" fillcolor="#9bbb59 [3206]" stroked="f" strokecolor="#d8d8d8"/>
+                      <v:rect id="Rectangle 365" o:spid="_x0000_s1029" style="position:absolute;left:7755;width:4505;height:15840;visibility:visible;mso-wrap-style:square;v-text-anchor:top" o:gfxdata="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" fillcolor="#1f497d [3215]" stroked="f" strokecolor="#d8d8d8"/>
                       <v:rect id="Rectangle 366" o:spid="_x0000_s1030" alt="Light vertical" style="position:absolute;left:7560;top:8;width:195;height:15825;visibility:visible;mso-wrap-style:square;v-text-anchor:middle" o:gfxdata="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" fillcolor="#9bbb59 [3206]" stroked="f" strokecolor="white" strokeweight="1pt">
                         <v:fill r:id="rId7" o:title="" opacity="52428f" color2="white [3212]" o:opacity2="52428f" type="pattern"/>
                         <v:shadow color="#d8d8d8" offset="3pt,3pt"/>
@@ -854,13 +651,14 @@
                               <w:alias w:val="Year"/>
                               <w:id w:val="103676087"/>
                               <w:dataBinding w:prefixMappings="xmlns:ns0='http://schemas.microsoft.com/office/2006/coverPageProps'" w:xpath="/ns0:CoverPageProperties[1]/ns0:PublishDate[1]" w:storeItemID="{55AF091B-3C7A-41E3-B477-F2FDAA23CFDA}"/>
-                              <w:date w:fullDate="2014-01-01T00:00:00Z">
+                              <w:date w:fullDate="2014-03-01T00:00:00Z">
                                 <w:dateFormat w:val="yyyy"/>
                                 <w:lid w:val="en-US"/>
                                 <w:storeMappedDataAs w:val="dateTime"/>
                                 <w:calendar w:val="gregorian"/>
                               </w:date>
                             </w:sdtPr>
+                            <w:sdtEndPr/>
                             <w:sdtContent>
                               <w:p>
                                 <w:pPr>
@@ -896,253 +694,148 @@
                       <v:shadow color="#d8d8d8" offset="3pt,3pt"/>
                       <v:textbox inset="28.8pt,14.4pt,14.4pt,14.4pt">
                         <w:txbxContent>
-                          <w:sdt>
-                            <w:sdtPr>
-                              <w:rPr>
-                                <w:color w:val="FFFFFF" w:themeColor="background1"/>
-                              </w:rPr>
-                              <w:alias w:val="Author"/>
-                              <w:id w:val="-1505590019"/>
-                              <w:dataBinding w:prefixMappings="xmlns:ns0='http://schemas.openxmlformats.org/package/2006/metadata/core-properties' xmlns:ns1='http://purl.org/dc/elements/1.1/'" w:xpath="/ns0:coreProperties[1]/ns1:creator[1]" w:storeItemID="{6C3C8BC8-F283-45AE-878A-BAB7291924A1}"/>
-                              <w:text/>
-                            </w:sdtPr>
-                            <w:sdtContent>
-                              <w:p>
-                                <w:pPr>
-                                  <w:pStyle w:val="NoSpacing"/>
-                                  <w:spacing w:line="360" w:lineRule="auto"/>
-                                  <w:rPr>
-                                    <w:color w:val="FFFFFF" w:themeColor="background1"/>
-                                  </w:rPr>
-                                </w:pPr>
-                                <w:proofErr w:type="spellStart"/>
-                                <w:r>
-                                  <w:rPr>
-                                    <w:color w:val="FFFFFF" w:themeColor="background1"/>
-                                  </w:rPr>
-                                  <w:t>Amacher</w:t>
-                                </w:r>
-                                <w:proofErr w:type="spellEnd"/>
-                                <w:r>
-                                  <w:rPr>
-                                    <w:color w:val="FFFFFF" w:themeColor="background1"/>
-                                  </w:rPr>
-                                  <w:t xml:space="preserve"> </w:t>
-                                </w:r>
-                                <w:proofErr w:type="spellStart"/>
-                                <w:r>
-                                  <w:rPr>
-                                    <w:color w:val="FFFFFF" w:themeColor="background1"/>
-                                  </w:rPr>
-                                  <w:t>Julien</w:t>
-                                </w:r>
-                                <w:proofErr w:type="spellEnd"/>
-                              </w:p>
-                            </w:sdtContent>
-                          </w:sdt>
-                          <w:sdt>
-                            <w:sdtPr>
-                              <w:rPr>
-                                <w:color w:val="FFFFFF" w:themeColor="background1"/>
-                              </w:rPr>
-                              <w:alias w:val="Author"/>
-                              <w:id w:val="103676095"/>
-                              <w:dataBinding w:prefixMappings="xmlns:ns0='http://schemas.openxmlformats.org/package/2006/metadata/core-properties' xmlns:ns1='http://purl.org/dc/elements/1.1/'" w:xpath="/ns0:coreProperties[1]/ns1:creator[1]" w:storeItemID="{6C3C8BC8-F283-45AE-878A-BAB7291924A1}"/>
-                              <w:text/>
-                            </w:sdtPr>
-                            <w:sdtContent>
-                              <w:p>
-                                <w:pPr>
-                                  <w:pStyle w:val="NoSpacing"/>
-                                  <w:spacing w:line="360" w:lineRule="auto"/>
-                                  <w:rPr>
-                                    <w:color w:val="FFFFFF" w:themeColor="background1"/>
-                                  </w:rPr>
-                                </w:pPr>
-                                <w:proofErr w:type="spellStart"/>
-                                <w:r>
-                                  <w:rPr>
-                                    <w:color w:val="FFFFFF" w:themeColor="background1"/>
-                                    <w:lang w:val="fr-CH"/>
-                                  </w:rPr>
-                                  <w:t>Amacher</w:t>
-                                </w:r>
-                                <w:proofErr w:type="spellEnd"/>
-                                <w:r>
-                                  <w:rPr>
-                                    <w:color w:val="FFFFFF" w:themeColor="background1"/>
-                                    <w:lang w:val="fr-CH"/>
-                                  </w:rPr>
-                                  <w:t xml:space="preserve"> Julien</w:t>
-                                </w:r>
-                              </w:p>
-                            </w:sdtContent>
-                          </w:sdt>
-                          <w:sdt>
-                            <w:sdtPr>
-                              <w:rPr>
-                                <w:color w:val="FFFFFF" w:themeColor="background1"/>
-                                <w:lang w:val="de-CH"/>
-                              </w:rPr>
-                              <w:alias w:val="Author"/>
-                              <w:id w:val="1103845812"/>
-                              <w:dataBinding w:prefixMappings="xmlns:ns0='http://schemas.openxmlformats.org/package/2006/metadata/core-properties' xmlns:ns1='http://purl.org/dc/elements/1.1/'" w:xpath="/ns0:coreProperties[1]/ns1:creator[1]" w:storeItemID="{6C3C8BC8-F283-45AE-878A-BAB7291924A1}"/>
-                              <w:text/>
-                            </w:sdtPr>
-                            <w:sdtContent>
-                              <w:p>
-                                <w:pPr>
-                                  <w:pStyle w:val="NoSpacing"/>
-                                  <w:spacing w:line="360" w:lineRule="auto"/>
-                                  <w:rPr>
-                                    <w:color w:val="FFFFFF" w:themeColor="background1"/>
-                                    <w:lang w:val="de-CH"/>
-                                  </w:rPr>
-                                </w:pPr>
-                                <w:r>
-                                  <w:rPr>
-                                    <w:color w:val="FFFFFF" w:themeColor="background1"/>
-                                    <w:lang w:val="de-CH"/>
-                                  </w:rPr>
-                                  <w:t>Amacher Julien</w:t>
-                                </w:r>
-                              </w:p>
-                            </w:sdtContent>
-                          </w:sdt>
-                          <w:sdt>
-                            <w:sdtPr>
-                              <w:rPr>
-                                <w:color w:val="FFFFFF" w:themeColor="background1"/>
-                                <w:lang w:val="de-CH"/>
-                              </w:rPr>
-                              <w:alias w:val="Author"/>
-                              <w:id w:val="-1574496952"/>
-                              <w:dataBinding w:prefixMappings="xmlns:ns0='http://schemas.openxmlformats.org/package/2006/metadata/core-properties' xmlns:ns1='http://purl.org/dc/elements/1.1/'" w:xpath="/ns0:coreProperties[1]/ns1:creator[1]" w:storeItemID="{6C3C8BC8-F283-45AE-878A-BAB7291924A1}"/>
-                              <w:text/>
-                            </w:sdtPr>
-                            <w:sdtContent>
-                              <w:p>
-                                <w:pPr>
-                                  <w:pStyle w:val="NoSpacing"/>
-                                  <w:spacing w:line="360" w:lineRule="auto"/>
-                                  <w:rPr>
-                                    <w:color w:val="FFFFFF" w:themeColor="background1"/>
-                                    <w:lang w:val="de-CH"/>
-                                  </w:rPr>
-                                </w:pPr>
-                                <w:r>
-                                  <w:rPr>
-                                    <w:color w:val="FFFFFF" w:themeColor="background1"/>
-                                    <w:lang w:val="de-CH"/>
-                                  </w:rPr>
-                                  <w:t>Amacher Julien</w:t>
-                                </w:r>
-                              </w:p>
-                            </w:sdtContent>
-                          </w:sdt>
-                          <w:sdt>
-                            <w:sdtPr>
-                              <w:rPr>
-                                <w:color w:val="FFFFFF" w:themeColor="background1"/>
-                                <w:lang w:val="de-CH"/>
-                              </w:rPr>
-                              <w:alias w:val="Author"/>
-                              <w:id w:val="-1288202045"/>
-                              <w:dataBinding w:prefixMappings="xmlns:ns0='http://schemas.openxmlformats.org/package/2006/metadata/core-properties' xmlns:ns1='http://purl.org/dc/elements/1.1/'" w:xpath="/ns0:coreProperties[1]/ns1:creator[1]" w:storeItemID="{6C3C8BC8-F283-45AE-878A-BAB7291924A1}"/>
-                              <w:text/>
-                            </w:sdtPr>
-                            <w:sdtContent>
-                              <w:p>
-                                <w:pPr>
-                                  <w:pStyle w:val="NoSpacing"/>
-                                  <w:spacing w:line="360" w:lineRule="auto"/>
-                                  <w:rPr>
-                                    <w:color w:val="FFFFFF" w:themeColor="background1"/>
-                                    <w:lang w:val="de-CH"/>
-                                  </w:rPr>
-                                </w:pPr>
-                                <w:r>
-                                  <w:rPr>
-                                    <w:color w:val="FFFFFF" w:themeColor="background1"/>
-                                    <w:lang w:val="de-CH"/>
-                                  </w:rPr>
-                                  <w:t>Amacher Julien</w:t>
-                                </w:r>
-                              </w:p>
-                            </w:sdtContent>
-                          </w:sdt>
                           <w:p>
                             <w:pPr>
                               <w:pStyle w:val="NoSpacing"/>
                               <w:spacing w:line="360" w:lineRule="auto"/>
                               <w:rPr>
                                 <w:color w:val="FFFFFF" w:themeColor="background1"/>
-                                <w:lang w:val="de-CH"/>
+                              </w:rPr>
+                            </w:pPr>
+                            <w:r>
+                              <w:rPr>
+                                <w:color w:val="FFFFFF" w:themeColor="background1"/>
+                              </w:rPr>
+                              <w:t>Amacher Julien</w:t>
+                            </w:r>
+                          </w:p>
+                          <w:p>
+                            <w:pPr>
+                              <w:pStyle w:val="NoSpacing"/>
+                              <w:spacing w:line="360" w:lineRule="auto"/>
+                              <w:rPr>
+                                <w:color w:val="FFFFFF" w:themeColor="background1"/>
+                              </w:rPr>
+                            </w:pPr>
+                            <w:r>
+                              <w:rPr>
+                                <w:color w:val="FFFFFF" w:themeColor="background1"/>
+                              </w:rPr>
+                              <w:t>Gardel  Bastian</w:t>
+                            </w:r>
+                          </w:p>
+                          <w:p>
+                            <w:pPr>
+                              <w:pStyle w:val="NoSpacing"/>
+                              <w:spacing w:line="360" w:lineRule="auto"/>
+                              <w:rPr>
+                                <w:color w:val="FFFFFF" w:themeColor="background1"/>
+                                <w:lang w:val="fr-CH"/>
+                              </w:rPr>
+                            </w:pPr>
+                            <w:r>
+                              <w:rPr>
+                                <w:color w:val="FFFFFF" w:themeColor="background1"/>
+                                <w:lang w:val="fr-CH"/>
+                              </w:rPr>
+                              <w:t>Le Nguyen-Phuong</w:t>
+                            </w:r>
+                          </w:p>
+                          <w:p>
+                            <w:pPr>
+                              <w:pStyle w:val="NoSpacing"/>
+                              <w:spacing w:line="360" w:lineRule="auto"/>
+                              <w:rPr>
+                                <w:color w:val="FFFFFF" w:themeColor="background1"/>
+                                <w:lang w:val="fr-CH"/>
+                              </w:rPr>
+                            </w:pPr>
+                            <w:r>
+                              <w:rPr>
+                                <w:color w:val="FFFFFF" w:themeColor="background1"/>
+                                <w:lang w:val="fr-CH"/>
+                              </w:rPr>
+                              <w:t>Noubissi Parfait-plaisir-de-P</w:t>
+                            </w:r>
+                            <w:r>
+                              <w:rPr>
+                                <w:color w:val="FFFFFF" w:themeColor="background1"/>
+                                <w:lang w:val="fr-CH"/>
+                              </w:rPr>
+                              <w:t>âques</w:t>
+                            </w:r>
+                          </w:p>
+                          <w:p>
+                            <w:pPr>
+                              <w:pStyle w:val="NoSpacing"/>
+                              <w:spacing w:line="360" w:lineRule="auto"/>
+                              <w:rPr>
+                                <w:color w:val="FFFFFF" w:themeColor="background1"/>
+                                <w:lang w:val="fr-CH"/>
+                              </w:rPr>
+                            </w:pPr>
+                            <w:r>
+                              <w:rPr>
+                                <w:color w:val="FFFFFF" w:themeColor="background1"/>
+                                <w:lang w:val="fr-CH"/>
+                              </w:rPr>
+                              <w:t>Widmer Yannick</w:t>
+                            </w:r>
+                          </w:p>
+                          <w:p>
+                            <w:pPr>
+                              <w:pStyle w:val="NoSpacing"/>
+                              <w:spacing w:line="360" w:lineRule="auto"/>
+                              <w:rPr>
+                                <w:color w:val="FFFFFF" w:themeColor="background1"/>
                               </w:rPr>
                             </w:pPr>
                           </w:p>
-                          <w:sdt>
-                            <w:sdtPr>
-                              <w:rPr>
-                                <w:color w:val="FFFFFF" w:themeColor="background1"/>
-                              </w:rPr>
-                              <w:alias w:val="Company"/>
-                              <w:id w:val="103676099"/>
-                              <w:showingPlcHdr/>
-                              <w:dataBinding w:prefixMappings="xmlns:ns0='http://schemas.openxmlformats.org/officeDocument/2006/extended-properties'" w:xpath="/ns0:Properties[1]/ns0:Company[1]" w:storeItemID="{6668398D-A668-4E3E-A5EB-62B293D839F1}"/>
-                              <w:text/>
-                            </w:sdtPr>
-                            <w:sdtContent>
-                              <w:p>
-                                <w:pPr>
-                                  <w:pStyle w:val="NoSpacing"/>
-                                  <w:spacing w:line="360" w:lineRule="auto"/>
-                                  <w:rPr>
-                                    <w:color w:val="FFFFFF" w:themeColor="background1"/>
-                                  </w:rPr>
-                                </w:pPr>
-                                <w:r>
-                                  <w:rPr>
-                                    <w:color w:val="FFFFFF" w:themeColor="background1"/>
-                                  </w:rPr>
-                                  <w:t>[Type the company name]</w:t>
-                                </w:r>
-                              </w:p>
-                            </w:sdtContent>
-                          </w:sdt>
-                          <w:sdt>
-                            <w:sdtPr>
-                              <w:rPr>
-                                <w:color w:val="FFFFFF" w:themeColor="background1"/>
-                              </w:rPr>
-                              <w:alias w:val="Date"/>
-                              <w:id w:val="103676103"/>
-                              <w:dataBinding w:prefixMappings="xmlns:ns0='http://schemas.microsoft.com/office/2006/coverPageProps'" w:xpath="/ns0:CoverPageProperties[1]/ns0:PublishDate[1]" w:storeItemID="{55AF091B-3C7A-41E3-B477-F2FDAA23CFDA}"/>
-                              <w:date w:fullDate="2014-01-01T00:00:00Z">
-                                <w:dateFormat w:val="M/d/yyyy"/>
-                                <w:lid w:val="en-US"/>
-                                <w:storeMappedDataAs w:val="dateTime"/>
-                                <w:calendar w:val="gregorian"/>
-                              </w:date>
-                            </w:sdtPr>
-                            <w:sdtContent>
-                              <w:p>
-                                <w:pPr>
-                                  <w:pStyle w:val="NoSpacing"/>
-                                  <w:spacing w:line="360" w:lineRule="auto"/>
-                                  <w:rPr>
-                                    <w:color w:val="FFFFFF" w:themeColor="background1"/>
-                                  </w:rPr>
-                                </w:pPr>
-                                <w:r>
-                                  <w:rPr>
-                                    <w:color w:val="FFFFFF" w:themeColor="background1"/>
-                                  </w:rPr>
-                                  <w:t>1/1/2014</w:t>
-                                </w:r>
-                              </w:p>
-                            </w:sdtContent>
-                          </w:sdt>
+                          <w:p>
+                            <w:pPr>
+                              <w:pStyle w:val="NoSpacing"/>
+                              <w:spacing w:line="360" w:lineRule="auto"/>
+                              <w:rPr>
+                                <w:color w:val="FFFFFF" w:themeColor="background1"/>
+                                <w:lang w:val="fr-CH"/>
+                              </w:rPr>
+                            </w:pPr>
+                            <w:r>
+                              <w:rPr>
+                                <w:color w:val="FFFFFF" w:themeColor="background1"/>
+                                <w:lang w:val="fr-CH"/>
+                              </w:rPr>
+                              <w:t>À l’attention de M. L</w:t>
+                            </w:r>
+                            <w:r>
+                              <w:rPr>
+                                <w:color w:val="FFFFFF" w:themeColor="background1"/>
+                                <w:lang w:val="fr-CH"/>
+                              </w:rPr>
+                              <w:t>efrançois Eric</w:t>
+                            </w:r>
+                          </w:p>
+                          <w:p>
+                            <w:pPr>
+                              <w:pStyle w:val="NoSpacing"/>
+                              <w:spacing w:line="360" w:lineRule="auto"/>
+                              <w:rPr>
+                                <w:color w:val="FFFFFF" w:themeColor="background1"/>
+                              </w:rPr>
+                            </w:pPr>
+                            <w:r>
+                              <w:rPr>
+                                <w:color w:val="FFFFFF" w:themeColor="background1"/>
+                              </w:rPr>
+                              <w:t>2 Avril</w:t>
+                            </w:r>
+                            <w:r>
+                              <w:rPr>
+                                <w:color w:val="FFFFFF" w:themeColor="background1"/>
+                              </w:rPr>
+                              <w:t xml:space="preserve"> 2014</w:t>
+                            </w:r>
+                          </w:p>
                         </w:txbxContent>
                       </v:textbox>
                     </v:rect>
@@ -1154,7 +847,6 @@
           </w:r>
         </w:p>
         <w:p>
-          <w:bookmarkStart w:id="0" w:name="_GoBack"/>
           <w:r>
             <w:rPr>
               <w:noProof/>
@@ -1209,14 +901,22 @@
               </wp:anchor>
             </w:drawing>
           </w:r>
-          <w:bookmarkEnd w:id="0"/>
           <w:r>
             <w:br w:type="page"/>
           </w:r>
         </w:p>
       </w:sdtContent>
     </w:sdt>
-    <w:p/>
+    <w:p>
+      <w:r>
+        <w:lastRenderedPageBreak/>
+        <w:t>Répartition des rôles :</w:t>
+      </w:r>
+    </w:p>
+    <w:p>
+      <w:bookmarkStart w:id="0" w:name="_GoBack"/>
+      <w:bookmarkEnd w:id="0"/>
+    </w:p>
     <w:sectPr>
       <w:pgSz w:w="11906" w:h="16838"/>
       <w:pgMar w:top="1417" w:right="1417" w:bottom="1417" w:left="1417" w:header="708" w:footer="708" w:gutter="0"/>
@@ -2006,7 +1706,7 @@
 
 <file path=customXml/item1.xml><?xml version="1.0" encoding="utf-8"?>
 <CoverPageProperties xmlns="http://schemas.microsoft.com/office/2006/coverPageProps">
-  <PublishDate>2014</PublishDate>
+  <PublishDate>2014-03-01T00:00:00</PublishDate>
   <Abstract/>
   <CompanyAddress/>
   <CompanyPhone/>
@@ -2028,7 +1728,7 @@
 </file>
 
 <file path=customXml/itemProps2.xml><?xml version="1.0" encoding="utf-8"?>
-<ds:datastoreItem xmlns:ds="http://schemas.openxmlformats.org/officeDocument/2006/customXml" ds:itemID="{D2A17DE6-EECB-49ED-AC7D-01928A5B4F40}">
+<ds:datastoreItem xmlns:ds="http://schemas.openxmlformats.org/officeDocument/2006/customXml" ds:itemID="{59F31581-FB88-4115-A0A3-EE6CBA0B2D27}">
   <ds:schemaRefs>
     <ds:schemaRef ds:uri="http://schemas.openxmlformats.org/officeDocument/2006/bibliography"/>
   </ds:schemaRefs>

</xml_diff>

<commit_message>
Rapport : Répartition des rôles
Ajout d'un tableau sur la répartition des rôles
</commit_message>
<xml_diff>
--- a/Rapport de Projet/Rapport.docx
+++ b/Rapport de Projet/Rapport.docx
@@ -100,6 +100,7 @@
                                         <w:szCs w:val="72"/>
                                       </w:rPr>
                                     </w:pPr>
+                                    <w:proofErr w:type="spellStart"/>
                                     <w:r>
                                       <w:rPr>
                                         <w:rFonts w:asciiTheme="majorHAnsi" w:eastAsiaTheme="majorEastAsia" w:hAnsiTheme="majorHAnsi" w:cstheme="majorBidi"/>
@@ -107,8 +108,49 @@
                                         <w:sz w:val="72"/>
                                         <w:szCs w:val="72"/>
                                       </w:rPr>
-                                      <w:t>Projet Génie Logiciel</w:t>
+                                      <w:t>Projet</w:t>
                                     </w:r>
+                                    <w:proofErr w:type="spellEnd"/>
+                                    <w:r>
+                                      <w:rPr>
+                                        <w:rFonts w:asciiTheme="majorHAnsi" w:eastAsiaTheme="majorEastAsia" w:hAnsiTheme="majorHAnsi" w:cstheme="majorBidi"/>
+                                        <w:color w:val="FFFFFF" w:themeColor="background1"/>
+                                        <w:sz w:val="72"/>
+                                        <w:szCs w:val="72"/>
+                                      </w:rPr>
+                                      <w:t xml:space="preserve"> </w:t>
+                                    </w:r>
+                                    <w:proofErr w:type="spellStart"/>
+                                    <w:r>
+                                      <w:rPr>
+                                        <w:rFonts w:asciiTheme="majorHAnsi" w:eastAsiaTheme="majorEastAsia" w:hAnsiTheme="majorHAnsi" w:cstheme="majorBidi"/>
+                                        <w:color w:val="FFFFFF" w:themeColor="background1"/>
+                                        <w:sz w:val="72"/>
+                                        <w:szCs w:val="72"/>
+                                      </w:rPr>
+                                      <w:t>Génie</w:t>
+                                    </w:r>
+                                    <w:proofErr w:type="spellEnd"/>
+                                    <w:r>
+                                      <w:rPr>
+                                        <w:rFonts w:asciiTheme="majorHAnsi" w:eastAsiaTheme="majorEastAsia" w:hAnsiTheme="majorHAnsi" w:cstheme="majorBidi"/>
+                                        <w:color w:val="FFFFFF" w:themeColor="background1"/>
+                                        <w:sz w:val="72"/>
+                                        <w:szCs w:val="72"/>
+                                      </w:rPr>
+                                      <w:t xml:space="preserve"> </w:t>
+                                    </w:r>
+                                    <w:proofErr w:type="spellStart"/>
+                                    <w:r>
+                                      <w:rPr>
+                                        <w:rFonts w:asciiTheme="majorHAnsi" w:eastAsiaTheme="majorEastAsia" w:hAnsiTheme="majorHAnsi" w:cstheme="majorBidi"/>
+                                        <w:color w:val="FFFFFF" w:themeColor="background1"/>
+                                        <w:sz w:val="72"/>
+                                        <w:szCs w:val="72"/>
+                                      </w:rPr>
+                                      <w:t>Logiciel</w:t>
+                                    </w:r>
+                                    <w:proofErr w:type="spellEnd"/>
                                   </w:p>
                                 </w:sdtContent>
                               </w:sdt>
@@ -469,11 +511,13 @@
                                     <w:spacing w:line="360" w:lineRule="auto"/>
                                     <w:rPr>
                                       <w:color w:val="FFFFFF" w:themeColor="background1"/>
+                                      <w:lang w:val="fr-CH"/>
                                     </w:rPr>
                                   </w:pPr>
                                   <w:r>
                                     <w:rPr>
                                       <w:color w:val="FFFFFF" w:themeColor="background1"/>
+                                      <w:lang w:val="fr-CH"/>
                                     </w:rPr>
                                     <w:t>Amacher Julien</w:t>
                                   </w:r>
@@ -484,11 +528,13 @@
                                     <w:spacing w:line="360" w:lineRule="auto"/>
                                     <w:rPr>
                                       <w:color w:val="FFFFFF" w:themeColor="background1"/>
+                                      <w:lang w:val="fr-CH"/>
                                     </w:rPr>
                                   </w:pPr>
                                   <w:r>
                                     <w:rPr>
                                       <w:color w:val="FFFFFF" w:themeColor="background1"/>
+                                      <w:lang w:val="fr-CH"/>
                                     </w:rPr>
                                     <w:t>Gardel  Bastian</w:t>
                                   </w:r>
@@ -507,8 +553,17 @@
                                       <w:color w:val="FFFFFF" w:themeColor="background1"/>
                                       <w:lang w:val="fr-CH"/>
                                     </w:rPr>
-                                    <w:t>Le Nguyen-Phuong</w:t>
+                                    <w:t>Le Nguyen-</w:t>
                                   </w:r>
+                                  <w:proofErr w:type="spellStart"/>
+                                  <w:r>
+                                    <w:rPr>
+                                      <w:color w:val="FFFFFF" w:themeColor="background1"/>
+                                      <w:lang w:val="fr-CH"/>
+                                    </w:rPr>
+                                    <w:t>Phuong</w:t>
+                                  </w:r>
+                                  <w:proofErr w:type="spellEnd"/>
                                 </w:p>
                                 <w:p>
                                   <w:pPr>
@@ -519,12 +574,21 @@
                                       <w:lang w:val="fr-CH"/>
                                     </w:rPr>
                                   </w:pPr>
+                                  <w:proofErr w:type="spellStart"/>
                                   <w:r>
                                     <w:rPr>
                                       <w:color w:val="FFFFFF" w:themeColor="background1"/>
                                       <w:lang w:val="fr-CH"/>
                                     </w:rPr>
-                                    <w:t>Noubissi Parfait-plaisir-de-P</w:t>
+                                    <w:t>Noubissi</w:t>
+                                  </w:r>
+                                  <w:proofErr w:type="spellEnd"/>
+                                  <w:r>
+                                    <w:rPr>
+                                      <w:color w:val="FFFFFF" w:themeColor="background1"/>
+                                      <w:lang w:val="fr-CH"/>
+                                    </w:rPr>
+                                    <w:t xml:space="preserve"> Parfait-plaisir-de-P</w:t>
                                   </w:r>
                                   <w:r>
                                     <w:rPr>
@@ -557,6 +621,7 @@
                                     <w:spacing w:line="360" w:lineRule="auto"/>
                                     <w:rPr>
                                       <w:color w:val="FFFFFF" w:themeColor="background1"/>
+                                      <w:lang w:val="fr-CH"/>
                                     </w:rPr>
                                   </w:pPr>
                                 </w:p>
@@ -574,15 +639,40 @@
                                       <w:color w:val="FFFFFF" w:themeColor="background1"/>
                                       <w:lang w:val="fr-CH"/>
                                     </w:rPr>
-                                    <w:t>À l’attention de M. L</w:t>
+                                    <w:t xml:space="preserve">À l’attention de M. </w:t>
+                                  </w:r>
+                                  <w:proofErr w:type="spellStart"/>
+                                  <w:r>
+                                    <w:rPr>
+                                      <w:color w:val="FFFFFF" w:themeColor="background1"/>
+                                      <w:lang w:val="fr-CH"/>
+                                    </w:rPr>
+                                    <w:t>L</w:t>
                                   </w:r>
                                   <w:r>
                                     <w:rPr>
                                       <w:color w:val="FFFFFF" w:themeColor="background1"/>
                                       <w:lang w:val="fr-CH"/>
                                     </w:rPr>
-                                    <w:t>efrançois Eric</w:t>
+                                    <w:t>efrançois</w:t>
                                   </w:r>
+                                  <w:proofErr w:type="spellEnd"/>
+                                  <w:r>
+                                    <w:rPr>
+                                      <w:color w:val="FFFFFF" w:themeColor="background1"/>
+                                      <w:lang w:val="fr-CH"/>
+                                    </w:rPr>
+                                    <w:t xml:space="preserve"> </w:t>
+                                  </w:r>
+                                  <w:proofErr w:type="spellStart"/>
+                                  <w:r>
+                                    <w:rPr>
+                                      <w:color w:val="FFFFFF" w:themeColor="background1"/>
+                                      <w:lang w:val="fr-CH"/>
+                                    </w:rPr>
+                                    <w:t>Eric</w:t>
+                                  </w:r>
+                                  <w:proofErr w:type="spellEnd"/>
                                 </w:p>
                                 <w:p>
                                   <w:pPr>
@@ -908,11 +998,637 @@
       </w:sdtContent>
     </w:sdt>
     <w:p>
+      <w:pPr>
+        <w:pStyle w:val="Title"/>
+      </w:pPr>
       <w:r>
         <w:lastRenderedPageBreak/>
         <w:t>Répartition des rôles :</w:t>
       </w:r>
     </w:p>
+    <w:tbl>
+      <w:tblPr>
+        <w:tblStyle w:val="TableGrid"/>
+        <w:tblW w:w="9458" w:type="dxa"/>
+        <w:tblLook w:val="04A0" w:firstRow="1" w:lastRow="0" w:firstColumn="1" w:lastColumn="0" w:noHBand="0" w:noVBand="1"/>
+      </w:tblPr>
+      <w:tblGrid>
+        <w:gridCol w:w="1838"/>
+        <w:gridCol w:w="1994"/>
+        <w:gridCol w:w="1994"/>
+        <w:gridCol w:w="1808"/>
+        <w:gridCol w:w="1824"/>
+      </w:tblGrid>
+      <w:tr>
+        <w:tc>
+          <w:tcPr>
+            <w:tcW w:w="1838" w:type="dxa"/>
+            <w:tcBorders>
+              <w:bottom w:val="double" w:sz="4" w:space="0" w:color="auto"/>
+            </w:tcBorders>
+            <w:vAlign w:val="center"/>
+          </w:tcPr>
+          <w:p>
+            <w:pPr>
+              <w:jc w:val="center"/>
+              <w:rPr>
+                <w:b/>
+              </w:rPr>
+            </w:pPr>
+            <w:proofErr w:type="spellStart"/>
+            <w:r>
+              <w:rPr>
+                <w:b/>
+              </w:rPr>
+              <w:t>Amacher</w:t>
+            </w:r>
+            <w:proofErr w:type="spellEnd"/>
+            <w:r>
+              <w:rPr>
+                <w:b/>
+              </w:rPr>
+              <w:t xml:space="preserve"> Julien</w:t>
+            </w:r>
+          </w:p>
+        </w:tc>
+        <w:tc>
+          <w:tcPr>
+            <w:tcW w:w="1994" w:type="dxa"/>
+            <w:tcBorders>
+              <w:bottom w:val="double" w:sz="4" w:space="0" w:color="auto"/>
+            </w:tcBorders>
+            <w:vAlign w:val="center"/>
+          </w:tcPr>
+          <w:p>
+            <w:pPr>
+              <w:jc w:val="center"/>
+              <w:rPr>
+                <w:b/>
+              </w:rPr>
+            </w:pPr>
+            <w:proofErr w:type="spellStart"/>
+            <w:r>
+              <w:rPr>
+                <w:b/>
+              </w:rPr>
+              <w:t>Noubissi</w:t>
+            </w:r>
+            <w:proofErr w:type="spellEnd"/>
+            <w:r>
+              <w:rPr>
+                <w:b/>
+              </w:rPr>
+              <w:t xml:space="preserve"> Parfait-plaisir-de-Pâques</w:t>
+            </w:r>
+          </w:p>
+        </w:tc>
+        <w:tc>
+          <w:tcPr>
+            <w:tcW w:w="1994" w:type="dxa"/>
+            <w:tcBorders>
+              <w:bottom w:val="double" w:sz="4" w:space="0" w:color="auto"/>
+            </w:tcBorders>
+            <w:vAlign w:val="center"/>
+          </w:tcPr>
+          <w:p>
+            <w:pPr>
+              <w:jc w:val="center"/>
+              <w:rPr>
+                <w:b/>
+              </w:rPr>
+            </w:pPr>
+            <w:r>
+              <w:rPr>
+                <w:b/>
+              </w:rPr>
+              <w:t>Le Nguyen-</w:t>
+            </w:r>
+            <w:proofErr w:type="spellStart"/>
+            <w:r>
+              <w:rPr>
+                <w:b/>
+              </w:rPr>
+              <w:t>Phuong</w:t>
+            </w:r>
+            <w:proofErr w:type="spellEnd"/>
+          </w:p>
+        </w:tc>
+        <w:tc>
+          <w:tcPr>
+            <w:tcW w:w="1808" w:type="dxa"/>
+            <w:tcBorders>
+              <w:bottom w:val="double" w:sz="4" w:space="0" w:color="auto"/>
+            </w:tcBorders>
+            <w:vAlign w:val="center"/>
+          </w:tcPr>
+          <w:p>
+            <w:pPr>
+              <w:jc w:val="center"/>
+              <w:rPr>
+                <w:b/>
+              </w:rPr>
+            </w:pPr>
+            <w:r>
+              <w:rPr>
+                <w:b/>
+              </w:rPr>
+              <w:t>Gardel Bastian</w:t>
+            </w:r>
+          </w:p>
+        </w:tc>
+        <w:tc>
+          <w:tcPr>
+            <w:tcW w:w="1824" w:type="dxa"/>
+            <w:tcBorders>
+              <w:bottom w:val="double" w:sz="4" w:space="0" w:color="auto"/>
+            </w:tcBorders>
+            <w:vAlign w:val="center"/>
+          </w:tcPr>
+          <w:p>
+            <w:pPr>
+              <w:jc w:val="center"/>
+              <w:rPr>
+                <w:b/>
+              </w:rPr>
+            </w:pPr>
+            <w:r>
+              <w:rPr>
+                <w:b/>
+              </w:rPr>
+              <w:t>Widmer Yannick</w:t>
+            </w:r>
+          </w:p>
+        </w:tc>
+      </w:tr>
+      <w:tr>
+        <w:trPr>
+          <w:trHeight w:val="965"/>
+        </w:trPr>
+        <w:tc>
+          <w:tcPr>
+            <w:tcW w:w="1838" w:type="dxa"/>
+            <w:tcBorders>
+              <w:top w:val="double" w:sz="4" w:space="0" w:color="auto"/>
+              <w:bottom w:val="single" w:sz="4" w:space="0" w:color="auto"/>
+            </w:tcBorders>
+            <w:vAlign w:val="center"/>
+          </w:tcPr>
+          <w:p>
+            <w:pPr>
+              <w:jc w:val="center"/>
+            </w:pPr>
+            <w:r>
+              <w:t xml:space="preserve">Design du </w:t>
+            </w:r>
+            <w:r>
+              <w:rPr>
+                <w:b/>
+              </w:rPr>
+              <w:t>protocole de communication</w:t>
+            </w:r>
+          </w:p>
+        </w:tc>
+        <w:tc>
+          <w:tcPr>
+            <w:tcW w:w="1994" w:type="dxa"/>
+            <w:tcBorders>
+              <w:top w:val="double" w:sz="4" w:space="0" w:color="auto"/>
+              <w:bottom w:val="single" w:sz="4" w:space="0" w:color="auto"/>
+            </w:tcBorders>
+            <w:vAlign w:val="center"/>
+          </w:tcPr>
+          <w:p>
+            <w:pPr>
+              <w:jc w:val="center"/>
+            </w:pPr>
+          </w:p>
+        </w:tc>
+        <w:tc>
+          <w:tcPr>
+            <w:tcW w:w="1994" w:type="dxa"/>
+            <w:tcBorders>
+              <w:top w:val="double" w:sz="4" w:space="0" w:color="auto"/>
+            </w:tcBorders>
+            <w:vAlign w:val="center"/>
+          </w:tcPr>
+          <w:p>
+            <w:pPr>
+              <w:jc w:val="center"/>
+            </w:pPr>
+            <w:r>
+              <w:t xml:space="preserve">Fenêtres </w:t>
+            </w:r>
+            <w:r>
+              <w:rPr>
+                <w:b/>
+              </w:rPr>
+              <w:t>User Interface</w:t>
+            </w:r>
+          </w:p>
+        </w:tc>
+        <w:tc>
+          <w:tcPr>
+            <w:tcW w:w="1808" w:type="dxa"/>
+            <w:tcBorders>
+              <w:top w:val="double" w:sz="4" w:space="0" w:color="auto"/>
+            </w:tcBorders>
+            <w:vAlign w:val="center"/>
+          </w:tcPr>
+          <w:p>
+            <w:pPr>
+              <w:jc w:val="center"/>
+            </w:pPr>
+            <w:r>
+              <w:t xml:space="preserve">Implémentation des </w:t>
+            </w:r>
+            <w:r>
+              <w:rPr>
+                <w:b/>
+              </w:rPr>
+              <w:t>processus complets du jeu</w:t>
+            </w:r>
+          </w:p>
+        </w:tc>
+        <w:tc>
+          <w:tcPr>
+            <w:tcW w:w="1824" w:type="dxa"/>
+            <w:tcBorders>
+              <w:top w:val="double" w:sz="4" w:space="0" w:color="auto"/>
+            </w:tcBorders>
+            <w:vAlign w:val="center"/>
+          </w:tcPr>
+          <w:p>
+            <w:pPr>
+              <w:jc w:val="center"/>
+            </w:pPr>
+            <w:r>
+              <w:t>Conception de l’</w:t>
+            </w:r>
+            <w:r>
+              <w:rPr>
+                <w:b/>
+              </w:rPr>
+              <w:t>Intelligence artificielle</w:t>
+            </w:r>
+          </w:p>
+        </w:tc>
+      </w:tr>
+      <w:tr>
+        <w:trPr>
+          <w:trHeight w:val="1113"/>
+        </w:trPr>
+        <w:tc>
+          <w:tcPr>
+            <w:tcW w:w="3832" w:type="dxa"/>
+            <w:gridSpan w:val="2"/>
+            <w:shd w:val="clear" w:color="auto" w:fill="auto"/>
+            <w:vAlign w:val="center"/>
+          </w:tcPr>
+          <w:p>
+            <w:pPr>
+              <w:jc w:val="center"/>
+            </w:pPr>
+            <w:r>
+              <w:t xml:space="preserve">Implémentation du </w:t>
+            </w:r>
+            <w:r>
+              <w:rPr>
+                <w:b/>
+              </w:rPr>
+              <w:t>protocole de communication</w:t>
+            </w:r>
+          </w:p>
+        </w:tc>
+        <w:tc>
+          <w:tcPr>
+            <w:tcW w:w="1994" w:type="dxa"/>
+            <w:vAlign w:val="center"/>
+          </w:tcPr>
+          <w:p>
+            <w:pPr>
+              <w:jc w:val="center"/>
+            </w:pPr>
+            <w:r>
+              <w:t xml:space="preserve">Dessin de la </w:t>
+            </w:r>
+            <w:r>
+              <w:rPr>
+                <w:b/>
+              </w:rPr>
+              <w:t>grille de jeu</w:t>
+            </w:r>
+          </w:p>
+        </w:tc>
+        <w:tc>
+          <w:tcPr>
+            <w:tcW w:w="1808" w:type="dxa"/>
+            <w:vAlign w:val="center"/>
+          </w:tcPr>
+          <w:p>
+            <w:pPr>
+              <w:jc w:val="center"/>
+            </w:pPr>
+          </w:p>
+        </w:tc>
+        <w:tc>
+          <w:tcPr>
+            <w:tcW w:w="1824" w:type="dxa"/>
+            <w:vAlign w:val="center"/>
+          </w:tcPr>
+          <w:p>
+            <w:pPr>
+              <w:jc w:val="center"/>
+            </w:pPr>
+            <w:r>
+              <w:t xml:space="preserve">Conception de la </w:t>
+            </w:r>
+            <w:r>
+              <w:rPr>
+                <w:b/>
+              </w:rPr>
+              <w:t>messagerie instantanée</w:t>
+            </w:r>
+            <w:r>
+              <w:t xml:space="preserve"> </w:t>
+            </w:r>
+            <w:r>
+              <w:rPr>
+                <w:b/>
+              </w:rPr>
+              <w:t>(chat)</w:t>
+            </w:r>
+          </w:p>
+        </w:tc>
+      </w:tr>
+      <w:tr>
+        <w:trPr>
+          <w:trHeight w:val="1000"/>
+        </w:trPr>
+        <w:tc>
+          <w:tcPr>
+            <w:tcW w:w="3832" w:type="dxa"/>
+            <w:gridSpan w:val="2"/>
+            <w:vAlign w:val="center"/>
+          </w:tcPr>
+          <w:p>
+            <w:pPr>
+              <w:jc w:val="center"/>
+            </w:pPr>
+            <w:r>
+              <w:t xml:space="preserve">Conception et implémentation des </w:t>
+            </w:r>
+            <w:r>
+              <w:rPr>
+                <w:b/>
+              </w:rPr>
+              <w:t>processus de découverte des serveurs</w:t>
+            </w:r>
+          </w:p>
+        </w:tc>
+        <w:tc>
+          <w:tcPr>
+            <w:tcW w:w="3802" w:type="dxa"/>
+            <w:gridSpan w:val="2"/>
+            <w:vAlign w:val="center"/>
+          </w:tcPr>
+          <w:p>
+            <w:pPr>
+              <w:jc w:val="center"/>
+            </w:pPr>
+            <w:r>
+              <w:t xml:space="preserve">Conception graphique et implémentation du </w:t>
+            </w:r>
+            <w:r>
+              <w:rPr>
+                <w:b/>
+              </w:rPr>
+              <w:t>positionnement des bateaux</w:t>
+            </w:r>
+          </w:p>
+        </w:tc>
+        <w:tc>
+          <w:tcPr>
+            <w:tcW w:w="1824" w:type="dxa"/>
+            <w:vMerge w:val="restart"/>
+            <w:vAlign w:val="center"/>
+          </w:tcPr>
+          <w:p>
+            <w:pPr>
+              <w:jc w:val="center"/>
+            </w:pPr>
+          </w:p>
+        </w:tc>
+      </w:tr>
+      <w:tr>
+        <w:trPr>
+          <w:trHeight w:val="939"/>
+        </w:trPr>
+        <w:tc>
+          <w:tcPr>
+            <w:tcW w:w="1838" w:type="dxa"/>
+            <w:vMerge w:val="restart"/>
+            <w:vAlign w:val="center"/>
+          </w:tcPr>
+          <w:p>
+            <w:pPr>
+              <w:jc w:val="center"/>
+            </w:pPr>
+          </w:p>
+        </w:tc>
+        <w:tc>
+          <w:tcPr>
+            <w:tcW w:w="1994" w:type="dxa"/>
+            <w:vMerge w:val="restart"/>
+            <w:vAlign w:val="center"/>
+          </w:tcPr>
+          <w:p>
+            <w:pPr>
+              <w:jc w:val="center"/>
+            </w:pPr>
+          </w:p>
+        </w:tc>
+        <w:tc>
+          <w:tcPr>
+            <w:tcW w:w="1994" w:type="dxa"/>
+            <w:vAlign w:val="center"/>
+          </w:tcPr>
+          <w:p>
+            <w:pPr>
+              <w:jc w:val="center"/>
+            </w:pPr>
+            <w:r>
+              <w:rPr>
+                <w:b/>
+              </w:rPr>
+              <w:t xml:space="preserve">Illustrations </w:t>
+            </w:r>
+            <w:r>
+              <w:t>(bateaux, icones d’événements, etc.)</w:t>
+            </w:r>
+          </w:p>
+        </w:tc>
+        <w:tc>
+          <w:tcPr>
+            <w:tcW w:w="1808" w:type="dxa"/>
+            <w:vMerge w:val="restart"/>
+            <w:vAlign w:val="center"/>
+          </w:tcPr>
+          <w:p>
+            <w:pPr>
+              <w:jc w:val="center"/>
+            </w:pPr>
+          </w:p>
+        </w:tc>
+        <w:tc>
+          <w:tcPr>
+            <w:tcW w:w="1824" w:type="dxa"/>
+            <w:vMerge/>
+            <w:vAlign w:val="center"/>
+          </w:tcPr>
+          <w:p>
+            <w:pPr>
+              <w:jc w:val="center"/>
+            </w:pPr>
+          </w:p>
+        </w:tc>
+      </w:tr>
+      <w:tr>
+        <w:trPr>
+          <w:trHeight w:val="695"/>
+        </w:trPr>
+        <w:tc>
+          <w:tcPr>
+            <w:tcW w:w="1838" w:type="dxa"/>
+            <w:vMerge/>
+            <w:vAlign w:val="center"/>
+          </w:tcPr>
+          <w:p>
+            <w:pPr>
+              <w:jc w:val="center"/>
+            </w:pPr>
+          </w:p>
+        </w:tc>
+        <w:tc>
+          <w:tcPr>
+            <w:tcW w:w="1994" w:type="dxa"/>
+            <w:vMerge/>
+            <w:vAlign w:val="center"/>
+          </w:tcPr>
+          <w:p>
+            <w:pPr>
+              <w:jc w:val="center"/>
+            </w:pPr>
+          </w:p>
+        </w:tc>
+        <w:tc>
+          <w:tcPr>
+            <w:tcW w:w="1994" w:type="dxa"/>
+            <w:vAlign w:val="center"/>
+          </w:tcPr>
+          <w:p>
+            <w:pPr>
+              <w:jc w:val="center"/>
+            </w:pPr>
+            <w:r>
+              <w:t xml:space="preserve">Bruitages et </w:t>
+            </w:r>
+            <w:r>
+              <w:rPr>
+                <w:b/>
+              </w:rPr>
+              <w:t>effets sonores</w:t>
+            </w:r>
+          </w:p>
+        </w:tc>
+        <w:tc>
+          <w:tcPr>
+            <w:tcW w:w="1808" w:type="dxa"/>
+            <w:vMerge/>
+            <w:vAlign w:val="center"/>
+          </w:tcPr>
+          <w:p>
+            <w:pPr>
+              <w:jc w:val="center"/>
+            </w:pPr>
+          </w:p>
+        </w:tc>
+        <w:tc>
+          <w:tcPr>
+            <w:tcW w:w="1824" w:type="dxa"/>
+            <w:vMerge/>
+            <w:vAlign w:val="center"/>
+          </w:tcPr>
+          <w:p>
+            <w:pPr>
+              <w:jc w:val="center"/>
+            </w:pPr>
+          </w:p>
+        </w:tc>
+      </w:tr>
+      <w:tr>
+        <w:trPr>
+          <w:trHeight w:val="717"/>
+        </w:trPr>
+        <w:tc>
+          <w:tcPr>
+            <w:tcW w:w="9458" w:type="dxa"/>
+            <w:gridSpan w:val="5"/>
+            <w:vAlign w:val="center"/>
+          </w:tcPr>
+          <w:p>
+            <w:pPr>
+              <w:jc w:val="center"/>
+            </w:pPr>
+            <w:r>
+              <w:t xml:space="preserve">Conception et implémentation du </w:t>
+            </w:r>
+            <w:r>
+              <w:rPr>
+                <w:b/>
+                <w:u w:val="single"/>
+              </w:rPr>
+              <w:t>SERVEUR</w:t>
+            </w:r>
+            <w:r>
+              <w:t> : Création, attente de clients, priorités, gestion des bonus, gestion des tirs, gestion du gagnant, stockage de la dernière configuration du serveur</w:t>
+            </w:r>
+          </w:p>
+        </w:tc>
+      </w:tr>
+      <w:tr>
+        <w:trPr>
+          <w:trHeight w:val="699"/>
+        </w:trPr>
+        <w:tc>
+          <w:tcPr>
+            <w:tcW w:w="9458" w:type="dxa"/>
+            <w:gridSpan w:val="5"/>
+            <w:vAlign w:val="center"/>
+          </w:tcPr>
+          <w:p>
+            <w:pPr>
+              <w:jc w:val="center"/>
+            </w:pPr>
+            <w:r>
+              <w:t xml:space="preserve">Conception et implémentation du </w:t>
+            </w:r>
+            <w:r>
+              <w:rPr>
+                <w:b/>
+                <w:u w:val="single"/>
+              </w:rPr>
+              <w:t>CLIENT</w:t>
+            </w:r>
+            <w:r>
+              <w:t xml:space="preserve"> : </w:t>
+            </w:r>
+            <w:r>
+              <w:t>Logique entre les fenêtres, affichage des serveurs, connexion manuelle, déroulement du jeu, stockage du nom d’utilisateur</w:t>
+            </w:r>
+          </w:p>
+        </w:tc>
+      </w:tr>
+    </w:tbl>
     <w:p>
       <w:bookmarkStart w:id="0" w:name="_GoBack"/>
       <w:bookmarkEnd w:id="0"/>
@@ -920,6 +1636,12 @@
     <w:sectPr>
       <w:pgSz w:w="11906" w:h="16838"/>
       <w:pgMar w:top="1417" w:right="1417" w:bottom="1417" w:left="1417" w:header="708" w:footer="708" w:gutter="0"/>
+      <w:pgBorders w:offsetFrom="page">
+        <w:top w:val="single" w:sz="4" w:space="24" w:color="auto"/>
+        <w:left w:val="single" w:sz="4" w:space="24" w:color="auto"/>
+        <w:bottom w:val="double" w:sz="4" w:space="24" w:color="auto"/>
+        <w:right w:val="single" w:sz="4" w:space="24" w:color="auto"/>
+      </w:pgBorders>
       <w:pgNumType w:start="0"/>
       <w:cols w:space="708"/>
       <w:titlePg/>
@@ -1171,6 +1893,71 @@
       <w:szCs w:val="16"/>
     </w:rPr>
   </w:style>
+  <w:style w:type="paragraph" w:styleId="Title">
+    <w:name w:val="Title"/>
+    <w:basedOn w:val="Normal"/>
+    <w:next w:val="Normal"/>
+    <w:link w:val="TitleChar"/>
+    <w:uiPriority w:val="10"/>
+    <w:qFormat/>
+    <w:rsid w:val="00B50DAE"/>
+    <w:pPr>
+      <w:pBdr>
+        <w:bottom w:val="single" w:sz="8" w:space="4" w:color="4F81BD" w:themeColor="accent1"/>
+      </w:pBdr>
+      <w:spacing w:after="300" w:line="240" w:lineRule="auto"/>
+      <w:contextualSpacing/>
+    </w:pPr>
+    <w:rPr>
+      <w:rFonts w:asciiTheme="majorHAnsi" w:eastAsiaTheme="majorEastAsia" w:hAnsiTheme="majorHAnsi" w:cstheme="majorBidi"/>
+      <w:color w:val="17365D" w:themeColor="text2" w:themeShade="BF"/>
+      <w:spacing w:val="5"/>
+      <w:kern w:val="28"/>
+      <w:sz w:val="52"/>
+      <w:szCs w:val="52"/>
+    </w:rPr>
+  </w:style>
+  <w:style w:type="character" w:customStyle="1" w:styleId="TitleChar">
+    <w:name w:val="Title Char"/>
+    <w:basedOn w:val="DefaultParagraphFont"/>
+    <w:link w:val="Title"/>
+    <w:uiPriority w:val="10"/>
+    <w:rsid w:val="00B50DAE"/>
+    <w:rPr>
+      <w:rFonts w:asciiTheme="majorHAnsi" w:eastAsiaTheme="majorEastAsia" w:hAnsiTheme="majorHAnsi" w:cstheme="majorBidi"/>
+      <w:color w:val="17365D" w:themeColor="text2" w:themeShade="BF"/>
+      <w:spacing w:val="5"/>
+      <w:kern w:val="28"/>
+      <w:sz w:val="52"/>
+      <w:szCs w:val="52"/>
+    </w:rPr>
+  </w:style>
+  <w:style w:type="table" w:styleId="TableGrid">
+    <w:name w:val="Table Grid"/>
+    <w:basedOn w:val="TableNormal"/>
+    <w:uiPriority w:val="59"/>
+    <w:rsid w:val="00B50DAE"/>
+    <w:pPr>
+      <w:spacing w:after="0" w:line="240" w:lineRule="auto"/>
+    </w:pPr>
+    <w:tblPr>
+      <w:tblInd w:w="0" w:type="dxa"/>
+      <w:tblBorders>
+        <w:top w:val="single" w:sz="4" w:space="0" w:color="auto"/>
+        <w:left w:val="single" w:sz="4" w:space="0" w:color="auto"/>
+        <w:bottom w:val="single" w:sz="4" w:space="0" w:color="auto"/>
+        <w:right w:val="single" w:sz="4" w:space="0" w:color="auto"/>
+        <w:insideH w:val="single" w:sz="4" w:space="0" w:color="auto"/>
+        <w:insideV w:val="single" w:sz="4" w:space="0" w:color="auto"/>
+      </w:tblBorders>
+      <w:tblCellMar>
+        <w:top w:w="0" w:type="dxa"/>
+        <w:left w:w="108" w:type="dxa"/>
+        <w:bottom w:w="0" w:type="dxa"/>
+        <w:right w:w="108" w:type="dxa"/>
+      </w:tblCellMar>
+    </w:tblPr>
+  </w:style>
 </w:styles>
 </file>
 
@@ -1415,6 +2202,71 @@
       <w:sz w:val="16"/>
       <w:szCs w:val="16"/>
     </w:rPr>
+  </w:style>
+  <w:style w:type="paragraph" w:styleId="Title">
+    <w:name w:val="Title"/>
+    <w:basedOn w:val="Normal"/>
+    <w:next w:val="Normal"/>
+    <w:link w:val="TitleChar"/>
+    <w:uiPriority w:val="10"/>
+    <w:qFormat/>
+    <w:rsid w:val="00B50DAE"/>
+    <w:pPr>
+      <w:pBdr>
+        <w:bottom w:val="single" w:sz="8" w:space="4" w:color="4F81BD" w:themeColor="accent1"/>
+      </w:pBdr>
+      <w:spacing w:after="300" w:line="240" w:lineRule="auto"/>
+      <w:contextualSpacing/>
+    </w:pPr>
+    <w:rPr>
+      <w:rFonts w:asciiTheme="majorHAnsi" w:eastAsiaTheme="majorEastAsia" w:hAnsiTheme="majorHAnsi" w:cstheme="majorBidi"/>
+      <w:color w:val="17365D" w:themeColor="text2" w:themeShade="BF"/>
+      <w:spacing w:val="5"/>
+      <w:kern w:val="28"/>
+      <w:sz w:val="52"/>
+      <w:szCs w:val="52"/>
+    </w:rPr>
+  </w:style>
+  <w:style w:type="character" w:customStyle="1" w:styleId="TitleChar">
+    <w:name w:val="Title Char"/>
+    <w:basedOn w:val="DefaultParagraphFont"/>
+    <w:link w:val="Title"/>
+    <w:uiPriority w:val="10"/>
+    <w:rsid w:val="00B50DAE"/>
+    <w:rPr>
+      <w:rFonts w:asciiTheme="majorHAnsi" w:eastAsiaTheme="majorEastAsia" w:hAnsiTheme="majorHAnsi" w:cstheme="majorBidi"/>
+      <w:color w:val="17365D" w:themeColor="text2" w:themeShade="BF"/>
+      <w:spacing w:val="5"/>
+      <w:kern w:val="28"/>
+      <w:sz w:val="52"/>
+      <w:szCs w:val="52"/>
+    </w:rPr>
+  </w:style>
+  <w:style w:type="table" w:styleId="TableGrid">
+    <w:name w:val="Table Grid"/>
+    <w:basedOn w:val="TableNormal"/>
+    <w:uiPriority w:val="59"/>
+    <w:rsid w:val="00B50DAE"/>
+    <w:pPr>
+      <w:spacing w:after="0" w:line="240" w:lineRule="auto"/>
+    </w:pPr>
+    <w:tblPr>
+      <w:tblInd w:w="0" w:type="dxa"/>
+      <w:tblBorders>
+        <w:top w:val="single" w:sz="4" w:space="0" w:color="auto"/>
+        <w:left w:val="single" w:sz="4" w:space="0" w:color="auto"/>
+        <w:bottom w:val="single" w:sz="4" w:space="0" w:color="auto"/>
+        <w:right w:val="single" w:sz="4" w:space="0" w:color="auto"/>
+        <w:insideH w:val="single" w:sz="4" w:space="0" w:color="auto"/>
+        <w:insideV w:val="single" w:sz="4" w:space="0" w:color="auto"/>
+      </w:tblBorders>
+      <w:tblCellMar>
+        <w:top w:w="0" w:type="dxa"/>
+        <w:left w:w="108" w:type="dxa"/>
+        <w:bottom w:w="0" w:type="dxa"/>
+        <w:right w:w="108" w:type="dxa"/>
+      </w:tblCellMar>
+    </w:tblPr>
   </w:style>
 </w:styles>
 </file>
@@ -1728,7 +2580,7 @@
 </file>
 
 <file path=customXml/itemProps2.xml><?xml version="1.0" encoding="utf-8"?>
-<ds:datastoreItem xmlns:ds="http://schemas.openxmlformats.org/officeDocument/2006/customXml" ds:itemID="{59F31581-FB88-4115-A0A3-EE6CBA0B2D27}">
+<ds:datastoreItem xmlns:ds="http://schemas.openxmlformats.org/officeDocument/2006/customXml" ds:itemID="{71658D9E-38D0-48B1-96C1-4142FB6CCA53}">
   <ds:schemaRefs>
     <ds:schemaRef ds:uri="http://schemas.openxmlformats.org/officeDocument/2006/bibliography"/>
   </ds:schemaRefs>

</xml_diff>

<commit_message>
Image Titre + Tableau des itérations
Changement de l'image de titre (c'était un train, j'ai mis un bateau) +
Début du remplissage du tableau des itérations avec les dates et
numéros. Objectifs concrets à définir précisément ultérieurement.
</commit_message>
<xml_diff>
--- a/Rapport de Projet/Rapport.docx
+++ b/Rapport de Projet/Rapport.docx
@@ -19,218 +19,9 @@
               <w:lang w:eastAsia="fr-CH"/>
             </w:rPr>
             <mc:AlternateContent>
-              <mc:Choice Requires="wps">
-                <w:drawing>
-                  <wp:anchor distT="0" distB="0" distL="114300" distR="114300" simplePos="0" relativeHeight="251661312" behindDoc="0" locked="0" layoutInCell="0" allowOverlap="1" wp14:anchorId="252857E3" wp14:editId="17C0769C">
-                    <wp:simplePos x="0" y="0"/>
-                    <wp:positionH relativeFrom="page">
-                      <wp:align>left</wp:align>
-                    </wp:positionH>
-                    <mc:AlternateContent>
-                      <mc:Choice Requires="wp14">
-                        <wp:positionV relativeFrom="page">
-                          <wp14:pctPosVOffset>25000</wp14:pctPosVOffset>
-                        </wp:positionV>
-                      </mc:Choice>
-                      <mc:Fallback>
-                        <wp:positionV relativeFrom="page">
-                          <wp:posOffset>2672715</wp:posOffset>
-                        </wp:positionV>
-                      </mc:Fallback>
-                    </mc:AlternateContent>
-                    <wp:extent cx="6995160" cy="640080"/>
-                    <wp:effectExtent l="0" t="0" r="0" b="7620"/>
-                    <wp:wrapNone/>
-                    <wp:docPr id="362" name="Rectangle 16"/>
-                    <wp:cNvGraphicFramePr>
-                      <a:graphicFrameLocks xmlns:a="http://schemas.openxmlformats.org/drawingml/2006/main"/>
-                    </wp:cNvGraphicFramePr>
-                    <a:graphic xmlns:a="http://schemas.openxmlformats.org/drawingml/2006/main">
-                      <a:graphicData uri="http://schemas.microsoft.com/office/word/2010/wordprocessingShape">
-                        <wps:wsp>
-                          <wps:cNvSpPr>
-                            <a:spLocks noChangeArrowheads="1"/>
-                          </wps:cNvSpPr>
-                          <wps:spPr bwMode="auto">
-                            <a:xfrm>
-                              <a:off x="0" y="0"/>
-                              <a:ext cx="6995160" cy="640080"/>
-                            </a:xfrm>
-                            <a:prstGeom prst="rect">
-                              <a:avLst/>
-                            </a:prstGeom>
-                            <a:solidFill>
-                              <a:schemeClr val="accent1"/>
-                            </a:solidFill>
-                            <a:ln w="12700">
-                              <a:solidFill>
-                                <a:schemeClr val="bg1"/>
-                              </a:solidFill>
-                              <a:miter lim="800000"/>
-                              <a:headEnd/>
-                              <a:tailEnd/>
-                            </a:ln>
-                            <a:extLst/>
-                          </wps:spPr>
-                          <wps:txbx>
-                            <w:txbxContent>
-                              <w:sdt>
-                                <w:sdtPr>
-                                  <w:rPr>
-                                    <w:rFonts w:asciiTheme="majorHAnsi" w:eastAsiaTheme="majorEastAsia" w:hAnsiTheme="majorHAnsi" w:cstheme="majorBidi"/>
-                                    <w:color w:val="FFFFFF" w:themeColor="background1"/>
-                                    <w:sz w:val="72"/>
-                                    <w:szCs w:val="72"/>
-                                  </w:rPr>
-                                  <w:alias w:val="Title"/>
-                                  <w:id w:val="103676091"/>
-                                  <w:dataBinding w:prefixMappings="xmlns:ns0='http://schemas.openxmlformats.org/package/2006/metadata/core-properties' xmlns:ns1='http://purl.org/dc/elements/1.1/'" w:xpath="/ns0:coreProperties[1]/ns1:title[1]" w:storeItemID="{6C3C8BC8-F283-45AE-878A-BAB7291924A1}"/>
-                                  <w:text/>
-                                </w:sdtPr>
-                                <w:sdtEndPr/>
-                                <w:sdtContent>
-                                  <w:p>
-                                    <w:pPr>
-                                      <w:pStyle w:val="NoSpacing"/>
-                                      <w:jc w:val="right"/>
-                                      <w:rPr>
-                                        <w:rFonts w:asciiTheme="majorHAnsi" w:eastAsiaTheme="majorEastAsia" w:hAnsiTheme="majorHAnsi" w:cstheme="majorBidi"/>
-                                        <w:color w:val="FFFFFF" w:themeColor="background1"/>
-                                        <w:sz w:val="72"/>
-                                        <w:szCs w:val="72"/>
-                                      </w:rPr>
-                                    </w:pPr>
-                                    <w:proofErr w:type="spellStart"/>
-                                    <w:r>
-                                      <w:rPr>
-                                        <w:rFonts w:asciiTheme="majorHAnsi" w:eastAsiaTheme="majorEastAsia" w:hAnsiTheme="majorHAnsi" w:cstheme="majorBidi"/>
-                                        <w:color w:val="FFFFFF" w:themeColor="background1"/>
-                                        <w:sz w:val="72"/>
-                                        <w:szCs w:val="72"/>
-                                      </w:rPr>
-                                      <w:t>Projet</w:t>
-                                    </w:r>
-                                    <w:proofErr w:type="spellEnd"/>
-                                    <w:r>
-                                      <w:rPr>
-                                        <w:rFonts w:asciiTheme="majorHAnsi" w:eastAsiaTheme="majorEastAsia" w:hAnsiTheme="majorHAnsi" w:cstheme="majorBidi"/>
-                                        <w:color w:val="FFFFFF" w:themeColor="background1"/>
-                                        <w:sz w:val="72"/>
-                                        <w:szCs w:val="72"/>
-                                      </w:rPr>
-                                      <w:t xml:space="preserve"> </w:t>
-                                    </w:r>
-                                    <w:proofErr w:type="spellStart"/>
-                                    <w:r>
-                                      <w:rPr>
-                                        <w:rFonts w:asciiTheme="majorHAnsi" w:eastAsiaTheme="majorEastAsia" w:hAnsiTheme="majorHAnsi" w:cstheme="majorBidi"/>
-                                        <w:color w:val="FFFFFF" w:themeColor="background1"/>
-                                        <w:sz w:val="72"/>
-                                        <w:szCs w:val="72"/>
-                                      </w:rPr>
-                                      <w:t>Génie</w:t>
-                                    </w:r>
-                                    <w:proofErr w:type="spellEnd"/>
-                                    <w:r>
-                                      <w:rPr>
-                                        <w:rFonts w:asciiTheme="majorHAnsi" w:eastAsiaTheme="majorEastAsia" w:hAnsiTheme="majorHAnsi" w:cstheme="majorBidi"/>
-                                        <w:color w:val="FFFFFF" w:themeColor="background1"/>
-                                        <w:sz w:val="72"/>
-                                        <w:szCs w:val="72"/>
-                                      </w:rPr>
-                                      <w:t xml:space="preserve"> </w:t>
-                                    </w:r>
-                                    <w:proofErr w:type="spellStart"/>
-                                    <w:r>
-                                      <w:rPr>
-                                        <w:rFonts w:asciiTheme="majorHAnsi" w:eastAsiaTheme="majorEastAsia" w:hAnsiTheme="majorHAnsi" w:cstheme="majorBidi"/>
-                                        <w:color w:val="FFFFFF" w:themeColor="background1"/>
-                                        <w:sz w:val="72"/>
-                                        <w:szCs w:val="72"/>
-                                      </w:rPr>
-                                      <w:t>Logiciel</w:t>
-                                    </w:r>
-                                    <w:proofErr w:type="spellEnd"/>
-                                  </w:p>
-                                </w:sdtContent>
-                              </w:sdt>
-                            </w:txbxContent>
-                          </wps:txbx>
-                          <wps:bodyPr rot="0" vert="horz" wrap="square" lIns="182880" tIns="45720" rIns="182880" bIns="45720" anchor="ctr" anchorCtr="0" upright="1">
-                            <a:spAutoFit/>
-                          </wps:bodyPr>
-                        </wps:wsp>
-                      </a:graphicData>
-                    </a:graphic>
-                    <wp14:sizeRelH relativeFrom="page">
-                      <wp14:pctWidth>90000</wp14:pctWidth>
-                    </wp14:sizeRelH>
-                    <wp14:sizeRelV relativeFrom="page">
-                      <wp14:pctHeight>7300</wp14:pctHeight>
-                    </wp14:sizeRelV>
-                  </wp:anchor>
-                </w:drawing>
-              </mc:Choice>
-              <mc:Fallback>
-                <w:pict>
-                  <v:rect id="Rectangle 16" o:spid="_x0000_s1026" style="position:absolute;margin-left:0;margin-top:0;width:550.8pt;height:50.4pt;z-index:251661312;visibility:visible;mso-wrap-style:square;mso-width-percent:900;mso-height-percent:73;mso-top-percent:250;mso-wrap-distance-left:9pt;mso-wrap-distance-top:0;mso-wrap-distance-right:9pt;mso-wrap-distance-bottom:0;mso-position-horizontal:left;mso-position-horizontal-relative:page;mso-position-vertical-relative:page;mso-width-percent:900;mso-height-percent:73;mso-top-percent:250;mso-width-relative:page;mso-height-relative:page;v-text-anchor:middle" o:gfxdata="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" o:allowincell="f" fillcolor="#4f81bd [3204]" strokecolor="white [3212]" strokeweight="1pt">
-                    <v:textbox style="mso-fit-shape-to-text:t" inset="14.4pt,,14.4pt">
-                      <w:txbxContent>
-                        <w:sdt>
-                          <w:sdtPr>
-                            <w:rPr>
-                              <w:rFonts w:asciiTheme="majorHAnsi" w:eastAsiaTheme="majorEastAsia" w:hAnsiTheme="majorHAnsi" w:cstheme="majorBidi"/>
-                              <w:color w:val="FFFFFF" w:themeColor="background1"/>
-                              <w:sz w:val="72"/>
-                              <w:szCs w:val="72"/>
-                            </w:rPr>
-                            <w:alias w:val="Title"/>
-                            <w:id w:val="103676091"/>
-                            <w:dataBinding w:prefixMappings="xmlns:ns0='http://schemas.openxmlformats.org/package/2006/metadata/core-properties' xmlns:ns1='http://purl.org/dc/elements/1.1/'" w:xpath="/ns0:coreProperties[1]/ns1:title[1]" w:storeItemID="{6C3C8BC8-F283-45AE-878A-BAB7291924A1}"/>
-                            <w:text/>
-                          </w:sdtPr>
-                          <w:sdtEndPr/>
-                          <w:sdtContent>
-                            <w:p>
-                              <w:pPr>
-                                <w:pStyle w:val="NoSpacing"/>
-                                <w:jc w:val="right"/>
-                                <w:rPr>
-                                  <w:rFonts w:asciiTheme="majorHAnsi" w:eastAsiaTheme="majorEastAsia" w:hAnsiTheme="majorHAnsi" w:cstheme="majorBidi"/>
-                                  <w:color w:val="FFFFFF" w:themeColor="background1"/>
-                                  <w:sz w:val="72"/>
-                                  <w:szCs w:val="72"/>
-                                </w:rPr>
-                              </w:pPr>
-                              <w:r>
-                                <w:rPr>
-                                  <w:rFonts w:asciiTheme="majorHAnsi" w:eastAsiaTheme="majorEastAsia" w:hAnsiTheme="majorHAnsi" w:cstheme="majorBidi"/>
-                                  <w:color w:val="FFFFFF" w:themeColor="background1"/>
-                                  <w:sz w:val="72"/>
-                                  <w:szCs w:val="72"/>
-                                </w:rPr>
-                                <w:t>Projet Génie Logiciel</w:t>
-                              </w:r>
-                            </w:p>
-                          </w:sdtContent>
-                        </w:sdt>
-                      </w:txbxContent>
-                    </v:textbox>
-                    <w10:wrap anchorx="page" anchory="page"/>
-                  </v:rect>
-                </w:pict>
-              </mc:Fallback>
-            </mc:AlternateContent>
-          </w:r>
-          <w:r>
-            <w:rPr>
-              <w:noProof/>
-              <w:lang w:eastAsia="fr-CH"/>
-            </w:rPr>
-            <mc:AlternateContent>
               <mc:Choice Requires="wpg">
                 <w:drawing>
-                  <wp:anchor distT="0" distB="0" distL="114300" distR="114300" simplePos="0" relativeHeight="251659264" behindDoc="0" locked="0" layoutInCell="0" allowOverlap="1" wp14:anchorId="4D92FBAA" wp14:editId="1ACD7D0E">
+                  <wp:anchor distT="0" distB="0" distL="114300" distR="114300" simplePos="0" relativeHeight="251659264" behindDoc="0" locked="0" layoutInCell="0" allowOverlap="1" wp14:anchorId="0D31A939" wp14:editId="453594B9">
                     <wp:simplePos x="0" y="0"/>
                     <wp:positionH relativeFrom="page">
                       <wp:align>right</wp:align>
@@ -519,7 +310,40 @@
                                       <w:color w:val="FFFFFF" w:themeColor="background1"/>
                                       <w:lang w:val="fr-CH"/>
                                     </w:rPr>
-                                    <w:t>Amacher Julien</w:t>
+                                    <w:t xml:space="preserve">Julien </w:t>
+                                  </w:r>
+                                  <w:proofErr w:type="spellStart"/>
+                                  <w:r>
+                                    <w:rPr>
+                                      <w:color w:val="FFFFFF" w:themeColor="background1"/>
+                                      <w:lang w:val="fr-CH"/>
+                                    </w:rPr>
+                                    <w:t>Amacher</w:t>
+                                  </w:r>
+                                  <w:proofErr w:type="spellEnd"/>
+                                </w:p>
+                                <w:p>
+                                  <w:pPr>
+                                    <w:pStyle w:val="NoSpacing"/>
+                                    <w:spacing w:line="360" w:lineRule="auto"/>
+                                    <w:rPr>
+                                      <w:color w:val="FFFFFF" w:themeColor="background1"/>
+                                      <w:lang w:val="fr-CH"/>
+                                    </w:rPr>
+                                  </w:pPr>
+                                  <w:r>
+                                    <w:rPr>
+                                      <w:color w:val="FFFFFF" w:themeColor="background1"/>
+                                      <w:lang w:val="fr-CH"/>
+                                    </w:rPr>
+                                    <w:t>Bastian</w:t>
+                                  </w:r>
+                                  <w:r>
+                                    <w:rPr>
+                                      <w:color w:val="FFFFFF" w:themeColor="background1"/>
+                                      <w:lang w:val="fr-CH"/>
+                                    </w:rPr>
+                                    <w:t xml:space="preserve"> Gardel</w:t>
                                   </w:r>
                                 </w:p>
                                 <w:p>
@@ -536,7 +360,23 @@
                                       <w:color w:val="FFFFFF" w:themeColor="background1"/>
                                       <w:lang w:val="fr-CH"/>
                                     </w:rPr>
-                                    <w:t>Gardel  Bastian</w:t>
+                                    <w:t>Nguyen-</w:t>
+                                  </w:r>
+                                  <w:proofErr w:type="spellStart"/>
+                                  <w:r>
+                                    <w:rPr>
+                                      <w:color w:val="FFFFFF" w:themeColor="background1"/>
+                                      <w:lang w:val="fr-CH"/>
+                                    </w:rPr>
+                                    <w:t>Phuong</w:t>
+                                  </w:r>
+                                  <w:proofErr w:type="spellEnd"/>
+                                  <w:r>
+                                    <w:rPr>
+                                      <w:color w:val="FFFFFF" w:themeColor="background1"/>
+                                      <w:lang w:val="fr-CH"/>
+                                    </w:rPr>
+                                    <w:t xml:space="preserve"> Le</w:t>
                                   </w:r>
                                 </w:p>
                                 <w:p>
@@ -553,27 +393,22 @@
                                       <w:color w:val="FFFFFF" w:themeColor="background1"/>
                                       <w:lang w:val="fr-CH"/>
                                     </w:rPr>
-                                    <w:t>Le Nguyen-</w:t>
+                                    <w:t>Parfait-plaisir-de-P</w:t>
                                   </w:r>
-                                  <w:proofErr w:type="spellStart"/>
                                   <w:r>
                                     <w:rPr>
                                       <w:color w:val="FFFFFF" w:themeColor="background1"/>
                                       <w:lang w:val="fr-CH"/>
                                     </w:rPr>
-                                    <w:t>Phuong</w:t>
+                                    <w:t>âques</w:t>
                                   </w:r>
-                                  <w:proofErr w:type="spellEnd"/>
-                                </w:p>
-                                <w:p>
-                                  <w:pPr>
-                                    <w:pStyle w:val="NoSpacing"/>
-                                    <w:spacing w:line="360" w:lineRule="auto"/>
+                                  <w:r>
                                     <w:rPr>
                                       <w:color w:val="FFFFFF" w:themeColor="background1"/>
                                       <w:lang w:val="fr-CH"/>
                                     </w:rPr>
-                                  </w:pPr>
+                                    <w:t xml:space="preserve"> </w:t>
+                                  </w:r>
                                   <w:proofErr w:type="spellStart"/>
                                   <w:r>
                                     <w:rPr>
@@ -583,20 +418,6 @@
                                     <w:t>Noubissi</w:t>
                                   </w:r>
                                   <w:proofErr w:type="spellEnd"/>
-                                  <w:r>
-                                    <w:rPr>
-                                      <w:color w:val="FFFFFF" w:themeColor="background1"/>
-                                      <w:lang w:val="fr-CH"/>
-                                    </w:rPr>
-                                    <w:t xml:space="preserve"> Parfait-plaisir-de-P</w:t>
-                                  </w:r>
-                                  <w:r>
-                                    <w:rPr>
-                                      <w:color w:val="FFFFFF" w:themeColor="background1"/>
-                                      <w:lang w:val="fr-CH"/>
-                                    </w:rPr>
-                                    <w:t>âques</w:t>
-                                  </w:r>
                                 </w:p>
                                 <w:p>
                                   <w:pPr>
@@ -612,7 +433,7 @@
                                       <w:color w:val="FFFFFF" w:themeColor="background1"/>
                                       <w:lang w:val="fr-CH"/>
                                     </w:rPr>
-                                    <w:t>Widmer Yannick</w:t>
+                                    <w:t>Yannick Widmer</w:t>
                                   </w:r>
                                 </w:p>
                                 <w:p>
@@ -647,14 +468,7 @@
                                       <w:color w:val="FFFFFF" w:themeColor="background1"/>
                                       <w:lang w:val="fr-CH"/>
                                     </w:rPr>
-                                    <w:t>L</w:t>
-                                  </w:r>
-                                  <w:r>
-                                    <w:rPr>
-                                      <w:color w:val="FFFFFF" w:themeColor="background1"/>
-                                      <w:lang w:val="fr-CH"/>
-                                    </w:rPr>
-                                    <w:t>efrançois</w:t>
+                                    <w:t>Eric</w:t>
                                   </w:r>
                                   <w:proofErr w:type="spellEnd"/>
                                   <w:r>
@@ -670,7 +484,14 @@
                                       <w:color w:val="FFFFFF" w:themeColor="background1"/>
                                       <w:lang w:val="fr-CH"/>
                                     </w:rPr>
-                                    <w:t>Eric</w:t>
+                                    <w:t>L</w:t>
+                                  </w:r>
+                                  <w:r>
+                                    <w:rPr>
+                                      <w:color w:val="FFFFFF" w:themeColor="background1"/>
+                                      <w:lang w:val="fr-CH"/>
+                                    </w:rPr>
+                                    <w:t>efrançois</w:t>
                                   </w:r>
                                   <w:proofErr w:type="spellEnd"/>
                                 </w:p>
@@ -715,15 +536,15 @@
               </mc:Choice>
               <mc:Fallback>
                 <w:pict>
-                  <v:group id="Group 14" o:spid="_x0000_s1027" style="position:absolute;margin-left:194.35pt;margin-top:0;width:245.55pt;height:11in;z-index:251659264;mso-width-percent:400;mso-height-percent:1000;mso-position-horizontal:right;mso-position-horizontal-relative:page;mso-position-vertical:top;mso-position-vertical-relative:page;mso-width-percent:400;mso-height-percent:1000" coordorigin="7329" coordsize="4911,15840" o:gfxdata="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" o:allowincell="f">
-                    <v:group id="Group 364" o:spid="_x0000_s1028" style="position:absolute;left:7344;width:4896;height:15840" coordorigin="7560" coordsize="4700,15840" o:gfxdata="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">
-                      <v:rect id="Rectangle 365" o:spid="_x0000_s1029" style="position:absolute;left:7755;width:4505;height:15840;visibility:visible;mso-wrap-style:square;v-text-anchor:top" o:gfxdata="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" fillcolor="#1f497d [3215]" stroked="f" strokecolor="#d8d8d8"/>
-                      <v:rect id="Rectangle 366" o:spid="_x0000_s1030" alt="Light vertical" style="position:absolute;left:7560;top:8;width:195;height:15825;visibility:visible;mso-wrap-style:square;v-text-anchor:middle" o:gfxdata="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" fillcolor="#9bbb59 [3206]" stroked="f" strokecolor="white" strokeweight="1pt">
-                        <v:fill r:id="rId7" o:title="" opacity="52428f" color2="white [3212]" o:opacity2="52428f" type="pattern"/>
+                  <v:group id="Group 14" o:spid="_x0000_s1026" style="position:absolute;margin-left:194.35pt;margin-top:0;width:245.55pt;height:11in;z-index:251659264;mso-width-percent:400;mso-height-percent:1000;mso-position-horizontal:right;mso-position-horizontal-relative:page;mso-position-vertical:top;mso-position-vertical-relative:page;mso-width-percent:400;mso-height-percent:1000" coordorigin="7329" coordsize="4911,15840" o:gfxdata="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" o:allowincell="f">
+                    <v:group id="Group 364" o:spid="_x0000_s1027" style="position:absolute;left:7344;width:4896;height:15840" coordorigin="7560" coordsize="4700,15840" o:gfxdata="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">
+                      <v:rect id="Rectangle 365" o:spid="_x0000_s1028" style="position:absolute;left:7755;width:4505;height:15840;visibility:visible;mso-wrap-style:square;v-text-anchor:top" o:gfxdata="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" fillcolor="#1f497d [3215]" stroked="f" strokecolor="#d8d8d8"/>
+                      <v:rect id="Rectangle 366" o:spid="_x0000_s1029" alt="Light vertical" style="position:absolute;left:7560;top:8;width:195;height:15825;visibility:visible;mso-wrap-style:square;v-text-anchor:middle" o:gfxdata="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" fillcolor="#9bbb59 [3206]" stroked="f" strokecolor="white" strokeweight="1pt">
+                        <v:fill r:id="rId8" o:title="" opacity="52428f" color2="white [3212]" o:opacity2="52428f" type="pattern"/>
                         <v:shadow color="#d8d8d8" offset="3pt,3pt"/>
                       </v:rect>
                     </v:group>
-                    <v:rect id="Rectangle 367" o:spid="_x0000_s1031" style="position:absolute;left:7344;width:4896;height:3958;visibility:visible;mso-wrap-style:square;v-text-anchor:bottom" o:gfxdata="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" filled="f" stroked="f" strokecolor="white" strokeweight="1pt">
+                    <v:rect id="Rectangle 367" o:spid="_x0000_s1030" style="position:absolute;left:7344;width:4896;height:3958;visibility:visible;mso-wrap-style:square;v-text-anchor:bottom" o:gfxdata="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" filled="f" stroked="f" strokecolor="white" strokeweight="1pt">
                       <v:fill opacity="52428f"/>
                       <v:shadow color="#d8d8d8" offset="3pt,3pt"/>
                       <v:textbox inset="28.8pt,14.4pt,14.4pt,14.4pt">
@@ -779,7 +600,7 @@
                         </w:txbxContent>
                       </v:textbox>
                     </v:rect>
-                    <v:rect id="Rectangle 9" o:spid="_x0000_s1032" style="position:absolute;left:7329;top:10658;width:4889;height:4462;visibility:visible;mso-wrap-style:square;v-text-anchor:bottom" o:gfxdata="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" filled="f" stroked="f" strokecolor="white" strokeweight="1pt">
+                    <v:rect id="Rectangle 9" o:spid="_x0000_s1031" style="position:absolute;left:7329;top:10658;width:4889;height:4462;visibility:visible;mso-wrap-style:square;v-text-anchor:bottom" o:gfxdata="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" filled="f" stroked="f" strokecolor="white" strokeweight="1pt">
                       <v:fill opacity="52428f"/>
                       <v:shadow color="#d8d8d8" offset="3pt,3pt"/>
                       <v:textbox inset="28.8pt,14.4pt,14.4pt,14.4pt">
@@ -790,14 +611,25 @@
                               <w:spacing w:line="360" w:lineRule="auto"/>
                               <w:rPr>
                                 <w:color w:val="FFFFFF" w:themeColor="background1"/>
+                                <w:lang w:val="fr-CH"/>
                               </w:rPr>
                             </w:pPr>
                             <w:r>
                               <w:rPr>
                                 <w:color w:val="FFFFFF" w:themeColor="background1"/>
+                                <w:lang w:val="fr-CH"/>
                               </w:rPr>
-                              <w:t>Amacher Julien</w:t>
+                              <w:t xml:space="preserve">Julien </w:t>
                             </w:r>
+                            <w:proofErr w:type="spellStart"/>
+                            <w:r>
+                              <w:rPr>
+                                <w:color w:val="FFFFFF" w:themeColor="background1"/>
+                                <w:lang w:val="fr-CH"/>
+                              </w:rPr>
+                              <w:t>Amacher</w:t>
+                            </w:r>
+                            <w:proofErr w:type="spellEnd"/>
                           </w:p>
                           <w:p>
                             <w:pPr>
@@ -805,13 +637,22 @@
                               <w:spacing w:line="360" w:lineRule="auto"/>
                               <w:rPr>
                                 <w:color w:val="FFFFFF" w:themeColor="background1"/>
+                                <w:lang w:val="fr-CH"/>
                               </w:rPr>
                             </w:pPr>
                             <w:r>
                               <w:rPr>
                                 <w:color w:val="FFFFFF" w:themeColor="background1"/>
+                                <w:lang w:val="fr-CH"/>
                               </w:rPr>
-                              <w:t>Gardel  Bastian</w:t>
+                              <w:t>Bastian</w:t>
+                            </w:r>
+                            <w:r>
+                              <w:rPr>
+                                <w:color w:val="FFFFFF" w:themeColor="background1"/>
+                                <w:lang w:val="fr-CH"/>
+                              </w:rPr>
+                              <w:t xml:space="preserve"> Gardel</w:t>
                             </w:r>
                           </w:p>
                           <w:p>
@@ -828,7 +669,23 @@
                                 <w:color w:val="FFFFFF" w:themeColor="background1"/>
                                 <w:lang w:val="fr-CH"/>
                               </w:rPr>
-                              <w:t>Le Nguyen-Phuong</w:t>
+                              <w:t>Nguyen-</w:t>
+                            </w:r>
+                            <w:proofErr w:type="spellStart"/>
+                            <w:r>
+                              <w:rPr>
+                                <w:color w:val="FFFFFF" w:themeColor="background1"/>
+                                <w:lang w:val="fr-CH"/>
+                              </w:rPr>
+                              <w:t>Phuong</w:t>
+                            </w:r>
+                            <w:proofErr w:type="spellEnd"/>
+                            <w:r>
+                              <w:rPr>
+                                <w:color w:val="FFFFFF" w:themeColor="background1"/>
+                                <w:lang w:val="fr-CH"/>
+                              </w:rPr>
+                              <w:t xml:space="preserve"> Le</w:t>
                             </w:r>
                           </w:p>
                           <w:p>
@@ -845,7 +702,7 @@
                                 <w:color w:val="FFFFFF" w:themeColor="background1"/>
                                 <w:lang w:val="fr-CH"/>
                               </w:rPr>
-                              <w:t>Noubissi Parfait-plaisir-de-P</w:t>
+                              <w:t>Parfait-plaisir-de-P</w:t>
                             </w:r>
                             <w:r>
                               <w:rPr>
@@ -854,6 +711,22 @@
                               </w:rPr>
                               <w:t>âques</w:t>
                             </w:r>
+                            <w:r>
+                              <w:rPr>
+                                <w:color w:val="FFFFFF" w:themeColor="background1"/>
+                                <w:lang w:val="fr-CH"/>
+                              </w:rPr>
+                              <w:t xml:space="preserve"> </w:t>
+                            </w:r>
+                            <w:proofErr w:type="spellStart"/>
+                            <w:r>
+                              <w:rPr>
+                                <w:color w:val="FFFFFF" w:themeColor="background1"/>
+                                <w:lang w:val="fr-CH"/>
+                              </w:rPr>
+                              <w:t>Noubissi</w:t>
+                            </w:r>
+                            <w:proofErr w:type="spellEnd"/>
                           </w:p>
                           <w:p>
                             <w:pPr>
@@ -869,7 +742,14 @@
                                 <w:color w:val="FFFFFF" w:themeColor="background1"/>
                                 <w:lang w:val="fr-CH"/>
                               </w:rPr>
-                              <w:t>Widmer Yannick</w:t>
+                              <w:t>Yannick</w:t>
+                            </w:r>
+                            <w:r>
+                              <w:rPr>
+                                <w:color w:val="FFFFFF" w:themeColor="background1"/>
+                                <w:lang w:val="fr-CH"/>
+                              </w:rPr>
+                              <w:t xml:space="preserve"> Widmer</w:t>
                             </w:r>
                           </w:p>
                           <w:p>
@@ -878,6 +758,7 @@
                               <w:spacing w:line="360" w:lineRule="auto"/>
                               <w:rPr>
                                 <w:color w:val="FFFFFF" w:themeColor="background1"/>
+                                <w:lang w:val="fr-CH"/>
                               </w:rPr>
                             </w:pPr>
                           </w:p>
@@ -895,15 +776,40 @@
                                 <w:color w:val="FFFFFF" w:themeColor="background1"/>
                                 <w:lang w:val="fr-CH"/>
                               </w:rPr>
-                              <w:t>À l’attention de M. L</w:t>
+                              <w:t xml:space="preserve">À l’attention de M. </w:t>
+                            </w:r>
+                            <w:proofErr w:type="spellStart"/>
+                            <w:r>
+                              <w:rPr>
+                                <w:color w:val="FFFFFF" w:themeColor="background1"/>
+                                <w:lang w:val="fr-CH"/>
+                              </w:rPr>
+                              <w:t>Eric</w:t>
+                            </w:r>
+                            <w:proofErr w:type="spellEnd"/>
+                            <w:r>
+                              <w:rPr>
+                                <w:color w:val="FFFFFF" w:themeColor="background1"/>
+                                <w:lang w:val="fr-CH"/>
+                              </w:rPr>
+                              <w:t xml:space="preserve"> </w:t>
+                            </w:r>
+                            <w:proofErr w:type="spellStart"/>
+                            <w:r>
+                              <w:rPr>
+                                <w:color w:val="FFFFFF" w:themeColor="background1"/>
+                                <w:lang w:val="fr-CH"/>
+                              </w:rPr>
+                              <w:t>L</w:t>
                             </w:r>
                             <w:r>
                               <w:rPr>
                                 <w:color w:val="FFFFFF" w:themeColor="background1"/>
                                 <w:lang w:val="fr-CH"/>
                               </w:rPr>
-                              <w:t>efrançois Eric</w:t>
+                              <w:t>efrançois</w:t>
                             </w:r>
+                            <w:proofErr w:type="spellEnd"/>
                           </w:p>
                           <w:p>
                             <w:pPr>
@@ -923,7 +829,15 @@
                               <w:rPr>
                                 <w:color w:val="FFFFFF" w:themeColor="background1"/>
                               </w:rPr>
-                              <w:t xml:space="preserve"> 2014</w:t>
+                              <w:t xml:space="preserve"> 20</w:t>
+                            </w:r>
+                            <w:bookmarkStart w:id="1" w:name="_GoBack"/>
+                            <w:bookmarkEnd w:id="1"/>
+                            <w:r>
+                              <w:rPr>
+                                <w:color w:val="FFFFFF" w:themeColor="background1"/>
+                              </w:rPr>
+                              <w:t>14</w:t>
                             </w:r>
                           </w:p>
                         </w:txbxContent>
@@ -943,18 +857,18 @@
               <w:lang w:eastAsia="fr-CH"/>
             </w:rPr>
             <w:drawing>
-              <wp:anchor distT="0" distB="0" distL="114300" distR="114300" simplePos="0" relativeHeight="251660288" behindDoc="0" locked="0" layoutInCell="0" allowOverlap="1" wp14:anchorId="584342D3" wp14:editId="27677018">
+              <wp:anchor distT="0" distB="0" distL="114300" distR="114300" simplePos="0" relativeHeight="251660288" behindDoc="0" locked="0" layoutInCell="0" allowOverlap="1" wp14:anchorId="3C0E3866" wp14:editId="08966B50">
                 <wp:simplePos x="0" y="0"/>
                 <wp:positionH relativeFrom="page">
-                  <wp:align>right</wp:align>
+                  <wp:posOffset>1045210</wp:posOffset>
                 </wp:positionH>
                 <wp:positionV relativeFrom="page">
-                  <wp:align>center</wp:align>
+                  <wp:posOffset>3793490</wp:posOffset>
                 </wp:positionV>
-                <wp:extent cx="5577840" cy="3706967"/>
-                <wp:effectExtent l="0" t="0" r="3810" b="7783"/>
+                <wp:extent cx="6492240" cy="4057650"/>
+                <wp:effectExtent l="19050" t="19050" r="22860" b="19050"/>
                 <wp:wrapNone/>
-                <wp:docPr id="369" name="Picture 1" descr="A picture of a train in a train station" title="Train"/>
+                <wp:docPr id="369" name="Picture 1"/>
                 <wp:cNvGraphicFramePr>
                   <a:graphicFrameLocks xmlns:a="http://schemas.openxmlformats.org/drawingml/2006/main" noChangeAspect="1"/>
                 </wp:cNvGraphicFramePr>
@@ -966,7 +880,13 @@
                         <pic:cNvPicPr/>
                       </pic:nvPicPr>
                       <pic:blipFill>
-                        <a:blip r:embed="rId8"/>
+                        <a:blip r:embed="rId9" cstate="print">
+                          <a:extLst>
+                            <a:ext uri="{28A0092B-C50C-407E-A947-70E740481C1C}">
+                              <a14:useLocalDpi xmlns:a14="http://schemas.microsoft.com/office/drawing/2010/main" val="0"/>
+                            </a:ext>
+                          </a:extLst>
+                        </a:blip>
                         <a:stretch>
                           <a:fillRect/>
                         </a:stretch>
@@ -974,7 +894,7 @@
                       <pic:spPr>
                         <a:xfrm>
                           <a:off x="0" y="0"/>
-                          <a:ext cx="5577840" cy="3706967"/>
+                          <a:ext cx="6492240" cy="4057650"/>
                         </a:xfrm>
                         <a:prstGeom prst="rect">
                           <a:avLst/>
@@ -988,8 +908,218 @@
                     </pic:pic>
                   </a:graphicData>
                 </a:graphic>
+                <wp14:sizeRelH relativeFrom="margin">
+                  <wp14:pctWidth>0</wp14:pctWidth>
+                </wp14:sizeRelH>
+                <wp14:sizeRelV relativeFrom="margin">
+                  <wp14:pctHeight>0</wp14:pctHeight>
+                </wp14:sizeRelV>
               </wp:anchor>
             </w:drawing>
+          </w:r>
+          <w:r>
+            <w:rPr>
+              <w:noProof/>
+              <w:lang w:eastAsia="fr-CH"/>
+            </w:rPr>
+            <mc:AlternateContent>
+              <mc:Choice Requires="wps">
+                <w:drawing>
+                  <wp:anchor distT="0" distB="0" distL="114300" distR="114300" simplePos="0" relativeHeight="251661312" behindDoc="0" locked="0" layoutInCell="0" allowOverlap="1" wp14:anchorId="046150DC" wp14:editId="2467C571">
+                    <wp:simplePos x="0" y="0"/>
+                    <wp:positionH relativeFrom="page">
+                      <wp:align>left</wp:align>
+                    </wp:positionH>
+                    <wp:positionV relativeFrom="page">
+                      <wp:posOffset>2520950</wp:posOffset>
+                    </wp:positionV>
+                    <wp:extent cx="6995160" cy="640080"/>
+                    <wp:effectExtent l="0" t="0" r="15875" b="24130"/>
+                    <wp:wrapNone/>
+                    <wp:docPr id="362" name="Rectangle 16"/>
+                    <wp:cNvGraphicFramePr>
+                      <a:graphicFrameLocks xmlns:a="http://schemas.openxmlformats.org/drawingml/2006/main"/>
+                    </wp:cNvGraphicFramePr>
+                    <a:graphic xmlns:a="http://schemas.openxmlformats.org/drawingml/2006/main">
+                      <a:graphicData uri="http://schemas.microsoft.com/office/word/2010/wordprocessingShape">
+                        <wps:wsp>
+                          <wps:cNvSpPr>
+                            <a:spLocks noChangeArrowheads="1"/>
+                          </wps:cNvSpPr>
+                          <wps:spPr bwMode="auto">
+                            <a:xfrm>
+                              <a:off x="0" y="0"/>
+                              <a:ext cx="6995160" cy="640080"/>
+                            </a:xfrm>
+                            <a:prstGeom prst="rect">
+                              <a:avLst/>
+                            </a:prstGeom>
+                            <a:solidFill>
+                              <a:schemeClr val="accent1"/>
+                            </a:solidFill>
+                            <a:ln w="12700">
+                              <a:solidFill>
+                                <a:schemeClr val="bg1"/>
+                              </a:solidFill>
+                              <a:miter lim="800000"/>
+                              <a:headEnd/>
+                              <a:tailEnd/>
+                            </a:ln>
+                            <a:extLst/>
+                          </wps:spPr>
+                          <wps:txbx>
+                            <w:txbxContent>
+                              <w:p>
+                                <w:pPr>
+                                  <w:pStyle w:val="NoSpacing"/>
+                                  <w:jc w:val="right"/>
+                                  <w:rPr>
+                                    <w:rFonts w:asciiTheme="majorHAnsi" w:eastAsiaTheme="majorEastAsia" w:hAnsiTheme="majorHAnsi" w:cstheme="majorBidi"/>
+                                    <w:color w:val="FFFFFF" w:themeColor="background1"/>
+                                    <w:sz w:val="72"/>
+                                    <w:szCs w:val="72"/>
+                                    <w:lang w:val="fr-CH"/>
+                                  </w:rPr>
+                                </w:pPr>
+                                <w:sdt>
+                                  <w:sdtPr>
+                                    <w:rPr>
+                                      <w:rFonts w:asciiTheme="majorHAnsi" w:eastAsiaTheme="majorEastAsia" w:hAnsiTheme="majorHAnsi" w:cstheme="majorBidi"/>
+                                      <w:color w:val="FFFFFF" w:themeColor="background1"/>
+                                      <w:sz w:val="72"/>
+                                      <w:szCs w:val="72"/>
+                                      <w:lang w:val="fr-CH"/>
+                                    </w:rPr>
+                                    <w:alias w:val="Title"/>
+                                    <w:id w:val="103676091"/>
+                                    <w:dataBinding w:prefixMappings="xmlns:ns0='http://schemas.openxmlformats.org/package/2006/metadata/core-properties' xmlns:ns1='http://purl.org/dc/elements/1.1/'" w:xpath="/ns0:coreProperties[1]/ns1:title[1]" w:storeItemID="{6C3C8BC8-F283-45AE-878A-BAB7291924A1}"/>
+                                    <w:text/>
+                                  </w:sdtPr>
+                                  <w:sdtEndPr/>
+                                  <w:sdtContent>
+                                    <w:r>
+                                      <w:rPr>
+                                        <w:rFonts w:asciiTheme="majorHAnsi" w:eastAsiaTheme="majorEastAsia" w:hAnsiTheme="majorHAnsi" w:cstheme="majorBidi"/>
+                                        <w:color w:val="FFFFFF" w:themeColor="background1"/>
+                                        <w:sz w:val="72"/>
+                                        <w:szCs w:val="72"/>
+                                        <w:lang w:val="fr-CH"/>
+                                      </w:rPr>
+                                      <w:t xml:space="preserve">Projet de Génie Logiciel  </w:t>
+                                    </w:r>
+                                    <w:r>
+                                      <w:rPr>
+                                        <w:rFonts w:asciiTheme="majorHAnsi" w:eastAsiaTheme="majorEastAsia" w:hAnsiTheme="majorHAnsi" w:cstheme="majorBidi"/>
+                                        <w:color w:val="FFFFFF" w:themeColor="background1"/>
+                                        <w:sz w:val="72"/>
+                                        <w:szCs w:val="72"/>
+                                        <w:lang w:val="fr-CH"/>
+                                      </w:rPr>
+                                      <w:t xml:space="preserve">  Ba</w:t>
+                                    </w:r>
+                                    <w:r>
+                                      <w:rPr>
+                                        <w:rFonts w:asciiTheme="majorHAnsi" w:eastAsiaTheme="majorEastAsia" w:hAnsiTheme="majorHAnsi" w:cstheme="majorBidi"/>
+                                        <w:color w:val="FFFFFF" w:themeColor="background1"/>
+                                        <w:sz w:val="72"/>
+                                        <w:szCs w:val="72"/>
+                                        <w:lang w:val="fr-CH"/>
+                                      </w:rPr>
+                                      <w:t>taille Navale</w:t>
+                                    </w:r>
+                                  </w:sdtContent>
+                                </w:sdt>
+                              </w:p>
+                            </w:txbxContent>
+                          </wps:txbx>
+                          <wps:bodyPr rot="0" vert="horz" wrap="square" lIns="182880" tIns="45720" rIns="182880" bIns="45720" anchor="ctr" anchorCtr="0" upright="1">
+                            <a:spAutoFit/>
+                          </wps:bodyPr>
+                        </wps:wsp>
+                      </a:graphicData>
+                    </a:graphic>
+                    <wp14:sizeRelH relativeFrom="page">
+                      <wp14:pctWidth>90000</wp14:pctWidth>
+                    </wp14:sizeRelH>
+                    <wp14:sizeRelV relativeFrom="page">
+                      <wp14:pctHeight>7300</wp14:pctHeight>
+                    </wp14:sizeRelV>
+                  </wp:anchor>
+                </w:drawing>
+              </mc:Choice>
+              <mc:Fallback>
+                <w:pict>
+                  <v:rect id="Rectangle 16" o:spid="_x0000_s1032" style="position:absolute;margin-left:0;margin-top:198.5pt;width:550.8pt;height:50.4pt;z-index:251661312;visibility:visible;mso-wrap-style:square;mso-width-percent:900;mso-height-percent:73;mso-wrap-distance-left:9pt;mso-wrap-distance-top:0;mso-wrap-distance-right:9pt;mso-wrap-distance-bottom:0;mso-position-horizontal:left;mso-position-horizontal-relative:page;mso-position-vertical:absolute;mso-position-vertical-relative:page;mso-width-percent:900;mso-height-percent:73;mso-width-relative:page;mso-height-relative:page;v-text-anchor:middle" o:gfxdata="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" o:allowincell="f" fillcolor="#4f81bd [3204]" strokecolor="white [3212]" strokeweight="1pt">
+                    <v:textbox style="mso-fit-shape-to-text:t" inset="14.4pt,,14.4pt">
+                      <w:txbxContent>
+                        <w:p>
+                          <w:pPr>
+                            <w:pStyle w:val="NoSpacing"/>
+                            <w:jc w:val="right"/>
+                            <w:rPr>
+                              <w:rFonts w:asciiTheme="majorHAnsi" w:eastAsiaTheme="majorEastAsia" w:hAnsiTheme="majorHAnsi" w:cstheme="majorBidi"/>
+                              <w:color w:val="FFFFFF" w:themeColor="background1"/>
+                              <w:sz w:val="72"/>
+                              <w:szCs w:val="72"/>
+                              <w:lang w:val="fr-CH"/>
+                            </w:rPr>
+                          </w:pPr>
+                          <w:sdt>
+                            <w:sdtPr>
+                              <w:rPr>
+                                <w:rFonts w:asciiTheme="majorHAnsi" w:eastAsiaTheme="majorEastAsia" w:hAnsiTheme="majorHAnsi" w:cstheme="majorBidi"/>
+                                <w:color w:val="FFFFFF" w:themeColor="background1"/>
+                                <w:sz w:val="72"/>
+                                <w:szCs w:val="72"/>
+                                <w:lang w:val="fr-CH"/>
+                              </w:rPr>
+                              <w:alias w:val="Title"/>
+                              <w:id w:val="103676091"/>
+                              <w:dataBinding w:prefixMappings="xmlns:ns0='http://schemas.openxmlformats.org/package/2006/metadata/core-properties' xmlns:ns1='http://purl.org/dc/elements/1.1/'" w:xpath="/ns0:coreProperties[1]/ns1:title[1]" w:storeItemID="{6C3C8BC8-F283-45AE-878A-BAB7291924A1}"/>
+                              <w:text/>
+                            </w:sdtPr>
+                            <w:sdtEndPr/>
+                            <w:sdtContent>
+                              <w:r>
+                                <w:rPr>
+                                  <w:rFonts w:asciiTheme="majorHAnsi" w:eastAsiaTheme="majorEastAsia" w:hAnsiTheme="majorHAnsi" w:cstheme="majorBidi"/>
+                                  <w:color w:val="FFFFFF" w:themeColor="background1"/>
+                                  <w:sz w:val="72"/>
+                                  <w:szCs w:val="72"/>
+                                  <w:lang w:val="fr-CH"/>
+                                </w:rPr>
+                                <w:t xml:space="preserve">Projet de Génie Logiciel  </w:t>
+                              </w:r>
+                              <w:r>
+                                <w:rPr>
+                                  <w:rFonts w:asciiTheme="majorHAnsi" w:eastAsiaTheme="majorEastAsia" w:hAnsiTheme="majorHAnsi" w:cstheme="majorBidi"/>
+                                  <w:color w:val="FFFFFF" w:themeColor="background1"/>
+                                  <w:sz w:val="72"/>
+                                  <w:szCs w:val="72"/>
+                                  <w:lang w:val="fr-CH"/>
+                                </w:rPr>
+                                <w:t xml:space="preserve">  Ba</w:t>
+                              </w:r>
+                              <w:r>
+                                <w:rPr>
+                                  <w:rFonts w:asciiTheme="majorHAnsi" w:eastAsiaTheme="majorEastAsia" w:hAnsiTheme="majorHAnsi" w:cstheme="majorBidi"/>
+                                  <w:color w:val="FFFFFF" w:themeColor="background1"/>
+                                  <w:sz w:val="72"/>
+                                  <w:szCs w:val="72"/>
+                                  <w:lang w:val="fr-CH"/>
+                                </w:rPr>
+                                <w:t>taille Navale</w:t>
+                              </w:r>
+                            </w:sdtContent>
+                          </w:sdt>
+                        </w:p>
+                      </w:txbxContent>
+                    </v:textbox>
+                    <w10:wrap anchorx="page" anchory="page"/>
+                  </v:rect>
+                </w:pict>
+              </mc:Fallback>
+            </mc:AlternateContent>
           </w:r>
           <w:r>
             <w:br w:type="page"/>
@@ -1003,7 +1133,13 @@
       </w:pPr>
       <w:r>
         <w:lastRenderedPageBreak/>
-        <w:t>Répartition des rôles :</w:t>
+        <w:t xml:space="preserve">Répartition des </w:t>
+      </w:r>
+      <w:r>
+        <w:t>tâches</w:t>
+      </w:r>
+      <w:r>
+        <w:t> :</w:t>
       </w:r>
     </w:p>
     <w:tbl>
@@ -1620,19 +1756,427 @@
               <w:t>CLIENT</w:t>
             </w:r>
             <w:r>
-              <w:t xml:space="preserve"> : </w:t>
-            </w:r>
-            <w:r>
-              <w:t>Logique entre les fenêtres, affichage des serveurs, connexion manuelle, déroulement du jeu, stockage du nom d’utilisateur</w:t>
+              <w:t> : Logique entre les fenêtres, affichage des serveurs, connexion manuelle, déroulement du jeu, stockage du nom d’utilisateur</w:t>
             </w:r>
           </w:p>
         </w:tc>
       </w:tr>
     </w:tbl>
+    <w:p/>
+    <w:p/>
     <w:p>
+      <w:pPr>
+        <w:pStyle w:val="Title"/>
+      </w:pPr>
+      <w:r>
+        <w:t>Itérations</w:t>
+      </w:r>
       <w:bookmarkStart w:id="0" w:name="_GoBack"/>
       <w:bookmarkEnd w:id="0"/>
     </w:p>
+    <w:tbl>
+      <w:tblPr>
+        <w:tblStyle w:val="TableGrid"/>
+        <w:tblW w:w="9464" w:type="dxa"/>
+        <w:tblLook w:val="04A0" w:firstRow="1" w:lastRow="0" w:firstColumn="1" w:lastColumn="0" w:noHBand="0" w:noVBand="1"/>
+      </w:tblPr>
+      <w:tblGrid>
+        <w:gridCol w:w="1062"/>
+        <w:gridCol w:w="1769"/>
+        <w:gridCol w:w="6633"/>
+      </w:tblGrid>
+      <w:tr>
+        <w:tc>
+          <w:tcPr>
+            <w:tcW w:w="1062" w:type="dxa"/>
+            <w:tcBorders>
+              <w:bottom w:val="double" w:sz="4" w:space="0" w:color="auto"/>
+            </w:tcBorders>
+            <w:vAlign w:val="center"/>
+          </w:tcPr>
+          <w:p>
+            <w:pPr>
+              <w:jc w:val="center"/>
+            </w:pPr>
+            <w:r>
+              <w:t>Numéro</w:t>
+            </w:r>
+          </w:p>
+        </w:tc>
+        <w:tc>
+          <w:tcPr>
+            <w:tcW w:w="1769" w:type="dxa"/>
+            <w:tcBorders>
+              <w:bottom w:val="double" w:sz="4" w:space="0" w:color="auto"/>
+            </w:tcBorders>
+            <w:vAlign w:val="center"/>
+          </w:tcPr>
+          <w:p>
+            <w:pPr>
+              <w:jc w:val="center"/>
+            </w:pPr>
+            <w:r>
+              <w:t>Dates</w:t>
+            </w:r>
+          </w:p>
+        </w:tc>
+        <w:tc>
+          <w:tcPr>
+            <w:tcW w:w="6633" w:type="dxa"/>
+            <w:tcBorders>
+              <w:bottom w:val="double" w:sz="4" w:space="0" w:color="auto"/>
+            </w:tcBorders>
+            <w:vAlign w:val="center"/>
+          </w:tcPr>
+          <w:p>
+            <w:pPr>
+              <w:jc w:val="center"/>
+            </w:pPr>
+            <w:r>
+              <w:t>Objectifs</w:t>
+            </w:r>
+          </w:p>
+        </w:tc>
+      </w:tr>
+      <w:tr>
+        <w:tc>
+          <w:tcPr>
+            <w:tcW w:w="1062" w:type="dxa"/>
+            <w:tcBorders>
+              <w:top w:val="double" w:sz="4" w:space="0" w:color="auto"/>
+            </w:tcBorders>
+            <w:vAlign w:val="center"/>
+          </w:tcPr>
+          <w:p>
+            <w:pPr>
+              <w:jc w:val="center"/>
+            </w:pPr>
+            <w:r>
+              <w:t>1</w:t>
+            </w:r>
+          </w:p>
+        </w:tc>
+        <w:tc>
+          <w:tcPr>
+            <w:tcW w:w="1769" w:type="dxa"/>
+            <w:tcBorders>
+              <w:top w:val="double" w:sz="4" w:space="0" w:color="auto"/>
+            </w:tcBorders>
+            <w:vAlign w:val="center"/>
+          </w:tcPr>
+          <w:p>
+            <w:pPr>
+              <w:jc w:val="center"/>
+            </w:pPr>
+            <w:r>
+              <w:t>29 Mars – 5 Mai</w:t>
+            </w:r>
+          </w:p>
+        </w:tc>
+        <w:tc>
+          <w:tcPr>
+            <w:tcW w:w="6633" w:type="dxa"/>
+            <w:tcBorders>
+              <w:top w:val="double" w:sz="4" w:space="0" w:color="auto"/>
+            </w:tcBorders>
+            <w:vAlign w:val="center"/>
+          </w:tcPr>
+          <w:p>
+            <w:pPr>
+              <w:jc w:val="center"/>
+            </w:pPr>
+          </w:p>
+        </w:tc>
+      </w:tr>
+      <w:tr>
+        <w:tc>
+          <w:tcPr>
+            <w:tcW w:w="1062" w:type="dxa"/>
+            <w:vAlign w:val="center"/>
+          </w:tcPr>
+          <w:p>
+            <w:pPr>
+              <w:jc w:val="center"/>
+            </w:pPr>
+            <w:r>
+              <w:t>2</w:t>
+            </w:r>
+          </w:p>
+        </w:tc>
+        <w:tc>
+          <w:tcPr>
+            <w:tcW w:w="1769" w:type="dxa"/>
+            <w:vAlign w:val="center"/>
+          </w:tcPr>
+          <w:p>
+            <w:pPr>
+              <w:jc w:val="center"/>
+            </w:pPr>
+            <w:r>
+              <w:t>6 – 12 Mai</w:t>
+            </w:r>
+          </w:p>
+        </w:tc>
+        <w:tc>
+          <w:tcPr>
+            <w:tcW w:w="6633" w:type="dxa"/>
+            <w:vAlign w:val="center"/>
+          </w:tcPr>
+          <w:p>
+            <w:pPr>
+              <w:jc w:val="center"/>
+            </w:pPr>
+          </w:p>
+        </w:tc>
+      </w:tr>
+      <w:tr>
+        <w:tc>
+          <w:tcPr>
+            <w:tcW w:w="1062" w:type="dxa"/>
+            <w:vAlign w:val="center"/>
+          </w:tcPr>
+          <w:p>
+            <w:pPr>
+              <w:jc w:val="center"/>
+            </w:pPr>
+            <w:r>
+              <w:t>3</w:t>
+            </w:r>
+          </w:p>
+        </w:tc>
+        <w:tc>
+          <w:tcPr>
+            <w:tcW w:w="1769" w:type="dxa"/>
+            <w:vAlign w:val="center"/>
+          </w:tcPr>
+          <w:p>
+            <w:pPr>
+              <w:jc w:val="center"/>
+            </w:pPr>
+            <w:r>
+              <w:t>13 – 19 Mai</w:t>
+            </w:r>
+          </w:p>
+        </w:tc>
+        <w:tc>
+          <w:tcPr>
+            <w:tcW w:w="6633" w:type="dxa"/>
+            <w:vAlign w:val="center"/>
+          </w:tcPr>
+          <w:p>
+            <w:pPr>
+              <w:jc w:val="center"/>
+            </w:pPr>
+          </w:p>
+        </w:tc>
+      </w:tr>
+      <w:tr>
+        <w:tc>
+          <w:tcPr>
+            <w:tcW w:w="1062" w:type="dxa"/>
+            <w:vAlign w:val="center"/>
+          </w:tcPr>
+          <w:p>
+            <w:pPr>
+              <w:jc w:val="center"/>
+            </w:pPr>
+            <w:r>
+              <w:t>4</w:t>
+            </w:r>
+          </w:p>
+        </w:tc>
+        <w:tc>
+          <w:tcPr>
+            <w:tcW w:w="1769" w:type="dxa"/>
+            <w:vAlign w:val="center"/>
+          </w:tcPr>
+          <w:p>
+            <w:pPr>
+              <w:jc w:val="center"/>
+            </w:pPr>
+            <w:r>
+              <w:t>20 – 26 Mai</w:t>
+            </w:r>
+          </w:p>
+        </w:tc>
+        <w:tc>
+          <w:tcPr>
+            <w:tcW w:w="6633" w:type="dxa"/>
+            <w:vAlign w:val="center"/>
+          </w:tcPr>
+          <w:p>
+            <w:pPr>
+              <w:jc w:val="center"/>
+            </w:pPr>
+          </w:p>
+        </w:tc>
+      </w:tr>
+      <w:tr>
+        <w:tc>
+          <w:tcPr>
+            <w:tcW w:w="1062" w:type="dxa"/>
+            <w:vAlign w:val="center"/>
+          </w:tcPr>
+          <w:p>
+            <w:pPr>
+              <w:jc w:val="center"/>
+            </w:pPr>
+            <w:r>
+              <w:t>5</w:t>
+            </w:r>
+          </w:p>
+        </w:tc>
+        <w:tc>
+          <w:tcPr>
+            <w:tcW w:w="1769" w:type="dxa"/>
+            <w:vAlign w:val="center"/>
+          </w:tcPr>
+          <w:p>
+            <w:pPr>
+              <w:jc w:val="center"/>
+            </w:pPr>
+            <w:r>
+              <w:t>27 Mai – 2 Juin</w:t>
+            </w:r>
+          </w:p>
+        </w:tc>
+        <w:tc>
+          <w:tcPr>
+            <w:tcW w:w="6633" w:type="dxa"/>
+            <w:vAlign w:val="center"/>
+          </w:tcPr>
+          <w:p>
+            <w:pPr>
+              <w:jc w:val="center"/>
+            </w:pPr>
+          </w:p>
+        </w:tc>
+      </w:tr>
+      <w:tr>
+        <w:tc>
+          <w:tcPr>
+            <w:tcW w:w="1062" w:type="dxa"/>
+            <w:vAlign w:val="center"/>
+          </w:tcPr>
+          <w:p>
+            <w:pPr>
+              <w:jc w:val="center"/>
+            </w:pPr>
+            <w:r>
+              <w:t>6</w:t>
+            </w:r>
+          </w:p>
+        </w:tc>
+        <w:tc>
+          <w:tcPr>
+            <w:tcW w:w="1769" w:type="dxa"/>
+            <w:vAlign w:val="center"/>
+          </w:tcPr>
+          <w:p>
+            <w:pPr>
+              <w:jc w:val="center"/>
+            </w:pPr>
+            <w:r>
+              <w:t>3 – 9 Juin</w:t>
+            </w:r>
+          </w:p>
+        </w:tc>
+        <w:tc>
+          <w:tcPr>
+            <w:tcW w:w="6633" w:type="dxa"/>
+            <w:vAlign w:val="center"/>
+          </w:tcPr>
+          <w:p>
+            <w:pPr>
+              <w:jc w:val="center"/>
+            </w:pPr>
+          </w:p>
+        </w:tc>
+      </w:tr>
+      <w:tr>
+        <w:tc>
+          <w:tcPr>
+            <w:tcW w:w="1062" w:type="dxa"/>
+            <w:vAlign w:val="center"/>
+          </w:tcPr>
+          <w:p>
+            <w:pPr>
+              <w:jc w:val="center"/>
+            </w:pPr>
+            <w:r>
+              <w:t>7</w:t>
+            </w:r>
+          </w:p>
+        </w:tc>
+        <w:tc>
+          <w:tcPr>
+            <w:tcW w:w="1769" w:type="dxa"/>
+            <w:vAlign w:val="center"/>
+          </w:tcPr>
+          <w:p>
+            <w:pPr>
+              <w:jc w:val="center"/>
+            </w:pPr>
+            <w:r>
+              <w:t>10 – 16 Juin</w:t>
+            </w:r>
+          </w:p>
+        </w:tc>
+        <w:tc>
+          <w:tcPr>
+            <w:tcW w:w="6633" w:type="dxa"/>
+            <w:vAlign w:val="center"/>
+          </w:tcPr>
+          <w:p>
+            <w:pPr>
+              <w:jc w:val="center"/>
+            </w:pPr>
+          </w:p>
+        </w:tc>
+      </w:tr>
+      <w:tr>
+        <w:tc>
+          <w:tcPr>
+            <w:tcW w:w="1062" w:type="dxa"/>
+            <w:vAlign w:val="center"/>
+          </w:tcPr>
+          <w:p>
+            <w:pPr>
+              <w:jc w:val="center"/>
+            </w:pPr>
+            <w:r>
+              <w:t>8</w:t>
+            </w:r>
+          </w:p>
+        </w:tc>
+        <w:tc>
+          <w:tcPr>
+            <w:tcW w:w="1769" w:type="dxa"/>
+            <w:vAlign w:val="center"/>
+          </w:tcPr>
+          <w:p>
+            <w:pPr>
+              <w:jc w:val="center"/>
+            </w:pPr>
+            <w:r>
+              <w:t>17 – 24 Juin</w:t>
+            </w:r>
+          </w:p>
+        </w:tc>
+        <w:tc>
+          <w:tcPr>
+            <w:tcW w:w="6633" w:type="dxa"/>
+            <w:vAlign w:val="center"/>
+          </w:tcPr>
+          <w:p>
+            <w:pPr>
+              <w:jc w:val="center"/>
+            </w:pPr>
+          </w:p>
+        </w:tc>
+      </w:tr>
+    </w:tbl>
+    <w:p/>
     <w:sectPr>
       <w:pgSz w:w="11906" w:h="16838"/>
       <w:pgMar w:top="1417" w:right="1417" w:bottom="1417" w:left="1417" w:header="708" w:footer="708" w:gutter="0"/>
@@ -1649,6 +2193,103 @@
     </w:sectPr>
   </w:body>
 </w:document>
+</file>
+
+<file path=word/numbering.xml><?xml version="1.0" encoding="utf-8"?>
+<w:numbering xmlns:wpc="http://schemas.microsoft.com/office/word/2010/wordprocessingCanvas" xmlns:mc="http://schemas.openxmlformats.org/markup-compatibility/2006" xmlns:o="urn:schemas-microsoft-com:office:office" xmlns:r="http://schemas.openxmlformats.org/officeDocument/2006/relationships" xmlns:m="http://schemas.openxmlformats.org/officeDocument/2006/math" xmlns:v="urn:schemas-microsoft-com:vml" xmlns:wp14="http://schemas.microsoft.com/office/word/2010/wordprocessingDrawing" xmlns:wp="http://schemas.openxmlformats.org/drawingml/2006/wordprocessingDrawing" xmlns:w10="urn:schemas-microsoft-com:office:word" xmlns:w="http://schemas.openxmlformats.org/wordprocessingml/2006/main" xmlns:w14="http://schemas.microsoft.com/office/word/2010/wordml" xmlns:wpg="http://schemas.microsoft.com/office/word/2010/wordprocessingGroup" xmlns:wpi="http://schemas.microsoft.com/office/word/2010/wordprocessingInk" xmlns:wne="http://schemas.microsoft.com/office/word/2006/wordml" xmlns:wps="http://schemas.microsoft.com/office/word/2010/wordprocessingShape" mc:Ignorable="w14 wp14">
+  <w:abstractNum w:abstractNumId="0">
+    <w:nsid w:val="74D43846"/>
+    <w:multiLevelType w:val="hybridMultilevel"/>
+    <w:tmpl w:val="DDD8442E"/>
+    <w:lvl w:ilvl="0" w:tplc="100C0011">
+      <w:start w:val="1"/>
+      <w:numFmt w:val="decimal"/>
+      <w:lvlText w:val="%1)"/>
+      <w:lvlJc w:val="left"/>
+      <w:pPr>
+        <w:ind w:left="720" w:hanging="360"/>
+      </w:pPr>
+      <w:rPr>
+        <w:rFonts w:hint="default"/>
+      </w:rPr>
+    </w:lvl>
+    <w:lvl w:ilvl="1" w:tplc="100C0019" w:tentative="1">
+      <w:start w:val="1"/>
+      <w:numFmt w:val="lowerLetter"/>
+      <w:lvlText w:val="%2."/>
+      <w:lvlJc w:val="left"/>
+      <w:pPr>
+        <w:ind w:left="1440" w:hanging="360"/>
+      </w:pPr>
+    </w:lvl>
+    <w:lvl w:ilvl="2" w:tplc="100C001B" w:tentative="1">
+      <w:start w:val="1"/>
+      <w:numFmt w:val="lowerRoman"/>
+      <w:lvlText w:val="%3."/>
+      <w:lvlJc w:val="right"/>
+      <w:pPr>
+        <w:ind w:left="2160" w:hanging="180"/>
+      </w:pPr>
+    </w:lvl>
+    <w:lvl w:ilvl="3" w:tplc="100C000F" w:tentative="1">
+      <w:start w:val="1"/>
+      <w:numFmt w:val="decimal"/>
+      <w:lvlText w:val="%4."/>
+      <w:lvlJc w:val="left"/>
+      <w:pPr>
+        <w:ind w:left="2880" w:hanging="360"/>
+      </w:pPr>
+    </w:lvl>
+    <w:lvl w:ilvl="4" w:tplc="100C0019" w:tentative="1">
+      <w:start w:val="1"/>
+      <w:numFmt w:val="lowerLetter"/>
+      <w:lvlText w:val="%5."/>
+      <w:lvlJc w:val="left"/>
+      <w:pPr>
+        <w:ind w:left="3600" w:hanging="360"/>
+      </w:pPr>
+    </w:lvl>
+    <w:lvl w:ilvl="5" w:tplc="100C001B" w:tentative="1">
+      <w:start w:val="1"/>
+      <w:numFmt w:val="lowerRoman"/>
+      <w:lvlText w:val="%6."/>
+      <w:lvlJc w:val="right"/>
+      <w:pPr>
+        <w:ind w:left="4320" w:hanging="180"/>
+      </w:pPr>
+    </w:lvl>
+    <w:lvl w:ilvl="6" w:tplc="100C000F" w:tentative="1">
+      <w:start w:val="1"/>
+      <w:numFmt w:val="decimal"/>
+      <w:lvlText w:val="%7."/>
+      <w:lvlJc w:val="left"/>
+      <w:pPr>
+        <w:ind w:left="5040" w:hanging="360"/>
+      </w:pPr>
+    </w:lvl>
+    <w:lvl w:ilvl="7" w:tplc="100C0019" w:tentative="1">
+      <w:start w:val="1"/>
+      <w:numFmt w:val="lowerLetter"/>
+      <w:lvlText w:val="%8."/>
+      <w:lvlJc w:val="left"/>
+      <w:pPr>
+        <w:ind w:left="5760" w:hanging="360"/>
+      </w:pPr>
+    </w:lvl>
+    <w:lvl w:ilvl="8" w:tplc="100C001B" w:tentative="1">
+      <w:start w:val="1"/>
+      <w:numFmt w:val="lowerRoman"/>
+      <w:lvlText w:val="%9."/>
+      <w:lvlJc w:val="right"/>
+      <w:pPr>
+        <w:ind w:left="6480" w:hanging="180"/>
+      </w:pPr>
+    </w:lvl>
+  </w:abstractNum>
+  <w:num w:numId="1">
+    <w:abstractNumId w:val="0"/>
+  </w:num>
+</w:numbering>
 </file>
 
 <file path=word/styles.xml><?xml version="1.0" encoding="utf-8"?>
@@ -1957,6 +2598,17 @@
         <w:right w:w="108" w:type="dxa"/>
       </w:tblCellMar>
     </w:tblPr>
+  </w:style>
+  <w:style w:type="paragraph" w:styleId="ListParagraph">
+    <w:name w:val="List Paragraph"/>
+    <w:basedOn w:val="Normal"/>
+    <w:uiPriority w:val="34"/>
+    <w:qFormat/>
+    <w:rsid w:val="002E7AEC"/>
+    <w:pPr>
+      <w:ind w:left="720"/>
+      <w:contextualSpacing/>
+    </w:pPr>
   </w:style>
 </w:styles>
 </file>
@@ -2267,6 +2919,17 @@
         <w:right w:w="108" w:type="dxa"/>
       </w:tblCellMar>
     </w:tblPr>
+  </w:style>
+  <w:style w:type="paragraph" w:styleId="ListParagraph">
+    <w:name w:val="List Paragraph"/>
+    <w:basedOn w:val="Normal"/>
+    <w:uiPriority w:val="34"/>
+    <w:qFormat/>
+    <w:rsid w:val="002E7AEC"/>
+    <w:pPr>
+      <w:ind w:left="720"/>
+      <w:contextualSpacing/>
+    </w:pPr>
   </w:style>
 </w:styles>
 </file>
@@ -2580,7 +3243,7 @@
 </file>
 
 <file path=customXml/itemProps2.xml><?xml version="1.0" encoding="utf-8"?>
-<ds:datastoreItem xmlns:ds="http://schemas.openxmlformats.org/officeDocument/2006/customXml" ds:itemID="{71658D9E-38D0-48B1-96C1-4142FB6CCA53}">
+<ds:datastoreItem xmlns:ds="http://schemas.openxmlformats.org/officeDocument/2006/customXml" ds:itemID="{1172FDD5-6A9F-44A6-A092-B67423570D51}">
   <ds:schemaRefs>
     <ds:schemaRef ds:uri="http://schemas.openxmlformats.org/officeDocument/2006/bibliography"/>
   </ds:schemaRefs>

</xml_diff>

<commit_message>
Avancée du rapport + UIHome
Le squelette du rapport final a été créé. Faut encore que je fasse la
traduction en anglais du cahier des charges écrit par Amacher. Sinon,
j'ai terminé UIHome. Y a un aperçu de son apparence dans le rapport si
jamais.
</commit_message>
<xml_diff>
--- a/Rapport de Projet/Rapport.docx
+++ b/Rapport de Projet/Rapport.docx
@@ -460,7 +460,28 @@
                                       <w:color w:val="FFFFFF" w:themeColor="background1"/>
                                       <w:lang w:val="fr-CH"/>
                                     </w:rPr>
-                                    <w:t xml:space="preserve">À l’attention de M. </w:t>
+                                    <w:t>Attention of</w:t>
+                                  </w:r>
+                                  <w:r>
+                                    <w:rPr>
+                                      <w:color w:val="FFFFFF" w:themeColor="background1"/>
+                                      <w:lang w:val="fr-CH"/>
+                                    </w:rPr>
+                                    <w:t xml:space="preserve"> M</w:t>
+                                  </w:r>
+                                  <w:r>
+                                    <w:rPr>
+                                      <w:color w:val="FFFFFF" w:themeColor="background1"/>
+                                      <w:lang w:val="fr-CH"/>
+                                    </w:rPr>
+                                    <w:t>r</w:t>
+                                  </w:r>
+                                  <w:r>
+                                    <w:rPr>
+                                      <w:color w:val="FFFFFF" w:themeColor="background1"/>
+                                      <w:lang w:val="fr-CH"/>
+                                    </w:rPr>
+                                    <w:t xml:space="preserve">. </w:t>
                                   </w:r>
                                   <w:proofErr w:type="spellStart"/>
                                   <w:r>
@@ -742,14 +763,7 @@
                                 <w:color w:val="FFFFFF" w:themeColor="background1"/>
                                 <w:lang w:val="fr-CH"/>
                               </w:rPr>
-                              <w:t>Yannick</w:t>
-                            </w:r>
-                            <w:r>
-                              <w:rPr>
-                                <w:color w:val="FFFFFF" w:themeColor="background1"/>
-                                <w:lang w:val="fr-CH"/>
-                              </w:rPr>
-                              <w:t xml:space="preserve"> Widmer</w:t>
+                              <w:t>Yannick Widmer</w:t>
                             </w:r>
                           </w:p>
                           <w:p>
@@ -776,7 +790,28 @@
                                 <w:color w:val="FFFFFF" w:themeColor="background1"/>
                                 <w:lang w:val="fr-CH"/>
                               </w:rPr>
-                              <w:t xml:space="preserve">À l’attention de M. </w:t>
+                              <w:t>Attention of</w:t>
+                            </w:r>
+                            <w:r>
+                              <w:rPr>
+                                <w:color w:val="FFFFFF" w:themeColor="background1"/>
+                                <w:lang w:val="fr-CH"/>
+                              </w:rPr>
+                              <w:t xml:space="preserve"> M</w:t>
+                            </w:r>
+                            <w:r>
+                              <w:rPr>
+                                <w:color w:val="FFFFFF" w:themeColor="background1"/>
+                                <w:lang w:val="fr-CH"/>
+                              </w:rPr>
+                              <w:t>r</w:t>
+                            </w:r>
+                            <w:r>
+                              <w:rPr>
+                                <w:color w:val="FFFFFF" w:themeColor="background1"/>
+                                <w:lang w:val="fr-CH"/>
+                              </w:rPr>
+                              <w:t xml:space="preserve">. </w:t>
                             </w:r>
                             <w:proofErr w:type="spellStart"/>
                             <w:r>
@@ -829,15 +864,7 @@
                               <w:rPr>
                                 <w:color w:val="FFFFFF" w:themeColor="background1"/>
                               </w:rPr>
-                              <w:t xml:space="preserve"> 20</w:t>
-                            </w:r>
-                            <w:bookmarkStart w:id="1" w:name="_GoBack"/>
-                            <w:bookmarkEnd w:id="1"/>
-                            <w:r>
-                              <w:rPr>
-                                <w:color w:val="FFFFFF" w:themeColor="background1"/>
-                              </w:rPr>
-                              <w:t>14</w:t>
+                              <w:t xml:space="preserve"> 2014</w:t>
                             </w:r>
                           </w:p>
                         </w:txbxContent>
@@ -988,7 +1015,6 @@
                                       <w:color w:val="FFFFFF" w:themeColor="background1"/>
                                       <w:sz w:val="72"/>
                                       <w:szCs w:val="72"/>
-                                      <w:lang w:val="fr-CH"/>
                                     </w:rPr>
                                     <w:alias w:val="Title"/>
                                     <w:id w:val="103676091"/>
@@ -1003,9 +1029,8 @@
                                         <w:color w:val="FFFFFF" w:themeColor="background1"/>
                                         <w:sz w:val="72"/>
                                         <w:szCs w:val="72"/>
-                                        <w:lang w:val="fr-CH"/>
                                       </w:rPr>
-                                      <w:t xml:space="preserve">Projet de Génie Logiciel  </w:t>
+                                      <w:t>Software Engineering Project</w:t>
                                     </w:r>
                                     <w:r>
                                       <w:rPr>
@@ -1013,9 +1038,8 @@
                                         <w:color w:val="FFFFFF" w:themeColor="background1"/>
                                         <w:sz w:val="72"/>
                                         <w:szCs w:val="72"/>
-                                        <w:lang w:val="fr-CH"/>
                                       </w:rPr>
-                                      <w:t xml:space="preserve">  Ba</w:t>
+                                      <w:t xml:space="preserve">    </w:t>
                                     </w:r>
                                     <w:r>
                                       <w:rPr>
@@ -1023,9 +1047,8 @@
                                         <w:color w:val="FFFFFF" w:themeColor="background1"/>
                                         <w:sz w:val="72"/>
                                         <w:szCs w:val="72"/>
-                                        <w:lang w:val="fr-CH"/>
                                       </w:rPr>
-                                      <w:t>taille Navale</w:t>
+                                      <w:t>Battleships</w:t>
                                     </w:r>
                                   </w:sdtContent>
                                 </w:sdt>
@@ -1071,7 +1094,6 @@
                                 <w:color w:val="FFFFFF" w:themeColor="background1"/>
                                 <w:sz w:val="72"/>
                                 <w:szCs w:val="72"/>
-                                <w:lang w:val="fr-CH"/>
                               </w:rPr>
                               <w:alias w:val="Title"/>
                               <w:id w:val="103676091"/>
@@ -1086,9 +1108,8 @@
                                   <w:color w:val="FFFFFF" w:themeColor="background1"/>
                                   <w:sz w:val="72"/>
                                   <w:szCs w:val="72"/>
-                                  <w:lang w:val="fr-CH"/>
                                 </w:rPr>
-                                <w:t xml:space="preserve">Projet de Génie Logiciel  </w:t>
+                                <w:t>Software Engineering Project</w:t>
                               </w:r>
                               <w:r>
                                 <w:rPr>
@@ -1096,9 +1117,8 @@
                                   <w:color w:val="FFFFFF" w:themeColor="background1"/>
                                   <w:sz w:val="72"/>
                                   <w:szCs w:val="72"/>
-                                  <w:lang w:val="fr-CH"/>
                                 </w:rPr>
-                                <w:t xml:space="preserve">  Ba</w:t>
+                                <w:t xml:space="preserve">    </w:t>
                               </w:r>
                               <w:r>
                                 <w:rPr>
@@ -1106,9 +1126,8 @@
                                   <w:color w:val="FFFFFF" w:themeColor="background1"/>
                                   <w:sz w:val="72"/>
                                   <w:szCs w:val="72"/>
-                                  <w:lang w:val="fr-CH"/>
                                 </w:rPr>
-                                <w:t>taille Navale</w:t>
+                                <w:t>Battleships</w:t>
                               </w:r>
                             </w:sdtContent>
                           </w:sdt>
@@ -1133,13 +1152,533 @@
       </w:pPr>
       <w:r>
         <w:lastRenderedPageBreak/>
-        <w:t xml:space="preserve">Répartition des </w:t>
-      </w:r>
-      <w:r>
-        <w:t>tâches</w:t>
-      </w:r>
-      <w:r>
-        <w:t> :</w:t>
+        <w:t>Introduction</w:t>
+      </w:r>
+    </w:p>
+    <w:p/>
+    <w:p>
+      <w:pPr>
+        <w:rPr>
+          <w:rFonts w:asciiTheme="majorHAnsi" w:eastAsiaTheme="majorEastAsia" w:hAnsiTheme="majorHAnsi" w:cstheme="majorBidi"/>
+          <w:color w:val="17365D" w:themeColor="text2" w:themeShade="BF"/>
+          <w:spacing w:val="5"/>
+          <w:kern w:val="28"/>
+          <w:sz w:val="52"/>
+          <w:szCs w:val="52"/>
+        </w:rPr>
+      </w:pPr>
+      <w:r>
+        <w:br w:type="page"/>
+      </w:r>
+    </w:p>
+    <w:p>
+      <w:pPr>
+        <w:pStyle w:val="Title"/>
+      </w:pPr>
+      <w:r>
+        <w:lastRenderedPageBreak/>
+        <w:t xml:space="preserve">General </w:t>
+      </w:r>
+      <w:r>
+        <w:t>behavio</w:t>
+      </w:r>
+      <w:r>
+        <w:t>u</w:t>
+      </w:r>
+      <w:r>
+        <w:t>r</w:t>
+      </w:r>
+    </w:p>
+    <w:p>
+      <w:pPr>
+        <w:pStyle w:val="Heading1"/>
+      </w:pPr>
+      <w:r>
+        <w:t>Objecti</w:t>
+      </w:r>
+      <w:r>
+        <w:t>ves</w:t>
+      </w:r>
+    </w:p>
+    <w:p/>
+    <w:p>
+      <w:r>
+        <w:t xml:space="preserve">The purpose of this project is to develop a Battleships game playable in solo against an </w:t>
+      </w:r>
+      <w:r>
+        <w:t>artificial intelligence or against another player.</w:t>
+      </w:r>
+    </w:p>
+    <w:p>
+      <w:r>
+        <w:t xml:space="preserve">Each player will use his/her own computer and will be able to create a game and invite other players to his or any other game. </w:t>
+      </w:r>
+    </w:p>
+    <w:p>
+      <w:r>
+        <w:t>A list of servers hosting created games will be available to the user of a client.</w:t>
+      </w:r>
+    </w:p>
+    <w:p>
+      <w:r>
+        <w:t>Three different grid sizes will be available to the players (small, medium and large). The fleet size will depend on the grid size chosen.</w:t>
+      </w:r>
+    </w:p>
+    <w:p>
+      <w:r>
+        <w:t>Bonuses will be randomly generated on the grid and will be collected by the player shooting in its cell.</w:t>
+      </w:r>
+    </w:p>
+    <w:p>
+      <w:r>
+        <w:t>During the game, it will be possible to communicate with the other player by instant messaging (chat).</w:t>
+      </w:r>
+    </w:p>
+    <w:p>
+      <w:pPr>
+        <w:pStyle w:val="Heading1"/>
+      </w:pPr>
+      <w:r>
+        <w:t>Use</w:t>
+      </w:r>
+    </w:p>
+    <w:p/>
+    <w:p>
+      <w:pPr>
+        <w:pStyle w:val="Heading1"/>
+      </w:pPr>
+      <w:r>
+        <w:t>G</w:t>
+      </w:r>
+      <w:r>
+        <w:t>ame rules</w:t>
+      </w:r>
+    </w:p>
+    <w:p/>
+    <w:p>
+      <w:pPr>
+        <w:pStyle w:val="Heading1"/>
+      </w:pPr>
+      <w:r>
+        <w:t>Constraints</w:t>
+      </w:r>
+    </w:p>
+    <w:p/>
+    <w:p>
+      <w:pPr>
+        <w:rPr>
+          <w:rFonts w:asciiTheme="majorHAnsi" w:eastAsiaTheme="majorEastAsia" w:hAnsiTheme="majorHAnsi" w:cstheme="majorBidi"/>
+          <w:color w:val="17365D" w:themeColor="text2" w:themeShade="BF"/>
+          <w:spacing w:val="5"/>
+          <w:kern w:val="28"/>
+          <w:sz w:val="52"/>
+          <w:szCs w:val="52"/>
+        </w:rPr>
+      </w:pPr>
+      <w:r>
+        <w:br w:type="page"/>
+      </w:r>
+    </w:p>
+    <w:p>
+      <w:pPr>
+        <w:pStyle w:val="Title"/>
+      </w:pPr>
+      <w:r>
+        <w:lastRenderedPageBreak/>
+        <w:t>Structure and workflow</w:t>
+      </w:r>
+    </w:p>
+    <w:p>
+      <w:pPr>
+        <w:pStyle w:val="Heading1"/>
+      </w:pPr>
+      <w:r>
+        <w:t>Activity Diagram</w:t>
+      </w:r>
+    </w:p>
+    <w:p/>
+    <w:p/>
+    <w:p>
+      <w:pPr>
+        <w:rPr>
+          <w:rFonts w:asciiTheme="majorHAnsi" w:eastAsiaTheme="majorEastAsia" w:hAnsiTheme="majorHAnsi" w:cstheme="majorBidi"/>
+          <w:color w:val="17365D" w:themeColor="text2" w:themeShade="BF"/>
+          <w:spacing w:val="5"/>
+          <w:kern w:val="28"/>
+          <w:sz w:val="52"/>
+          <w:szCs w:val="52"/>
+        </w:rPr>
+      </w:pPr>
+      <w:r>
+        <w:br w:type="page"/>
+      </w:r>
+    </w:p>
+    <w:p>
+      <w:pPr>
+        <w:pStyle w:val="Title"/>
+      </w:pPr>
+      <w:r>
+        <w:lastRenderedPageBreak/>
+        <w:t>Use cases</w:t>
+      </w:r>
+    </w:p>
+    <w:p>
+      <w:pPr>
+        <w:pStyle w:val="Heading1"/>
+      </w:pPr>
+      <w:r>
+        <w:t>Diagram</w:t>
+      </w:r>
+    </w:p>
+    <w:p/>
+    <w:p>
+      <w:pPr>
+        <w:pStyle w:val="Heading1"/>
+      </w:pPr>
+      <w:r>
+        <w:t>Actors</w:t>
+      </w:r>
+    </w:p>
+    <w:p/>
+    <w:p>
+      <w:pPr>
+        <w:pStyle w:val="Heading1"/>
+      </w:pPr>
+      <w:r>
+        <w:t>Basic Flow</w:t>
+      </w:r>
+    </w:p>
+    <w:p/>
+    <w:p>
+      <w:pPr>
+        <w:rPr>
+          <w:rFonts w:asciiTheme="majorHAnsi" w:eastAsiaTheme="majorEastAsia" w:hAnsiTheme="majorHAnsi" w:cstheme="majorBidi"/>
+          <w:color w:val="17365D" w:themeColor="text2" w:themeShade="BF"/>
+          <w:spacing w:val="5"/>
+          <w:kern w:val="28"/>
+          <w:sz w:val="52"/>
+          <w:szCs w:val="52"/>
+        </w:rPr>
+      </w:pPr>
+      <w:r>
+        <w:br w:type="page"/>
+      </w:r>
+    </w:p>
+    <w:p>
+      <w:pPr>
+        <w:pStyle w:val="Title"/>
+      </w:pPr>
+      <w:r>
+        <w:lastRenderedPageBreak/>
+        <w:t>Client/Server Protocol</w:t>
+      </w:r>
+    </w:p>
+    <w:p/>
+    <w:p>
+      <w:pPr>
+        <w:rPr>
+          <w:rFonts w:asciiTheme="majorHAnsi" w:eastAsiaTheme="majorEastAsia" w:hAnsiTheme="majorHAnsi" w:cstheme="majorBidi"/>
+          <w:color w:val="17365D" w:themeColor="text2" w:themeShade="BF"/>
+          <w:spacing w:val="5"/>
+          <w:kern w:val="28"/>
+          <w:sz w:val="52"/>
+          <w:szCs w:val="52"/>
+        </w:rPr>
+      </w:pPr>
+      <w:r>
+        <w:br w:type="page"/>
+      </w:r>
+    </w:p>
+    <w:p>
+      <w:pPr>
+        <w:pStyle w:val="Title"/>
+      </w:pPr>
+      <w:r>
+        <w:lastRenderedPageBreak/>
+        <w:t>Domain Model</w:t>
+      </w:r>
+    </w:p>
+    <w:p/>
+    <w:p>
+      <w:pPr>
+        <w:rPr>
+          <w:rFonts w:asciiTheme="majorHAnsi" w:eastAsiaTheme="majorEastAsia" w:hAnsiTheme="majorHAnsi" w:cstheme="majorBidi"/>
+          <w:color w:val="17365D" w:themeColor="text2" w:themeShade="BF"/>
+          <w:spacing w:val="5"/>
+          <w:kern w:val="28"/>
+          <w:sz w:val="52"/>
+          <w:szCs w:val="52"/>
+        </w:rPr>
+      </w:pPr>
+      <w:r>
+        <w:br w:type="page"/>
+      </w:r>
+    </w:p>
+    <w:p>
+      <w:pPr>
+        <w:pStyle w:val="Title"/>
+      </w:pPr>
+      <w:r>
+        <w:lastRenderedPageBreak/>
+        <w:t>Data base</w:t>
+      </w:r>
+    </w:p>
+    <w:p>
+      <w:pPr>
+        <w:pStyle w:val="Heading1"/>
+      </w:pPr>
+      <w:r>
+        <w:t>Objectives</w:t>
+      </w:r>
+    </w:p>
+    <w:p>
+      <w:pPr>
+        <w:pStyle w:val="Heading1"/>
+      </w:pPr>
+      <w:r>
+        <w:t>Conceptual</w:t>
+      </w:r>
+      <w:r>
+        <w:t xml:space="preserve"> model</w:t>
+      </w:r>
+    </w:p>
+    <w:p/>
+    <w:p>
+      <w:pPr>
+        <w:rPr>
+          <w:rFonts w:asciiTheme="majorHAnsi" w:eastAsiaTheme="majorEastAsia" w:hAnsiTheme="majorHAnsi" w:cstheme="majorBidi"/>
+          <w:color w:val="17365D" w:themeColor="text2" w:themeShade="BF"/>
+          <w:spacing w:val="5"/>
+          <w:kern w:val="28"/>
+          <w:sz w:val="52"/>
+          <w:szCs w:val="52"/>
+        </w:rPr>
+      </w:pPr>
+      <w:r>
+        <w:br w:type="page"/>
+      </w:r>
+    </w:p>
+    <w:p>
+      <w:pPr>
+        <w:pStyle w:val="Title"/>
+      </w:pPr>
+      <w:r>
+        <w:lastRenderedPageBreak/>
+        <w:t>User Interfaces</w:t>
+      </w:r>
+    </w:p>
+    <w:p>
+      <w:pPr>
+        <w:pStyle w:val="Heading1"/>
+      </w:pPr>
+      <w:proofErr w:type="spellStart"/>
+      <w:r>
+        <w:t>UIHome</w:t>
+      </w:r>
+      <w:proofErr w:type="spellEnd"/>
+    </w:p>
+    <w:p/>
+    <w:p>
+      <w:r>
+        <w:t>This is the first window displayed when the game is launched.</w:t>
+      </w:r>
+    </w:p>
+    <w:p>
+      <w:r>
+        <w:t>The user can create a new game (which will be hosted on his personal server), display the statistics of his own personal server or display the list of servers hosting games.</w:t>
+      </w:r>
+    </w:p>
+    <w:p>
+      <w:r>
+        <w:t>The user’s personal server will only be able to host one game at a time. If a game was already created, it will not be possible to create another one, until the current hosted game is over.</w:t>
+      </w:r>
+    </w:p>
+    <w:p>
+      <w:r>
+        <w:t>If the creation of a new game is not possible then the corresponding button will not appear.</w:t>
+      </w:r>
+    </w:p>
+    <w:p/>
+    <w:p>
+      <w:r>
+        <w:rPr>
+          <w:noProof/>
+          <w:lang w:val="fr-CH" w:eastAsia="fr-CH"/>
+        </w:rPr>
+        <w:drawing>
+          <wp:inline distT="0" distB="0" distL="0" distR="0">
+            <wp:extent cx="4010025" cy="4857750"/>
+            <wp:effectExtent l="0" t="0" r="9525" b="0"/>
+            <wp:docPr id="1" name="Picture 1"/>
+            <wp:cNvGraphicFramePr>
+              <a:graphicFrameLocks xmlns:a="http://schemas.openxmlformats.org/drawingml/2006/main" noChangeAspect="1"/>
+            </wp:cNvGraphicFramePr>
+            <a:graphic xmlns:a="http://schemas.openxmlformats.org/drawingml/2006/main">
+              <a:graphicData uri="http://schemas.openxmlformats.org/drawingml/2006/picture">
+                <pic:pic xmlns:pic="http://schemas.openxmlformats.org/drawingml/2006/picture">
+                  <pic:nvPicPr>
+                    <pic:cNvPr id="0" name="UIHome.JPG"/>
+                    <pic:cNvPicPr/>
+                  </pic:nvPicPr>
+                  <pic:blipFill>
+                    <a:blip r:embed="rId10">
+                      <a:extLst>
+                        <a:ext uri="{28A0092B-C50C-407E-A947-70E740481C1C}">
+                          <a14:useLocalDpi xmlns:a14="http://schemas.microsoft.com/office/drawing/2010/main" val="0"/>
+                        </a:ext>
+                      </a:extLst>
+                    </a:blip>
+                    <a:stretch>
+                      <a:fillRect/>
+                    </a:stretch>
+                  </pic:blipFill>
+                  <pic:spPr>
+                    <a:xfrm>
+                      <a:off x="0" y="0"/>
+                      <a:ext cx="4010025" cy="4857750"/>
+                    </a:xfrm>
+                    <a:prstGeom prst="rect">
+                      <a:avLst/>
+                    </a:prstGeom>
+                  </pic:spPr>
+                </pic:pic>
+              </a:graphicData>
+            </a:graphic>
+          </wp:inline>
+        </w:drawing>
+      </w:r>
+    </w:p>
+    <w:p>
+      <w:pPr>
+        <w:pStyle w:val="Heading1"/>
+      </w:pPr>
+      <w:proofErr w:type="spellStart"/>
+      <w:r>
+        <w:lastRenderedPageBreak/>
+        <w:t>UIGameMain</w:t>
+      </w:r>
+      <w:bookmarkStart w:id="0" w:name="_GoBack"/>
+      <w:bookmarkEnd w:id="0"/>
+      <w:proofErr w:type="spellEnd"/>
+    </w:p>
+    <w:p/>
+    <w:p>
+      <w:pPr>
+        <w:pStyle w:val="Heading1"/>
+      </w:pPr>
+      <w:proofErr w:type="spellStart"/>
+      <w:r>
+        <w:t>UI</w:t>
+      </w:r>
+      <w:r>
+        <w:t>ServersListing</w:t>
+      </w:r>
+      <w:proofErr w:type="spellEnd"/>
+    </w:p>
+    <w:p>
+      <w:pPr>
+        <w:pStyle w:val="Heading1"/>
+      </w:pPr>
+      <w:proofErr w:type="spellStart"/>
+      <w:r>
+        <w:t>UI</w:t>
+      </w:r>
+      <w:r>
+        <w:t>AskPass</w:t>
+      </w:r>
+      <w:proofErr w:type="spellEnd"/>
+    </w:p>
+    <w:p>
+      <w:pPr>
+        <w:pStyle w:val="Heading1"/>
+      </w:pPr>
+      <w:proofErr w:type="spellStart"/>
+      <w:r>
+        <w:t>UI</w:t>
+      </w:r>
+      <w:r>
+        <w:t>WaitPlayers</w:t>
+      </w:r>
+      <w:proofErr w:type="spellEnd"/>
+    </w:p>
+    <w:p>
+      <w:pPr>
+        <w:pStyle w:val="Heading1"/>
+      </w:pPr>
+      <w:proofErr w:type="spellStart"/>
+      <w:r>
+        <w:t>UIManualConnect</w:t>
+      </w:r>
+      <w:proofErr w:type="spellEnd"/>
+    </w:p>
+    <w:p>
+      <w:pPr>
+        <w:pStyle w:val="Heading1"/>
+      </w:pPr>
+      <w:proofErr w:type="spellStart"/>
+      <w:r>
+        <w:t>UIUsernameConf</w:t>
+      </w:r>
+      <w:proofErr w:type="spellEnd"/>
+    </w:p>
+    <w:p>
+      <w:pPr>
+        <w:pStyle w:val="Heading1"/>
+      </w:pPr>
+      <w:proofErr w:type="spellStart"/>
+      <w:r>
+        <w:t>UI</w:t>
+      </w:r>
+      <w:r>
+        <w:t>ServerCreation</w:t>
+      </w:r>
+      <w:proofErr w:type="spellEnd"/>
+    </w:p>
+    <w:p>
+      <w:pPr>
+        <w:pStyle w:val="Heading1"/>
+      </w:pPr>
+      <w:proofErr w:type="spellStart"/>
+      <w:r>
+        <w:t>UI</w:t>
+      </w:r>
+      <w:r>
+        <w:t>ServerStats</w:t>
+      </w:r>
+      <w:proofErr w:type="spellEnd"/>
+    </w:p>
+    <w:p/>
+    <w:p>
+      <w:pPr>
+        <w:rPr>
+          <w:rFonts w:asciiTheme="majorHAnsi" w:eastAsiaTheme="majorEastAsia" w:hAnsiTheme="majorHAnsi" w:cstheme="majorBidi"/>
+          <w:color w:val="17365D" w:themeColor="text2" w:themeShade="BF"/>
+          <w:spacing w:val="5"/>
+          <w:kern w:val="28"/>
+          <w:sz w:val="52"/>
+          <w:szCs w:val="52"/>
+        </w:rPr>
+      </w:pPr>
+      <w:r>
+        <w:br w:type="page"/>
+      </w:r>
+    </w:p>
+    <w:p>
+      <w:pPr>
+        <w:pStyle w:val="Title"/>
+      </w:pPr>
+      <w:r>
+        <w:lastRenderedPageBreak/>
+        <w:t>Project Management</w:t>
+      </w:r>
+      <w:r>
+        <w:t xml:space="preserve">: </w:t>
+      </w:r>
+      <w:r>
+        <w:br/>
+      </w:r>
+      <w:r>
+        <w:t>Team roles and responsibilities</w:t>
       </w:r>
     </w:p>
     <w:tbl>
@@ -1149,8 +1688,8 @@
         <w:tblLook w:val="04A0" w:firstRow="1" w:lastRow="0" w:firstColumn="1" w:lastColumn="0" w:noHBand="0" w:noVBand="1"/>
       </w:tblPr>
       <w:tblGrid>
-        <w:gridCol w:w="1838"/>
-        <w:gridCol w:w="1994"/>
+        <w:gridCol w:w="1951"/>
+        <w:gridCol w:w="1881"/>
         <w:gridCol w:w="1994"/>
         <w:gridCol w:w="1808"/>
         <w:gridCol w:w="1824"/>
@@ -1158,7 +1697,7 @@
       <w:tr>
         <w:tc>
           <w:tcPr>
-            <w:tcW w:w="1838" w:type="dxa"/>
+            <w:tcW w:w="1951" w:type="dxa"/>
             <w:tcBorders>
               <w:bottom w:val="double" w:sz="4" w:space="0" w:color="auto"/>
             </w:tcBorders>
@@ -1185,6 +1724,59 @@
               </w:rPr>
               <w:t xml:space="preserve"> Julien</w:t>
             </w:r>
+          </w:p>
+        </w:tc>
+        <w:tc>
+          <w:tcPr>
+            <w:tcW w:w="1881" w:type="dxa"/>
+            <w:tcBorders>
+              <w:bottom w:val="double" w:sz="4" w:space="0" w:color="auto"/>
+            </w:tcBorders>
+            <w:vAlign w:val="center"/>
+          </w:tcPr>
+          <w:p>
+            <w:pPr>
+              <w:jc w:val="center"/>
+              <w:rPr>
+                <w:b/>
+              </w:rPr>
+            </w:pPr>
+            <w:proofErr w:type="spellStart"/>
+            <w:r>
+              <w:rPr>
+                <w:b/>
+              </w:rPr>
+              <w:t>Noubissi</w:t>
+            </w:r>
+            <w:proofErr w:type="spellEnd"/>
+            <w:r>
+              <w:rPr>
+                <w:b/>
+              </w:rPr>
+              <w:t xml:space="preserve"> Parfait-</w:t>
+            </w:r>
+            <w:proofErr w:type="spellStart"/>
+            <w:r>
+              <w:rPr>
+                <w:b/>
+              </w:rPr>
+              <w:t>plaisir</w:t>
+            </w:r>
+            <w:proofErr w:type="spellEnd"/>
+            <w:r>
+              <w:rPr>
+                <w:b/>
+              </w:rPr>
+              <w:t>-de-</w:t>
+            </w:r>
+            <w:proofErr w:type="spellStart"/>
+            <w:r>
+              <w:rPr>
+                <w:b/>
+              </w:rPr>
+              <w:t>Pâques</w:t>
+            </w:r>
+            <w:proofErr w:type="spellEnd"/>
           </w:p>
         </w:tc>
         <w:tc>
@@ -1202,19 +1794,157 @@
                 <w:b/>
               </w:rPr>
             </w:pPr>
+            <w:r>
+              <w:rPr>
+                <w:b/>
+              </w:rPr>
+              <w:t>Le Nguyen-Phuong</w:t>
+            </w:r>
+          </w:p>
+        </w:tc>
+        <w:tc>
+          <w:tcPr>
+            <w:tcW w:w="1808" w:type="dxa"/>
+            <w:tcBorders>
+              <w:bottom w:val="double" w:sz="4" w:space="0" w:color="auto"/>
+            </w:tcBorders>
+            <w:vAlign w:val="center"/>
+          </w:tcPr>
+          <w:p>
+            <w:pPr>
+              <w:jc w:val="center"/>
+              <w:rPr>
+                <w:b/>
+              </w:rPr>
+            </w:pPr>
             <w:proofErr w:type="spellStart"/>
             <w:r>
               <w:rPr>
                 <w:b/>
               </w:rPr>
-              <w:t>Noubissi</w:t>
+              <w:t>Gardel</w:t>
             </w:r>
             <w:proofErr w:type="spellEnd"/>
             <w:r>
               <w:rPr>
                 <w:b/>
               </w:rPr>
-              <w:t xml:space="preserve"> Parfait-plaisir-de-Pâques</w:t>
+              <w:t xml:space="preserve"> Bastian</w:t>
+            </w:r>
+          </w:p>
+        </w:tc>
+        <w:tc>
+          <w:tcPr>
+            <w:tcW w:w="1824" w:type="dxa"/>
+            <w:tcBorders>
+              <w:bottom w:val="double" w:sz="4" w:space="0" w:color="auto"/>
+            </w:tcBorders>
+            <w:vAlign w:val="center"/>
+          </w:tcPr>
+          <w:p>
+            <w:pPr>
+              <w:jc w:val="center"/>
+              <w:rPr>
+                <w:b/>
+              </w:rPr>
+            </w:pPr>
+            <w:proofErr w:type="spellStart"/>
+            <w:r>
+              <w:rPr>
+                <w:b/>
+              </w:rPr>
+              <w:t>Widmer</w:t>
+            </w:r>
+            <w:proofErr w:type="spellEnd"/>
+            <w:r>
+              <w:rPr>
+                <w:b/>
+              </w:rPr>
+              <w:t xml:space="preserve"> </w:t>
+            </w:r>
+            <w:proofErr w:type="spellStart"/>
+            <w:r>
+              <w:rPr>
+                <w:b/>
+              </w:rPr>
+              <w:t>Yannick</w:t>
+            </w:r>
+            <w:proofErr w:type="spellEnd"/>
+          </w:p>
+        </w:tc>
+      </w:tr>
+      <w:tr>
+        <w:tc>
+          <w:tcPr>
+            <w:tcW w:w="1951" w:type="dxa"/>
+            <w:tcBorders>
+              <w:bottom w:val="double" w:sz="4" w:space="0" w:color="auto"/>
+            </w:tcBorders>
+            <w:vAlign w:val="center"/>
+          </w:tcPr>
+          <w:p>
+            <w:pPr>
+              <w:jc w:val="center"/>
+              <w:rPr>
+                <w:b/>
+              </w:rPr>
+            </w:pPr>
+            <w:r>
+              <w:rPr>
+                <w:b/>
+              </w:rPr>
+              <w:t>Software Architect</w:t>
+            </w:r>
+          </w:p>
+          <w:p>
+            <w:pPr>
+              <w:jc w:val="center"/>
+              <w:rPr>
+                <w:b/>
+              </w:rPr>
+            </w:pPr>
+            <w:r>
+              <w:rPr>
+                <w:b/>
+              </w:rPr>
+              <w:t>Designer</w:t>
+            </w:r>
+          </w:p>
+          <w:p>
+            <w:pPr>
+              <w:jc w:val="center"/>
+              <w:rPr>
+                <w:b/>
+              </w:rPr>
+            </w:pPr>
+            <w:r>
+              <w:rPr>
+                <w:b/>
+              </w:rPr>
+              <w:t>Implementer</w:t>
+            </w:r>
+          </w:p>
+        </w:tc>
+        <w:tc>
+          <w:tcPr>
+            <w:tcW w:w="1881" w:type="dxa"/>
+            <w:tcBorders>
+              <w:bottom w:val="double" w:sz="4" w:space="0" w:color="auto"/>
+            </w:tcBorders>
+            <w:vAlign w:val="center"/>
+          </w:tcPr>
+          <w:p>
+            <w:pPr>
+              <w:jc w:val="center"/>
+              <w:rPr>
+                <w:b/>
+              </w:rPr>
+            </w:pPr>
+            <w:r>
+              <w:rPr>
+                <w:b/>
+              </w:rPr>
+              <w:t>Implementer</w:t>
             </w:r>
           </w:p>
         </w:tc>
@@ -1237,16 +1967,36 @@
               <w:rPr>
                 <w:b/>
               </w:rPr>
-              <w:t>Le Nguyen-</w:t>
-            </w:r>
-            <w:proofErr w:type="spellStart"/>
-            <w:r>
-              <w:rPr>
-                <w:b/>
-              </w:rPr>
-              <w:t>Phuong</w:t>
-            </w:r>
-            <w:proofErr w:type="spellEnd"/>
+              <w:t>Project Manager</w:t>
+            </w:r>
+          </w:p>
+          <w:p>
+            <w:pPr>
+              <w:jc w:val="center"/>
+              <w:rPr>
+                <w:b/>
+              </w:rPr>
+            </w:pPr>
+            <w:r>
+              <w:rPr>
+                <w:b/>
+              </w:rPr>
+              <w:t>Designer</w:t>
+            </w:r>
+          </w:p>
+          <w:p>
+            <w:pPr>
+              <w:jc w:val="center"/>
+              <w:rPr>
+                <w:b/>
+              </w:rPr>
+            </w:pPr>
+            <w:r>
+              <w:rPr>
+                <w:b/>
+              </w:rPr>
+              <w:t>Implementer</w:t>
+            </w:r>
           </w:p>
         </w:tc>
         <w:tc>
@@ -1268,7 +2018,21 @@
               <w:rPr>
                 <w:b/>
               </w:rPr>
-              <w:t>Gardel Bastian</w:t>
+              <w:t>Designer</w:t>
+            </w:r>
+          </w:p>
+          <w:p>
+            <w:pPr>
+              <w:jc w:val="center"/>
+              <w:rPr>
+                <w:b/>
+              </w:rPr>
+            </w:pPr>
+            <w:r>
+              <w:rPr>
+                <w:b/>
+              </w:rPr>
+              <w:t>Implementer</w:t>
             </w:r>
           </w:p>
         </w:tc>
@@ -1291,7 +2055,21 @@
               <w:rPr>
                 <w:b/>
               </w:rPr>
-              <w:t>Widmer Yannick</w:t>
+              <w:t>Designer</w:t>
+            </w:r>
+          </w:p>
+          <w:p>
+            <w:pPr>
+              <w:jc w:val="center"/>
+              <w:rPr>
+                <w:b/>
+              </w:rPr>
+            </w:pPr>
+            <w:r>
+              <w:rPr>
+                <w:b/>
+              </w:rPr>
+              <w:t>Implementer</w:t>
             </w:r>
           </w:p>
         </w:tc>
@@ -1302,7 +2080,7 @@
         </w:trPr>
         <w:tc>
           <w:tcPr>
-            <w:tcW w:w="1838" w:type="dxa"/>
+            <w:tcW w:w="1951" w:type="dxa"/>
             <w:tcBorders>
               <w:top w:val="double" w:sz="4" w:space="0" w:color="auto"/>
               <w:bottom w:val="single" w:sz="4" w:space="0" w:color="auto"/>
@@ -1314,19 +2092,39 @@
               <w:jc w:val="center"/>
             </w:pPr>
             <w:r>
-              <w:t xml:space="preserve">Design du </w:t>
-            </w:r>
-            <w:r>
-              <w:rPr>
-                <w:b/>
-              </w:rPr>
-              <w:t>protocole de communication</w:t>
-            </w:r>
-          </w:p>
-        </w:tc>
-        <w:tc>
-          <w:tcPr>
-            <w:tcW w:w="1994" w:type="dxa"/>
+              <w:rPr>
+                <w:b/>
+              </w:rPr>
+              <w:t>C</w:t>
+            </w:r>
+            <w:r>
+              <w:rPr>
+                <w:b/>
+              </w:rPr>
+              <w:t xml:space="preserve">ommunication </w:t>
+            </w:r>
+            <w:r>
+              <w:rPr>
+                <w:b/>
+              </w:rPr>
+              <w:t>protocol</w:t>
+            </w:r>
+          </w:p>
+          <w:p>
+            <w:pPr>
+              <w:jc w:val="center"/>
+              <w:rPr>
+                <w:b/>
+              </w:rPr>
+            </w:pPr>
+            <w:r>
+              <w:t>design</w:t>
+            </w:r>
+          </w:p>
+        </w:tc>
+        <w:tc>
+          <w:tcPr>
+            <w:tcW w:w="1881" w:type="dxa"/>
             <w:tcBorders>
               <w:top w:val="double" w:sz="4" w:space="0" w:color="auto"/>
               <w:bottom w:val="single" w:sz="4" w:space="0" w:color="auto"/>
@@ -1352,13 +2150,16 @@
               <w:jc w:val="center"/>
             </w:pPr>
             <w:r>
-              <w:t xml:space="preserve">Fenêtres </w:t>
-            </w:r>
-            <w:r>
               <w:rPr>
                 <w:b/>
               </w:rPr>
               <w:t>User Interface</w:t>
+            </w:r>
+            <w:r>
+              <w:t xml:space="preserve"> </w:t>
+            </w:r>
+            <w:r>
+              <w:t>implementation</w:t>
             </w:r>
           </w:p>
         </w:tc>
@@ -1375,13 +2176,22 @@
               <w:jc w:val="center"/>
             </w:pPr>
             <w:r>
-              <w:t xml:space="preserve">Implémentation des </w:t>
-            </w:r>
-            <w:r>
-              <w:rPr>
-                <w:b/>
-              </w:rPr>
-              <w:t>processus complets du jeu</w:t>
+              <w:rPr>
+                <w:b/>
+              </w:rPr>
+              <w:t>Game mechanics processes</w:t>
+            </w:r>
+            <w:r>
+              <w:t xml:space="preserve"> </w:t>
+            </w:r>
+            <w:r>
+              <w:t>imple</w:t>
+            </w:r>
+            <w:r>
+              <w:t>mentation</w:t>
+            </w:r>
+            <w:r>
+              <w:t xml:space="preserve"> </w:t>
             </w:r>
           </w:p>
         </w:tc>
@@ -1398,13 +2208,19 @@
               <w:jc w:val="center"/>
             </w:pPr>
             <w:r>
-              <w:t>Conception de l’</w:t>
-            </w:r>
-            <w:r>
-              <w:rPr>
-                <w:b/>
-              </w:rPr>
-              <w:t>Intelligence artificielle</w:t>
+              <w:rPr>
+                <w:b/>
+              </w:rPr>
+              <w:t>Artificial intelligence</w:t>
+            </w:r>
+            <w:r>
+              <w:t xml:space="preserve"> </w:t>
+            </w:r>
+            <w:r>
+              <w:t>design</w:t>
+            </w:r>
+            <w:r>
+              <w:t xml:space="preserve"> and implementation</w:t>
             </w:r>
           </w:p>
         </w:tc>
@@ -1425,13 +2241,24 @@
               <w:jc w:val="center"/>
             </w:pPr>
             <w:r>
-              <w:t xml:space="preserve">Implémentation du </w:t>
-            </w:r>
-            <w:r>
-              <w:rPr>
-                <w:b/>
-              </w:rPr>
-              <w:t>protocole de communication</w:t>
+              <w:rPr>
+                <w:b/>
+              </w:rPr>
+              <w:t xml:space="preserve">Communication </w:t>
+            </w:r>
+            <w:r>
+              <w:rPr>
+                <w:b/>
+              </w:rPr>
+              <w:t>protocol</w:t>
+            </w:r>
+          </w:p>
+          <w:p>
+            <w:pPr>
+              <w:jc w:val="center"/>
+            </w:pPr>
+            <w:r>
+              <w:t>implementation</w:t>
             </w:r>
           </w:p>
         </w:tc>
@@ -1445,13 +2272,13 @@
               <w:jc w:val="center"/>
             </w:pPr>
             <w:r>
-              <w:t xml:space="preserve">Dessin de la </w:t>
-            </w:r>
-            <w:r>
-              <w:rPr>
-                <w:b/>
-              </w:rPr>
-              <w:t>grille de jeu</w:t>
+              <w:rPr>
+                <w:b/>
+              </w:rPr>
+              <w:t>Game grid</w:t>
+            </w:r>
+            <w:r>
+              <w:t xml:space="preserve"> design</w:t>
             </w:r>
           </w:p>
         </w:tc>
@@ -1476,13 +2303,16 @@
               <w:jc w:val="center"/>
             </w:pPr>
             <w:r>
-              <w:t xml:space="preserve">Conception de la </w:t>
-            </w:r>
-            <w:r>
-              <w:rPr>
-                <w:b/>
-              </w:rPr>
-              <w:t>messagerie instantanée</w:t>
+              <w:rPr>
+                <w:b/>
+              </w:rPr>
+              <w:t>instant</w:t>
+            </w:r>
+            <w:r>
+              <w:rPr>
+                <w:b/>
+              </w:rPr>
+              <w:t xml:space="preserve"> messaging</w:t>
             </w:r>
             <w:r>
               <w:t xml:space="preserve"> </w:t>
@@ -1492,6 +2322,18 @@
                 <w:b/>
               </w:rPr>
               <w:t>(chat)</w:t>
+            </w:r>
+            <w:r>
+              <w:rPr>
+                <w:b/>
+              </w:rPr>
+              <w:t xml:space="preserve"> </w:t>
+            </w:r>
+            <w:r>
+              <w:t>design</w:t>
+            </w:r>
+            <w:r>
+              <w:t xml:space="preserve"> and implementation</w:t>
             </w:r>
           </w:p>
         </w:tc>
@@ -1511,13 +2353,42 @@
               <w:jc w:val="center"/>
             </w:pPr>
             <w:r>
-              <w:t xml:space="preserve">Conception et implémentation des </w:t>
-            </w:r>
-            <w:r>
-              <w:rPr>
-                <w:b/>
-              </w:rPr>
-              <w:t>processus de découverte des serveurs</w:t>
+              <w:rPr>
+                <w:b/>
+              </w:rPr>
+              <w:t xml:space="preserve">Servers </w:t>
+            </w:r>
+            <w:r>
+              <w:rPr>
+                <w:b/>
+              </w:rPr>
+              <w:t>discovery</w:t>
+            </w:r>
+            <w:r>
+              <w:rPr>
+                <w:b/>
+              </w:rPr>
+              <w:t xml:space="preserve"> </w:t>
+            </w:r>
+            <w:r>
+              <w:rPr>
+                <w:b/>
+              </w:rPr>
+              <w:t>processes</w:t>
+            </w:r>
+          </w:p>
+          <w:p>
+            <w:pPr>
+              <w:jc w:val="center"/>
+            </w:pPr>
+            <w:r>
+              <w:t>design</w:t>
+            </w:r>
+            <w:r>
+              <w:t xml:space="preserve"> </w:t>
+            </w:r>
+            <w:r>
+              <w:t>and implementation</w:t>
             </w:r>
           </w:p>
         </w:tc>
@@ -1530,15 +2401,54 @@
           <w:p>
             <w:pPr>
               <w:jc w:val="center"/>
-            </w:pPr>
-            <w:r>
-              <w:t xml:space="preserve">Conception graphique et implémentation du </w:t>
-            </w:r>
-            <w:r>
-              <w:rPr>
-                <w:b/>
-              </w:rPr>
-              <w:t>positionnement des bateaux</w:t>
+              <w:rPr>
+                <w:lang w:val="fr-CH"/>
+              </w:rPr>
+            </w:pPr>
+            <w:r>
+              <w:rPr>
+                <w:b/>
+              </w:rPr>
+              <w:t>Ships</w:t>
+            </w:r>
+            <w:r>
+              <w:rPr>
+                <w:b/>
+                <w:lang w:val="fr-CH"/>
+              </w:rPr>
+              <w:t xml:space="preserve"> </w:t>
+            </w:r>
+            <w:r>
+              <w:rPr>
+                <w:b/>
+              </w:rPr>
+              <w:t>positioning</w:t>
+            </w:r>
+          </w:p>
+          <w:p>
+            <w:pPr>
+              <w:jc w:val="center"/>
+              <w:rPr>
+                <w:lang w:val="fr-CH"/>
+              </w:rPr>
+            </w:pPr>
+            <w:r>
+              <w:t>design</w:t>
+            </w:r>
+            <w:r>
+              <w:rPr>
+                <w:lang w:val="fr-CH"/>
+              </w:rPr>
+              <w:t xml:space="preserve"> </w:t>
+            </w:r>
+            <w:r>
+              <w:rPr>
+                <w:lang w:val="fr-CH"/>
+              </w:rPr>
+              <w:t xml:space="preserve">and </w:t>
+            </w:r>
+            <w:r>
+              <w:t>implementation</w:t>
             </w:r>
           </w:p>
         </w:tc>
@@ -1551,6 +2461,9 @@
           <w:p>
             <w:pPr>
               <w:jc w:val="center"/>
+              <w:rPr>
+                <w:lang w:val="fr-CH"/>
+              </w:rPr>
             </w:pPr>
           </w:p>
         </w:tc>
@@ -1561,45 +2474,94 @@
         </w:trPr>
         <w:tc>
           <w:tcPr>
-            <w:tcW w:w="1838" w:type="dxa"/>
+            <w:tcW w:w="1951" w:type="dxa"/>
             <w:vMerge w:val="restart"/>
             <w:vAlign w:val="center"/>
           </w:tcPr>
           <w:p>
             <w:pPr>
               <w:jc w:val="center"/>
+              <w:rPr>
+                <w:lang w:val="fr-CH"/>
+              </w:rPr>
+            </w:pPr>
+          </w:p>
+        </w:tc>
+        <w:tc>
+          <w:tcPr>
+            <w:tcW w:w="1881" w:type="dxa"/>
+            <w:vMerge w:val="restart"/>
+            <w:vAlign w:val="center"/>
+          </w:tcPr>
+          <w:p>
+            <w:pPr>
+              <w:jc w:val="center"/>
+              <w:rPr>
+                <w:lang w:val="fr-CH"/>
+              </w:rPr>
             </w:pPr>
           </w:p>
         </w:tc>
         <w:tc>
           <w:tcPr>
             <w:tcW w:w="1994" w:type="dxa"/>
-            <w:vMerge w:val="restart"/>
-            <w:vAlign w:val="center"/>
-          </w:tcPr>
-          <w:p>
-            <w:pPr>
-              <w:jc w:val="center"/>
-            </w:pPr>
-          </w:p>
-        </w:tc>
-        <w:tc>
-          <w:tcPr>
-            <w:tcW w:w="1994" w:type="dxa"/>
-            <w:vAlign w:val="center"/>
-          </w:tcPr>
-          <w:p>
-            <w:pPr>
-              <w:jc w:val="center"/>
-            </w:pPr>
-            <w:r>
-              <w:rPr>
-                <w:b/>
-              </w:rPr>
-              <w:t xml:space="preserve">Illustrations </w:t>
-            </w:r>
-            <w:r>
-              <w:t>(bateaux, icones d’événements, etc.)</w:t>
+            <w:vAlign w:val="center"/>
+          </w:tcPr>
+          <w:p>
+            <w:pPr>
+              <w:jc w:val="center"/>
+              <w:rPr>
+                <w:b/>
+                <w:lang w:val="fr-CH"/>
+              </w:rPr>
+            </w:pPr>
+            <w:r>
+              <w:rPr>
+                <w:b/>
+                <w:lang w:val="fr-CH"/>
+              </w:rPr>
+              <w:t>Illustrations</w:t>
+            </w:r>
+          </w:p>
+          <w:p>
+            <w:pPr>
+              <w:jc w:val="center"/>
+              <w:rPr>
+                <w:lang w:val="fr-CH"/>
+              </w:rPr>
+            </w:pPr>
+            <w:r>
+              <w:rPr>
+                <w:lang w:val="fr-CH"/>
+              </w:rPr>
+              <w:t>(</w:t>
+            </w:r>
+            <w:r>
+              <w:t>ships</w:t>
+            </w:r>
+            <w:r>
+              <w:rPr>
+                <w:lang w:val="fr-CH"/>
+              </w:rPr>
+              <w:t xml:space="preserve">, </w:t>
+            </w:r>
+            <w:r>
+              <w:t>event</w:t>
+            </w:r>
+            <w:r>
+              <w:rPr>
+                <w:lang w:val="fr-CH"/>
+              </w:rPr>
+              <w:t xml:space="preserve"> </w:t>
+            </w:r>
+            <w:r>
+              <w:t>icons</w:t>
+            </w:r>
+            <w:r>
+              <w:rPr>
+                <w:lang w:val="fr-CH"/>
+              </w:rPr>
+              <w:t>, etc.)</w:t>
             </w:r>
           </w:p>
         </w:tc>
@@ -1612,6 +2574,9 @@
           <w:p>
             <w:pPr>
               <w:jc w:val="center"/>
+              <w:rPr>
+                <w:lang w:val="fr-CH"/>
+              </w:rPr>
             </w:pPr>
           </w:p>
         </w:tc>
@@ -1624,6 +2589,9 @@
           <w:p>
             <w:pPr>
               <w:jc w:val="center"/>
+              <w:rPr>
+                <w:lang w:val="fr-CH"/>
+              </w:rPr>
             </w:pPr>
           </w:p>
         </w:tc>
@@ -1634,45 +2602,59 @@
         </w:trPr>
         <w:tc>
           <w:tcPr>
-            <w:tcW w:w="1838" w:type="dxa"/>
+            <w:tcW w:w="1951" w:type="dxa"/>
             <w:vMerge/>
             <w:vAlign w:val="center"/>
           </w:tcPr>
           <w:p>
             <w:pPr>
               <w:jc w:val="center"/>
+              <w:rPr>
+                <w:lang w:val="fr-CH"/>
+              </w:rPr>
+            </w:pPr>
+          </w:p>
+        </w:tc>
+        <w:tc>
+          <w:tcPr>
+            <w:tcW w:w="1881" w:type="dxa"/>
+            <w:vMerge/>
+            <w:vAlign w:val="center"/>
+          </w:tcPr>
+          <w:p>
+            <w:pPr>
+              <w:jc w:val="center"/>
+              <w:rPr>
+                <w:lang w:val="fr-CH"/>
+              </w:rPr>
             </w:pPr>
           </w:p>
         </w:tc>
         <w:tc>
           <w:tcPr>
             <w:tcW w:w="1994" w:type="dxa"/>
-            <w:vMerge/>
-            <w:vAlign w:val="center"/>
-          </w:tcPr>
-          <w:p>
-            <w:pPr>
-              <w:jc w:val="center"/>
-            </w:pPr>
-          </w:p>
-        </w:tc>
-        <w:tc>
-          <w:tcPr>
-            <w:tcW w:w="1994" w:type="dxa"/>
-            <w:vAlign w:val="center"/>
-          </w:tcPr>
-          <w:p>
-            <w:pPr>
-              <w:jc w:val="center"/>
-            </w:pPr>
-            <w:r>
-              <w:t xml:space="preserve">Bruitages et </w:t>
-            </w:r>
-            <w:r>
-              <w:rPr>
-                <w:b/>
-              </w:rPr>
-              <w:t>effets sonores</w:t>
+            <w:vAlign w:val="center"/>
+          </w:tcPr>
+          <w:p>
+            <w:pPr>
+              <w:jc w:val="center"/>
+              <w:rPr>
+                <w:b/>
+                <w:lang w:val="fr-CH"/>
+              </w:rPr>
+            </w:pPr>
+            <w:r>
+              <w:rPr>
+                <w:b/>
+                <w:lang w:val="fr-CH"/>
+              </w:rPr>
+              <w:t xml:space="preserve">Sound </w:t>
+            </w:r>
+            <w:r>
+              <w:rPr>
+                <w:b/>
+              </w:rPr>
+              <w:t>effects</w:t>
             </w:r>
           </w:p>
         </w:tc>
@@ -1685,6 +2667,9 @@
           <w:p>
             <w:pPr>
               <w:jc w:val="center"/>
+              <w:rPr>
+                <w:lang w:val="fr-CH"/>
+              </w:rPr>
             </w:pPr>
           </w:p>
         </w:tc>
@@ -1697,6 +2682,9 @@
           <w:p>
             <w:pPr>
               <w:jc w:val="center"/>
+              <w:rPr>
+                <w:lang w:val="fr-CH"/>
+              </w:rPr>
             </w:pPr>
           </w:p>
         </w:tc>
@@ -1716,17 +2704,72 @@
               <w:jc w:val="center"/>
             </w:pPr>
             <w:r>
-              <w:t xml:space="preserve">Conception et implémentation du </w:t>
-            </w:r>
-            <w:r>
               <w:rPr>
                 <w:b/>
                 <w:u w:val="single"/>
               </w:rPr>
-              <w:t>SERVEUR</w:t>
-            </w:r>
-            <w:r>
-              <w:t> : Création, attente de clients, priorités, gestion des bonus, gestion des tirs, gestion du gagnant, stockage de la dernière configuration du serveur</w:t>
+              <w:t>SERVE</w:t>
+            </w:r>
+            <w:r>
+              <w:rPr>
+                <w:b/>
+                <w:u w:val="single"/>
+              </w:rPr>
+              <w:t>R</w:t>
+            </w:r>
+            <w:r>
+              <w:t> </w:t>
+            </w:r>
+            <w:r>
+              <w:t xml:space="preserve">conception and implementation </w:t>
+            </w:r>
+            <w:r>
+              <w:t xml:space="preserve">: </w:t>
+            </w:r>
+            <w:r>
+              <w:t>Creation</w:t>
+            </w:r>
+            <w:r>
+              <w:t xml:space="preserve">, </w:t>
+            </w:r>
+            <w:r>
+              <w:t>waiting for clients</w:t>
+            </w:r>
+            <w:r>
+              <w:t xml:space="preserve">, </w:t>
+            </w:r>
+            <w:r>
+              <w:t>priorities</w:t>
+            </w:r>
+            <w:r>
+              <w:t xml:space="preserve">, </w:t>
+            </w:r>
+            <w:r>
+              <w:t>bonus management</w:t>
+            </w:r>
+            <w:r>
+              <w:t xml:space="preserve">, </w:t>
+            </w:r>
+            <w:r>
+              <w:t>shooting management</w:t>
+            </w:r>
+            <w:r>
+              <w:t xml:space="preserve">, </w:t>
+            </w:r>
+            <w:r>
+              <w:t>winning management</w:t>
+            </w:r>
+            <w:r>
+              <w:t xml:space="preserve">, </w:t>
+            </w:r>
+            <w:r>
+              <w:t xml:space="preserve">last </w:t>
+            </w:r>
+            <w:r>
+              <w:t>s</w:t>
+            </w:r>
+            <w:r>
+              <w:t>erver configuration storage</w:t>
             </w:r>
           </w:p>
         </w:tc>
@@ -1746,9 +2789,6 @@
               <w:jc w:val="center"/>
             </w:pPr>
             <w:r>
-              <w:t xml:space="preserve">Conception et implémentation du </w:t>
-            </w:r>
-            <w:r>
               <w:rPr>
                 <w:b/>
                 <w:u w:val="single"/>
@@ -1756,39 +2796,318 @@
               <w:t>CLIENT</w:t>
             </w:r>
             <w:r>
-              <w:t> : Logique entre les fenêtres, affichage des serveurs, connexion manuelle, déroulement du jeu, stockage du nom d’utilisateur</w:t>
+              <w:t> </w:t>
+            </w:r>
+            <w:r>
+              <w:t xml:space="preserve">conception and implementation </w:t>
+            </w:r>
+            <w:r>
+              <w:t xml:space="preserve">: </w:t>
+            </w:r>
+            <w:r>
+              <w:t>Logic between windows</w:t>
+            </w:r>
+            <w:r>
+              <w:t xml:space="preserve">, </w:t>
+            </w:r>
+            <w:r>
+              <w:t>servers display</w:t>
+            </w:r>
+            <w:r>
+              <w:t xml:space="preserve">, </w:t>
+            </w:r>
+            <w:r>
+              <w:t>manual connection</w:t>
+            </w:r>
+            <w:r>
+              <w:t xml:space="preserve">, </w:t>
+            </w:r>
+            <w:r>
+              <w:t>game progress</w:t>
+            </w:r>
+            <w:r>
+              <w:t xml:space="preserve">, </w:t>
+            </w:r>
+            <w:r>
+              <w:t>u</w:t>
+            </w:r>
+            <w:r>
+              <w:t>sername storage</w:t>
             </w:r>
           </w:p>
         </w:tc>
       </w:tr>
     </w:tbl>
     <w:p/>
-    <w:p/>
+    <w:p>
+      <w:pPr>
+        <w:rPr>
+          <w:rFonts w:asciiTheme="majorHAnsi" w:eastAsiaTheme="majorEastAsia" w:hAnsiTheme="majorHAnsi" w:cstheme="majorBidi"/>
+          <w:color w:val="17365D" w:themeColor="text2" w:themeShade="BF"/>
+          <w:spacing w:val="5"/>
+          <w:kern w:val="28"/>
+          <w:sz w:val="52"/>
+          <w:szCs w:val="52"/>
+        </w:rPr>
+      </w:pPr>
+      <w:r>
+        <w:br w:type="page"/>
+      </w:r>
+    </w:p>
     <w:p>
       <w:pPr>
         <w:pStyle w:val="Title"/>
       </w:pPr>
       <w:r>
-        <w:t>Itérations</w:t>
-      </w:r>
-      <w:bookmarkStart w:id="0" w:name="_GoBack"/>
-      <w:bookmarkEnd w:id="0"/>
+        <w:lastRenderedPageBreak/>
+        <w:t>Project Management</w:t>
+      </w:r>
+      <w:r>
+        <w:t xml:space="preserve">: </w:t>
+      </w:r>
+      <w:r>
+        <w:br/>
+      </w:r>
+      <w:r>
+        <w:t>Iterations</w:t>
+      </w:r>
+    </w:p>
+    <w:p>
+      <w:pPr>
+        <w:rPr>
+          <w:lang w:val="fr-CH"/>
+        </w:rPr>
+      </w:pPr>
+      <w:proofErr w:type="spellStart"/>
+      <w:r>
+        <w:rPr>
+          <w:lang w:val="fr-CH"/>
+        </w:rPr>
+        <w:t>Designations</w:t>
+      </w:r>
+      <w:proofErr w:type="spellEnd"/>
+      <w:r>
+        <w:rPr>
+          <w:lang w:val="fr-CH"/>
+        </w:rPr>
+        <w:t>:</w:t>
+      </w:r>
+    </w:p>
+    <w:p>
+      <w:pPr>
+        <w:rPr>
+          <w:lang w:val="fr-CH"/>
+        </w:rPr>
+      </w:pPr>
+      <w:r>
+        <w:rPr>
+          <w:lang w:val="fr-CH"/>
+        </w:rPr>
+        <w:t xml:space="preserve">Julien </w:t>
+      </w:r>
+      <w:proofErr w:type="spellStart"/>
+      <w:r>
+        <w:rPr>
+          <w:lang w:val="fr-CH"/>
+        </w:rPr>
+        <w:t>Amacher</w:t>
+      </w:r>
+      <w:proofErr w:type="spellEnd"/>
+      <w:r>
+        <w:rPr>
+          <w:lang w:val="fr-CH"/>
+        </w:rPr>
+        <w:t xml:space="preserve"> : </w:t>
+      </w:r>
+      <w:r>
+        <w:rPr>
+          <w:lang w:val="fr-CH"/>
+        </w:rPr>
+        <w:tab/>
+      </w:r>
+      <w:r>
+        <w:rPr>
+          <w:lang w:val="fr-CH"/>
+        </w:rPr>
+        <w:tab/>
+      </w:r>
+      <w:r>
+        <w:rPr>
+          <w:lang w:val="fr-CH"/>
+        </w:rPr>
+        <w:tab/>
+        <w:t>JAR</w:t>
+      </w:r>
+      <w:r>
+        <w:rPr>
+          <w:lang w:val="fr-CH"/>
+        </w:rPr>
+        <w:br/>
+        <w:t>Bastian Gardel :</w:t>
+      </w:r>
+      <w:r>
+        <w:rPr>
+          <w:lang w:val="fr-CH"/>
+        </w:rPr>
+        <w:tab/>
+      </w:r>
+      <w:r>
+        <w:rPr>
+          <w:lang w:val="fr-CH"/>
+        </w:rPr>
+        <w:tab/>
+      </w:r>
+      <w:r>
+        <w:rPr>
+          <w:lang w:val="fr-CH"/>
+        </w:rPr>
+        <w:tab/>
+      </w:r>
+      <w:r>
+        <w:rPr>
+          <w:lang w:val="fr-CH"/>
+        </w:rPr>
+        <w:tab/>
+        <w:t>BGL</w:t>
+      </w:r>
+      <w:r>
+        <w:rPr>
+          <w:lang w:val="fr-CH"/>
+        </w:rPr>
+        <w:br/>
+        <w:t>Nguyen-</w:t>
+      </w:r>
+      <w:proofErr w:type="spellStart"/>
+      <w:r>
+        <w:rPr>
+          <w:lang w:val="fr-CH"/>
+        </w:rPr>
+        <w:t>Phuong</w:t>
+      </w:r>
+      <w:proofErr w:type="spellEnd"/>
+      <w:r>
+        <w:rPr>
+          <w:lang w:val="fr-CH"/>
+        </w:rPr>
+        <w:t xml:space="preserve"> Le :</w:t>
+      </w:r>
+      <w:r>
+        <w:rPr>
+          <w:lang w:val="fr-CH"/>
+        </w:rPr>
+        <w:tab/>
+      </w:r>
+      <w:r>
+        <w:rPr>
+          <w:lang w:val="fr-CH"/>
+        </w:rPr>
+        <w:tab/>
+      </w:r>
+      <w:r>
+        <w:rPr>
+          <w:lang w:val="fr-CH"/>
+        </w:rPr>
+        <w:tab/>
+        <w:t>NLE</w:t>
+      </w:r>
+      <w:r>
+        <w:rPr>
+          <w:lang w:val="fr-CH"/>
+        </w:rPr>
+        <w:br/>
+        <w:t>Parfait-plaisir-de-Pâ</w:t>
+      </w:r>
+      <w:r>
+        <w:rPr>
+          <w:lang w:val="fr-CH"/>
+        </w:rPr>
+        <w:t>ques</w:t>
+      </w:r>
+      <w:r>
+        <w:rPr>
+          <w:lang w:val="fr-CH"/>
+        </w:rPr>
+        <w:t xml:space="preserve"> </w:t>
+      </w:r>
+      <w:proofErr w:type="spellStart"/>
+      <w:r>
+        <w:rPr>
+          <w:lang w:val="fr-CH"/>
+        </w:rPr>
+        <w:t>Noubissi</w:t>
+      </w:r>
+      <w:proofErr w:type="spellEnd"/>
+      <w:r>
+        <w:rPr>
+          <w:lang w:val="fr-CH"/>
+        </w:rPr>
+        <w:t xml:space="preserve"> : </w:t>
+      </w:r>
+      <w:r>
+        <w:rPr>
+          <w:lang w:val="fr-CH"/>
+        </w:rPr>
+        <w:tab/>
+        <w:t>PNI</w:t>
+      </w:r>
+      <w:r>
+        <w:rPr>
+          <w:lang w:val="fr-CH"/>
+        </w:rPr>
+        <w:br/>
+        <w:t>Yannick Widmer :</w:t>
+      </w:r>
+      <w:r>
+        <w:rPr>
+          <w:lang w:val="fr-CH"/>
+        </w:rPr>
+        <w:tab/>
+      </w:r>
+      <w:r>
+        <w:rPr>
+          <w:lang w:val="fr-CH"/>
+        </w:rPr>
+        <w:tab/>
+      </w:r>
+      <w:r>
+        <w:rPr>
+          <w:lang w:val="fr-CH"/>
+        </w:rPr>
+        <w:tab/>
+        <w:t>YWR</w:t>
+      </w:r>
+      <w:r>
+        <w:rPr>
+          <w:lang w:val="fr-CH"/>
+        </w:rPr>
+        <w:br/>
+      </w:r>
+    </w:p>
+    <w:p>
+      <w:pPr>
+        <w:rPr>
+          <w:lang w:val="fr-CH"/>
+        </w:rPr>
+      </w:pPr>
     </w:p>
     <w:tbl>
       <w:tblPr>
         <w:tblStyle w:val="TableGrid"/>
         <w:tblW w:w="9464" w:type="dxa"/>
+        <w:tblLayout w:type="fixed"/>
         <w:tblLook w:val="04A0" w:firstRow="1" w:lastRow="0" w:firstColumn="1" w:lastColumn="0" w:noHBand="0" w:noVBand="1"/>
       </w:tblPr>
       <w:tblGrid>
-        <w:gridCol w:w="1062"/>
-        <w:gridCol w:w="1769"/>
-        <w:gridCol w:w="6633"/>
+        <w:gridCol w:w="1101"/>
+        <w:gridCol w:w="1943"/>
+        <w:gridCol w:w="4719"/>
+        <w:gridCol w:w="850"/>
+        <w:gridCol w:w="851"/>
       </w:tblGrid>
       <w:tr>
         <w:tc>
           <w:tcPr>
-            <w:tcW w:w="1062" w:type="dxa"/>
+            <w:tcW w:w="1101" w:type="dxa"/>
             <w:tcBorders>
               <w:bottom w:val="double" w:sz="4" w:space="0" w:color="auto"/>
             </w:tcBorders>
@@ -1799,13 +3118,13 @@
               <w:jc w:val="center"/>
             </w:pPr>
             <w:r>
-              <w:t>Numéro</w:t>
-            </w:r>
-          </w:p>
-        </w:tc>
-        <w:tc>
-          <w:tcPr>
-            <w:tcW w:w="1769" w:type="dxa"/>
+              <w:t>Iteration</w:t>
+            </w:r>
+          </w:p>
+        </w:tc>
+        <w:tc>
+          <w:tcPr>
+            <w:tcW w:w="1943" w:type="dxa"/>
             <w:tcBorders>
               <w:bottom w:val="double" w:sz="4" w:space="0" w:color="auto"/>
             </w:tcBorders>
@@ -1822,7 +3141,7 @@
         </w:tc>
         <w:tc>
           <w:tcPr>
-            <w:tcW w:w="6633" w:type="dxa"/>
+            <w:tcW w:w="4719" w:type="dxa"/>
             <w:tcBorders>
               <w:bottom w:val="double" w:sz="4" w:space="0" w:color="auto"/>
             </w:tcBorders>
@@ -1833,7 +3152,45 @@
               <w:jc w:val="center"/>
             </w:pPr>
             <w:r>
-              <w:t>Objectifs</w:t>
+              <w:t>Objectives</w:t>
+            </w:r>
+          </w:p>
+        </w:tc>
+        <w:tc>
+          <w:tcPr>
+            <w:tcW w:w="850" w:type="dxa"/>
+            <w:tcBorders>
+              <w:bottom w:val="double" w:sz="4" w:space="0" w:color="auto"/>
+            </w:tcBorders>
+          </w:tcPr>
+          <w:p>
+            <w:pPr>
+              <w:jc w:val="center"/>
+            </w:pPr>
+            <w:r>
+              <w:t>In charge</w:t>
+            </w:r>
+          </w:p>
+        </w:tc>
+        <w:tc>
+          <w:tcPr>
+            <w:tcW w:w="851" w:type="dxa"/>
+            <w:tcBorders>
+              <w:bottom w:val="double" w:sz="4" w:space="0" w:color="auto"/>
+            </w:tcBorders>
+          </w:tcPr>
+          <w:p>
+            <w:pPr>
+              <w:jc w:val="center"/>
+            </w:pPr>
+            <w:r>
+              <w:t>Hours</w:t>
+            </w:r>
+            <w:r>
+              <w:t xml:space="preserve"> </w:t>
+            </w:r>
+            <w:r>
+              <w:t>spent</w:t>
             </w:r>
           </w:p>
         </w:tc>
@@ -1841,7 +3198,8 @@
       <w:tr>
         <w:tc>
           <w:tcPr>
-            <w:tcW w:w="1062" w:type="dxa"/>
+            <w:tcW w:w="1101" w:type="dxa"/>
+            <w:vMerge w:val="restart"/>
             <w:tcBorders>
               <w:top w:val="double" w:sz="4" w:space="0" w:color="auto"/>
             </w:tcBorders>
@@ -1858,7 +3216,8 @@
         </w:tc>
         <w:tc>
           <w:tcPr>
-            <w:tcW w:w="1769" w:type="dxa"/>
+            <w:tcW w:w="1943" w:type="dxa"/>
+            <w:vMerge w:val="restart"/>
             <w:tcBorders>
               <w:top w:val="double" w:sz="4" w:space="0" w:color="auto"/>
             </w:tcBorders>
@@ -1869,17 +3228,46 @@
               <w:jc w:val="center"/>
             </w:pPr>
             <w:r>
-              <w:t>29 Mars – 5 Mai</w:t>
-            </w:r>
-          </w:p>
-        </w:tc>
-        <w:tc>
-          <w:tcPr>
-            <w:tcW w:w="6633" w:type="dxa"/>
+              <w:t>29 March – 5 May</w:t>
+            </w:r>
+          </w:p>
+        </w:tc>
+        <w:tc>
+          <w:tcPr>
+            <w:tcW w:w="4719" w:type="dxa"/>
             <w:tcBorders>
               <w:top w:val="double" w:sz="4" w:space="0" w:color="auto"/>
+              <w:bottom w:val="single" w:sz="4" w:space="0" w:color="auto"/>
             </w:tcBorders>
             <w:vAlign w:val="center"/>
+          </w:tcPr>
+          <w:p>
+            <w:pPr>
+              <w:jc w:val="center"/>
+            </w:pPr>
+          </w:p>
+        </w:tc>
+        <w:tc>
+          <w:tcPr>
+            <w:tcW w:w="850" w:type="dxa"/>
+            <w:tcBorders>
+              <w:top w:val="double" w:sz="4" w:space="0" w:color="auto"/>
+              <w:bottom w:val="single" w:sz="4" w:space="0" w:color="auto"/>
+            </w:tcBorders>
+          </w:tcPr>
+          <w:p>
+            <w:pPr>
+              <w:jc w:val="center"/>
+            </w:pPr>
+          </w:p>
+        </w:tc>
+        <w:tc>
+          <w:tcPr>
+            <w:tcW w:w="851" w:type="dxa"/>
+            <w:tcBorders>
+              <w:top w:val="double" w:sz="4" w:space="0" w:color="auto"/>
+              <w:bottom w:val="single" w:sz="4" w:space="0" w:color="auto"/>
+            </w:tcBorders>
           </w:tcPr>
           <w:p>
             <w:pPr>
@@ -1891,36 +3279,61 @@
       <w:tr>
         <w:tc>
           <w:tcPr>
-            <w:tcW w:w="1062" w:type="dxa"/>
-            <w:vAlign w:val="center"/>
-          </w:tcPr>
-          <w:p>
-            <w:pPr>
-              <w:jc w:val="center"/>
-            </w:pPr>
-            <w:r>
-              <w:t>2</w:t>
-            </w:r>
-          </w:p>
-        </w:tc>
-        <w:tc>
-          <w:tcPr>
-            <w:tcW w:w="1769" w:type="dxa"/>
-            <w:vAlign w:val="center"/>
-          </w:tcPr>
-          <w:p>
-            <w:pPr>
-              <w:jc w:val="center"/>
-            </w:pPr>
-            <w:r>
-              <w:t>6 – 12 Mai</w:t>
-            </w:r>
-          </w:p>
-        </w:tc>
-        <w:tc>
-          <w:tcPr>
-            <w:tcW w:w="6633" w:type="dxa"/>
-            <w:vAlign w:val="center"/>
+            <w:tcW w:w="1101" w:type="dxa"/>
+            <w:vMerge/>
+            <w:vAlign w:val="center"/>
+          </w:tcPr>
+          <w:p>
+            <w:pPr>
+              <w:jc w:val="center"/>
+            </w:pPr>
+          </w:p>
+        </w:tc>
+        <w:tc>
+          <w:tcPr>
+            <w:tcW w:w="1943" w:type="dxa"/>
+            <w:vMerge/>
+            <w:vAlign w:val="center"/>
+          </w:tcPr>
+          <w:p>
+            <w:pPr>
+              <w:jc w:val="center"/>
+            </w:pPr>
+          </w:p>
+        </w:tc>
+        <w:tc>
+          <w:tcPr>
+            <w:tcW w:w="4719" w:type="dxa"/>
+            <w:tcBorders>
+              <w:top w:val="single" w:sz="4" w:space="0" w:color="auto"/>
+            </w:tcBorders>
+            <w:vAlign w:val="center"/>
+          </w:tcPr>
+          <w:p>
+            <w:pPr>
+              <w:jc w:val="center"/>
+            </w:pPr>
+          </w:p>
+        </w:tc>
+        <w:tc>
+          <w:tcPr>
+            <w:tcW w:w="850" w:type="dxa"/>
+            <w:tcBorders>
+              <w:top w:val="single" w:sz="4" w:space="0" w:color="auto"/>
+            </w:tcBorders>
+          </w:tcPr>
+          <w:p>
+            <w:pPr>
+              <w:jc w:val="center"/>
+            </w:pPr>
+          </w:p>
+        </w:tc>
+        <w:tc>
+          <w:tcPr>
+            <w:tcW w:w="851" w:type="dxa"/>
+            <w:tcBorders>
+              <w:top w:val="single" w:sz="4" w:space="0" w:color="auto"/>
+            </w:tcBorders>
           </w:tcPr>
           <w:p>
             <w:pPr>
@@ -1932,36 +3345,61 @@
       <w:tr>
         <w:tc>
           <w:tcPr>
-            <w:tcW w:w="1062" w:type="dxa"/>
-            <w:vAlign w:val="center"/>
-          </w:tcPr>
-          <w:p>
-            <w:pPr>
-              <w:jc w:val="center"/>
-            </w:pPr>
-            <w:r>
-              <w:t>3</w:t>
-            </w:r>
-          </w:p>
-        </w:tc>
-        <w:tc>
-          <w:tcPr>
-            <w:tcW w:w="1769" w:type="dxa"/>
-            <w:vAlign w:val="center"/>
-          </w:tcPr>
-          <w:p>
-            <w:pPr>
-              <w:jc w:val="center"/>
-            </w:pPr>
-            <w:r>
-              <w:t>13 – 19 Mai</w:t>
-            </w:r>
-          </w:p>
-        </w:tc>
-        <w:tc>
-          <w:tcPr>
-            <w:tcW w:w="6633" w:type="dxa"/>
-            <w:vAlign w:val="center"/>
+            <w:tcW w:w="1101" w:type="dxa"/>
+            <w:vMerge/>
+            <w:vAlign w:val="center"/>
+          </w:tcPr>
+          <w:p>
+            <w:pPr>
+              <w:jc w:val="center"/>
+            </w:pPr>
+          </w:p>
+        </w:tc>
+        <w:tc>
+          <w:tcPr>
+            <w:tcW w:w="1943" w:type="dxa"/>
+            <w:vMerge/>
+            <w:vAlign w:val="center"/>
+          </w:tcPr>
+          <w:p>
+            <w:pPr>
+              <w:jc w:val="center"/>
+            </w:pPr>
+          </w:p>
+        </w:tc>
+        <w:tc>
+          <w:tcPr>
+            <w:tcW w:w="4719" w:type="dxa"/>
+            <w:tcBorders>
+              <w:top w:val="single" w:sz="4" w:space="0" w:color="auto"/>
+            </w:tcBorders>
+            <w:vAlign w:val="center"/>
+          </w:tcPr>
+          <w:p>
+            <w:pPr>
+              <w:jc w:val="center"/>
+            </w:pPr>
+          </w:p>
+        </w:tc>
+        <w:tc>
+          <w:tcPr>
+            <w:tcW w:w="850" w:type="dxa"/>
+            <w:tcBorders>
+              <w:top w:val="single" w:sz="4" w:space="0" w:color="auto"/>
+            </w:tcBorders>
+          </w:tcPr>
+          <w:p>
+            <w:pPr>
+              <w:jc w:val="center"/>
+            </w:pPr>
+          </w:p>
+        </w:tc>
+        <w:tc>
+          <w:tcPr>
+            <w:tcW w:w="851" w:type="dxa"/>
+            <w:tcBorders>
+              <w:top w:val="single" w:sz="4" w:space="0" w:color="auto"/>
+            </w:tcBorders>
           </w:tcPr>
           <w:p>
             <w:pPr>
@@ -1973,36 +3411,61 @@
       <w:tr>
         <w:tc>
           <w:tcPr>
-            <w:tcW w:w="1062" w:type="dxa"/>
-            <w:vAlign w:val="center"/>
-          </w:tcPr>
-          <w:p>
-            <w:pPr>
-              <w:jc w:val="center"/>
-            </w:pPr>
-            <w:r>
-              <w:t>4</w:t>
-            </w:r>
-          </w:p>
-        </w:tc>
-        <w:tc>
-          <w:tcPr>
-            <w:tcW w:w="1769" w:type="dxa"/>
-            <w:vAlign w:val="center"/>
-          </w:tcPr>
-          <w:p>
-            <w:pPr>
-              <w:jc w:val="center"/>
-            </w:pPr>
-            <w:r>
-              <w:t>20 – 26 Mai</w:t>
-            </w:r>
-          </w:p>
-        </w:tc>
-        <w:tc>
-          <w:tcPr>
-            <w:tcW w:w="6633" w:type="dxa"/>
-            <w:vAlign w:val="center"/>
+            <w:tcW w:w="1101" w:type="dxa"/>
+            <w:vMerge/>
+            <w:vAlign w:val="center"/>
+          </w:tcPr>
+          <w:p>
+            <w:pPr>
+              <w:jc w:val="center"/>
+            </w:pPr>
+          </w:p>
+        </w:tc>
+        <w:tc>
+          <w:tcPr>
+            <w:tcW w:w="1943" w:type="dxa"/>
+            <w:vMerge/>
+            <w:vAlign w:val="center"/>
+          </w:tcPr>
+          <w:p>
+            <w:pPr>
+              <w:jc w:val="center"/>
+            </w:pPr>
+          </w:p>
+        </w:tc>
+        <w:tc>
+          <w:tcPr>
+            <w:tcW w:w="4719" w:type="dxa"/>
+            <w:tcBorders>
+              <w:top w:val="single" w:sz="4" w:space="0" w:color="auto"/>
+            </w:tcBorders>
+            <w:vAlign w:val="center"/>
+          </w:tcPr>
+          <w:p>
+            <w:pPr>
+              <w:jc w:val="center"/>
+            </w:pPr>
+          </w:p>
+        </w:tc>
+        <w:tc>
+          <w:tcPr>
+            <w:tcW w:w="850" w:type="dxa"/>
+            <w:tcBorders>
+              <w:top w:val="single" w:sz="4" w:space="0" w:color="auto"/>
+            </w:tcBorders>
+          </w:tcPr>
+          <w:p>
+            <w:pPr>
+              <w:jc w:val="center"/>
+            </w:pPr>
+          </w:p>
+        </w:tc>
+        <w:tc>
+          <w:tcPr>
+            <w:tcW w:w="851" w:type="dxa"/>
+            <w:tcBorders>
+              <w:top w:val="single" w:sz="4" w:space="0" w:color="auto"/>
+            </w:tcBorders>
           </w:tcPr>
           <w:p>
             <w:pPr>
@@ -2014,36 +3477,61 @@
       <w:tr>
         <w:tc>
           <w:tcPr>
-            <w:tcW w:w="1062" w:type="dxa"/>
-            <w:vAlign w:val="center"/>
-          </w:tcPr>
-          <w:p>
-            <w:pPr>
-              <w:jc w:val="center"/>
-            </w:pPr>
-            <w:r>
-              <w:t>5</w:t>
-            </w:r>
-          </w:p>
-        </w:tc>
-        <w:tc>
-          <w:tcPr>
-            <w:tcW w:w="1769" w:type="dxa"/>
-            <w:vAlign w:val="center"/>
-          </w:tcPr>
-          <w:p>
-            <w:pPr>
-              <w:jc w:val="center"/>
-            </w:pPr>
-            <w:r>
-              <w:t>27 Mai – 2 Juin</w:t>
-            </w:r>
-          </w:p>
-        </w:tc>
-        <w:tc>
-          <w:tcPr>
-            <w:tcW w:w="6633" w:type="dxa"/>
-            <w:vAlign w:val="center"/>
+            <w:tcW w:w="1101" w:type="dxa"/>
+            <w:vMerge/>
+            <w:vAlign w:val="center"/>
+          </w:tcPr>
+          <w:p>
+            <w:pPr>
+              <w:jc w:val="center"/>
+            </w:pPr>
+          </w:p>
+        </w:tc>
+        <w:tc>
+          <w:tcPr>
+            <w:tcW w:w="1943" w:type="dxa"/>
+            <w:vMerge/>
+            <w:vAlign w:val="center"/>
+          </w:tcPr>
+          <w:p>
+            <w:pPr>
+              <w:jc w:val="center"/>
+            </w:pPr>
+          </w:p>
+        </w:tc>
+        <w:tc>
+          <w:tcPr>
+            <w:tcW w:w="4719" w:type="dxa"/>
+            <w:tcBorders>
+              <w:top w:val="single" w:sz="4" w:space="0" w:color="auto"/>
+            </w:tcBorders>
+            <w:vAlign w:val="center"/>
+          </w:tcPr>
+          <w:p>
+            <w:pPr>
+              <w:jc w:val="center"/>
+            </w:pPr>
+          </w:p>
+        </w:tc>
+        <w:tc>
+          <w:tcPr>
+            <w:tcW w:w="850" w:type="dxa"/>
+            <w:tcBorders>
+              <w:top w:val="single" w:sz="4" w:space="0" w:color="auto"/>
+            </w:tcBorders>
+          </w:tcPr>
+          <w:p>
+            <w:pPr>
+              <w:jc w:val="center"/>
+            </w:pPr>
+          </w:p>
+        </w:tc>
+        <w:tc>
+          <w:tcPr>
+            <w:tcW w:w="851" w:type="dxa"/>
+            <w:tcBorders>
+              <w:top w:val="single" w:sz="4" w:space="0" w:color="auto"/>
+            </w:tcBorders>
           </w:tcPr>
           <w:p>
             <w:pPr>
@@ -2055,36 +3543,61 @@
       <w:tr>
         <w:tc>
           <w:tcPr>
-            <w:tcW w:w="1062" w:type="dxa"/>
-            <w:vAlign w:val="center"/>
-          </w:tcPr>
-          <w:p>
-            <w:pPr>
-              <w:jc w:val="center"/>
-            </w:pPr>
-            <w:r>
-              <w:t>6</w:t>
-            </w:r>
-          </w:p>
-        </w:tc>
-        <w:tc>
-          <w:tcPr>
-            <w:tcW w:w="1769" w:type="dxa"/>
-            <w:vAlign w:val="center"/>
-          </w:tcPr>
-          <w:p>
-            <w:pPr>
-              <w:jc w:val="center"/>
-            </w:pPr>
-            <w:r>
-              <w:t>3 – 9 Juin</w:t>
-            </w:r>
-          </w:p>
-        </w:tc>
-        <w:tc>
-          <w:tcPr>
-            <w:tcW w:w="6633" w:type="dxa"/>
-            <w:vAlign w:val="center"/>
+            <w:tcW w:w="1101" w:type="dxa"/>
+            <w:vMerge/>
+            <w:vAlign w:val="center"/>
+          </w:tcPr>
+          <w:p>
+            <w:pPr>
+              <w:jc w:val="center"/>
+            </w:pPr>
+          </w:p>
+        </w:tc>
+        <w:tc>
+          <w:tcPr>
+            <w:tcW w:w="1943" w:type="dxa"/>
+            <w:vMerge/>
+            <w:vAlign w:val="center"/>
+          </w:tcPr>
+          <w:p>
+            <w:pPr>
+              <w:jc w:val="center"/>
+            </w:pPr>
+          </w:p>
+        </w:tc>
+        <w:tc>
+          <w:tcPr>
+            <w:tcW w:w="4719" w:type="dxa"/>
+            <w:tcBorders>
+              <w:top w:val="single" w:sz="4" w:space="0" w:color="auto"/>
+            </w:tcBorders>
+            <w:vAlign w:val="center"/>
+          </w:tcPr>
+          <w:p>
+            <w:pPr>
+              <w:jc w:val="center"/>
+            </w:pPr>
+          </w:p>
+        </w:tc>
+        <w:tc>
+          <w:tcPr>
+            <w:tcW w:w="850" w:type="dxa"/>
+            <w:tcBorders>
+              <w:top w:val="single" w:sz="4" w:space="0" w:color="auto"/>
+            </w:tcBorders>
+          </w:tcPr>
+          <w:p>
+            <w:pPr>
+              <w:jc w:val="center"/>
+            </w:pPr>
+          </w:p>
+        </w:tc>
+        <w:tc>
+          <w:tcPr>
+            <w:tcW w:w="851" w:type="dxa"/>
+            <w:tcBorders>
+              <w:top w:val="single" w:sz="4" w:space="0" w:color="auto"/>
+            </w:tcBorders>
           </w:tcPr>
           <w:p>
             <w:pPr>
@@ -2096,36 +3609,56 @@
       <w:tr>
         <w:tc>
           <w:tcPr>
-            <w:tcW w:w="1062" w:type="dxa"/>
-            <w:vAlign w:val="center"/>
-          </w:tcPr>
-          <w:p>
-            <w:pPr>
-              <w:jc w:val="center"/>
-            </w:pPr>
-            <w:r>
-              <w:t>7</w:t>
-            </w:r>
-          </w:p>
-        </w:tc>
-        <w:tc>
-          <w:tcPr>
-            <w:tcW w:w="1769" w:type="dxa"/>
-            <w:vAlign w:val="center"/>
-          </w:tcPr>
-          <w:p>
-            <w:pPr>
-              <w:jc w:val="center"/>
-            </w:pPr>
-            <w:r>
-              <w:t>10 – 16 Juin</w:t>
-            </w:r>
-          </w:p>
-        </w:tc>
-        <w:tc>
-          <w:tcPr>
-            <w:tcW w:w="6633" w:type="dxa"/>
-            <w:vAlign w:val="center"/>
+            <w:tcW w:w="1101" w:type="dxa"/>
+            <w:vAlign w:val="center"/>
+          </w:tcPr>
+          <w:p>
+            <w:pPr>
+              <w:jc w:val="center"/>
+            </w:pPr>
+            <w:r>
+              <w:t>2</w:t>
+            </w:r>
+          </w:p>
+        </w:tc>
+        <w:tc>
+          <w:tcPr>
+            <w:tcW w:w="1943" w:type="dxa"/>
+            <w:vAlign w:val="center"/>
+          </w:tcPr>
+          <w:p>
+            <w:pPr>
+              <w:jc w:val="center"/>
+            </w:pPr>
+            <w:r>
+              <w:t>6 – 12 May</w:t>
+            </w:r>
+          </w:p>
+        </w:tc>
+        <w:tc>
+          <w:tcPr>
+            <w:tcW w:w="4719" w:type="dxa"/>
+            <w:vAlign w:val="center"/>
+          </w:tcPr>
+          <w:p>
+            <w:pPr>
+              <w:jc w:val="center"/>
+            </w:pPr>
+          </w:p>
+        </w:tc>
+        <w:tc>
+          <w:tcPr>
+            <w:tcW w:w="850" w:type="dxa"/>
+          </w:tcPr>
+          <w:p>
+            <w:pPr>
+              <w:jc w:val="center"/>
+            </w:pPr>
+          </w:p>
+        </w:tc>
+        <w:tc>
+          <w:tcPr>
+            <w:tcW w:w="851" w:type="dxa"/>
           </w:tcPr>
           <w:p>
             <w:pPr>
@@ -2137,7 +3670,321 @@
       <w:tr>
         <w:tc>
           <w:tcPr>
-            <w:tcW w:w="1062" w:type="dxa"/>
+            <w:tcW w:w="1101" w:type="dxa"/>
+            <w:vAlign w:val="center"/>
+          </w:tcPr>
+          <w:p>
+            <w:pPr>
+              <w:jc w:val="center"/>
+            </w:pPr>
+            <w:r>
+              <w:t>3</w:t>
+            </w:r>
+          </w:p>
+        </w:tc>
+        <w:tc>
+          <w:tcPr>
+            <w:tcW w:w="1943" w:type="dxa"/>
+            <w:vAlign w:val="center"/>
+          </w:tcPr>
+          <w:p>
+            <w:pPr>
+              <w:jc w:val="center"/>
+            </w:pPr>
+            <w:r>
+              <w:t>13 – 19 May</w:t>
+            </w:r>
+          </w:p>
+        </w:tc>
+        <w:tc>
+          <w:tcPr>
+            <w:tcW w:w="4719" w:type="dxa"/>
+            <w:vAlign w:val="center"/>
+          </w:tcPr>
+          <w:p>
+            <w:pPr>
+              <w:jc w:val="center"/>
+            </w:pPr>
+          </w:p>
+        </w:tc>
+        <w:tc>
+          <w:tcPr>
+            <w:tcW w:w="850" w:type="dxa"/>
+          </w:tcPr>
+          <w:p>
+            <w:pPr>
+              <w:jc w:val="center"/>
+            </w:pPr>
+          </w:p>
+        </w:tc>
+        <w:tc>
+          <w:tcPr>
+            <w:tcW w:w="851" w:type="dxa"/>
+          </w:tcPr>
+          <w:p>
+            <w:pPr>
+              <w:jc w:val="center"/>
+            </w:pPr>
+          </w:p>
+        </w:tc>
+      </w:tr>
+      <w:tr>
+        <w:tc>
+          <w:tcPr>
+            <w:tcW w:w="1101" w:type="dxa"/>
+            <w:vAlign w:val="center"/>
+          </w:tcPr>
+          <w:p>
+            <w:pPr>
+              <w:jc w:val="center"/>
+            </w:pPr>
+            <w:r>
+              <w:t>4</w:t>
+            </w:r>
+          </w:p>
+        </w:tc>
+        <w:tc>
+          <w:tcPr>
+            <w:tcW w:w="1943" w:type="dxa"/>
+            <w:vAlign w:val="center"/>
+          </w:tcPr>
+          <w:p>
+            <w:pPr>
+              <w:jc w:val="center"/>
+            </w:pPr>
+            <w:r>
+              <w:t>20 – 26 May</w:t>
+            </w:r>
+          </w:p>
+        </w:tc>
+        <w:tc>
+          <w:tcPr>
+            <w:tcW w:w="4719" w:type="dxa"/>
+            <w:vAlign w:val="center"/>
+          </w:tcPr>
+          <w:p>
+            <w:pPr>
+              <w:jc w:val="center"/>
+            </w:pPr>
+          </w:p>
+        </w:tc>
+        <w:tc>
+          <w:tcPr>
+            <w:tcW w:w="850" w:type="dxa"/>
+          </w:tcPr>
+          <w:p>
+            <w:pPr>
+              <w:jc w:val="center"/>
+            </w:pPr>
+          </w:p>
+        </w:tc>
+        <w:tc>
+          <w:tcPr>
+            <w:tcW w:w="851" w:type="dxa"/>
+          </w:tcPr>
+          <w:p>
+            <w:pPr>
+              <w:jc w:val="center"/>
+            </w:pPr>
+          </w:p>
+        </w:tc>
+      </w:tr>
+      <w:tr>
+        <w:tc>
+          <w:tcPr>
+            <w:tcW w:w="1101" w:type="dxa"/>
+            <w:vAlign w:val="center"/>
+          </w:tcPr>
+          <w:p>
+            <w:pPr>
+              <w:jc w:val="center"/>
+            </w:pPr>
+            <w:r>
+              <w:t>5</w:t>
+            </w:r>
+          </w:p>
+        </w:tc>
+        <w:tc>
+          <w:tcPr>
+            <w:tcW w:w="1943" w:type="dxa"/>
+            <w:vAlign w:val="center"/>
+          </w:tcPr>
+          <w:p>
+            <w:pPr>
+              <w:jc w:val="center"/>
+            </w:pPr>
+            <w:r>
+              <w:t xml:space="preserve">27 May – 2 </w:t>
+            </w:r>
+            <w:r>
+              <w:t>June</w:t>
+            </w:r>
+          </w:p>
+        </w:tc>
+        <w:tc>
+          <w:tcPr>
+            <w:tcW w:w="4719" w:type="dxa"/>
+            <w:vAlign w:val="center"/>
+          </w:tcPr>
+          <w:p>
+            <w:pPr>
+              <w:jc w:val="center"/>
+            </w:pPr>
+          </w:p>
+        </w:tc>
+        <w:tc>
+          <w:tcPr>
+            <w:tcW w:w="850" w:type="dxa"/>
+          </w:tcPr>
+          <w:p>
+            <w:pPr>
+              <w:jc w:val="center"/>
+            </w:pPr>
+          </w:p>
+        </w:tc>
+        <w:tc>
+          <w:tcPr>
+            <w:tcW w:w="851" w:type="dxa"/>
+          </w:tcPr>
+          <w:p>
+            <w:pPr>
+              <w:jc w:val="center"/>
+            </w:pPr>
+          </w:p>
+        </w:tc>
+      </w:tr>
+      <w:tr>
+        <w:tc>
+          <w:tcPr>
+            <w:tcW w:w="1101" w:type="dxa"/>
+            <w:vAlign w:val="center"/>
+          </w:tcPr>
+          <w:p>
+            <w:pPr>
+              <w:jc w:val="center"/>
+            </w:pPr>
+            <w:r>
+              <w:t>6</w:t>
+            </w:r>
+          </w:p>
+        </w:tc>
+        <w:tc>
+          <w:tcPr>
+            <w:tcW w:w="1943" w:type="dxa"/>
+            <w:vAlign w:val="center"/>
+          </w:tcPr>
+          <w:p>
+            <w:pPr>
+              <w:jc w:val="center"/>
+            </w:pPr>
+            <w:r>
+              <w:t xml:space="preserve">3 – 9 </w:t>
+            </w:r>
+            <w:r>
+              <w:t>June</w:t>
+            </w:r>
+          </w:p>
+        </w:tc>
+        <w:tc>
+          <w:tcPr>
+            <w:tcW w:w="4719" w:type="dxa"/>
+            <w:vAlign w:val="center"/>
+          </w:tcPr>
+          <w:p>
+            <w:pPr>
+              <w:jc w:val="center"/>
+            </w:pPr>
+          </w:p>
+        </w:tc>
+        <w:tc>
+          <w:tcPr>
+            <w:tcW w:w="850" w:type="dxa"/>
+          </w:tcPr>
+          <w:p>
+            <w:pPr>
+              <w:jc w:val="center"/>
+            </w:pPr>
+          </w:p>
+        </w:tc>
+        <w:tc>
+          <w:tcPr>
+            <w:tcW w:w="851" w:type="dxa"/>
+          </w:tcPr>
+          <w:p>
+            <w:pPr>
+              <w:jc w:val="center"/>
+            </w:pPr>
+          </w:p>
+        </w:tc>
+      </w:tr>
+      <w:tr>
+        <w:tc>
+          <w:tcPr>
+            <w:tcW w:w="1101" w:type="dxa"/>
+            <w:vAlign w:val="center"/>
+          </w:tcPr>
+          <w:p>
+            <w:pPr>
+              <w:jc w:val="center"/>
+            </w:pPr>
+            <w:r>
+              <w:t>7</w:t>
+            </w:r>
+          </w:p>
+        </w:tc>
+        <w:tc>
+          <w:tcPr>
+            <w:tcW w:w="1943" w:type="dxa"/>
+            <w:vAlign w:val="center"/>
+          </w:tcPr>
+          <w:p>
+            <w:pPr>
+              <w:jc w:val="center"/>
+            </w:pPr>
+            <w:r>
+              <w:t xml:space="preserve">10 – 16 </w:t>
+            </w:r>
+            <w:r>
+              <w:t>June</w:t>
+            </w:r>
+          </w:p>
+        </w:tc>
+        <w:tc>
+          <w:tcPr>
+            <w:tcW w:w="4719" w:type="dxa"/>
+            <w:vAlign w:val="center"/>
+          </w:tcPr>
+          <w:p>
+            <w:pPr>
+              <w:jc w:val="center"/>
+            </w:pPr>
+          </w:p>
+        </w:tc>
+        <w:tc>
+          <w:tcPr>
+            <w:tcW w:w="850" w:type="dxa"/>
+          </w:tcPr>
+          <w:p>
+            <w:pPr>
+              <w:jc w:val="center"/>
+            </w:pPr>
+          </w:p>
+        </w:tc>
+        <w:tc>
+          <w:tcPr>
+            <w:tcW w:w="851" w:type="dxa"/>
+          </w:tcPr>
+          <w:p>
+            <w:pPr>
+              <w:jc w:val="center"/>
+            </w:pPr>
+          </w:p>
+        </w:tc>
+      </w:tr>
+      <w:tr>
+        <w:tc>
+          <w:tcPr>
+            <w:tcW w:w="1101" w:type="dxa"/>
             <w:vAlign w:val="center"/>
           </w:tcPr>
           <w:p>
@@ -2151,22 +3998,45 @@
         </w:tc>
         <w:tc>
           <w:tcPr>
-            <w:tcW w:w="1769" w:type="dxa"/>
-            <w:vAlign w:val="center"/>
-          </w:tcPr>
-          <w:p>
-            <w:pPr>
-              <w:jc w:val="center"/>
-            </w:pPr>
-            <w:r>
-              <w:t>17 – 24 Juin</w:t>
-            </w:r>
-          </w:p>
-        </w:tc>
-        <w:tc>
-          <w:tcPr>
-            <w:tcW w:w="6633" w:type="dxa"/>
-            <w:vAlign w:val="center"/>
+            <w:tcW w:w="1943" w:type="dxa"/>
+            <w:vAlign w:val="center"/>
+          </w:tcPr>
+          <w:p>
+            <w:pPr>
+              <w:jc w:val="center"/>
+            </w:pPr>
+            <w:r>
+              <w:t xml:space="preserve">17 – 24 </w:t>
+            </w:r>
+            <w:r>
+              <w:t>June</w:t>
+            </w:r>
+          </w:p>
+        </w:tc>
+        <w:tc>
+          <w:tcPr>
+            <w:tcW w:w="4719" w:type="dxa"/>
+            <w:vAlign w:val="center"/>
+          </w:tcPr>
+          <w:p>
+            <w:pPr>
+              <w:jc w:val="center"/>
+            </w:pPr>
+          </w:p>
+        </w:tc>
+        <w:tc>
+          <w:tcPr>
+            <w:tcW w:w="850" w:type="dxa"/>
+          </w:tcPr>
+          <w:p>
+            <w:pPr>
+              <w:jc w:val="center"/>
+            </w:pPr>
+          </w:p>
+        </w:tc>
+        <w:tc>
+          <w:tcPr>
+            <w:tcW w:w="851" w:type="dxa"/>
           </w:tcPr>
           <w:p>
             <w:pPr>
@@ -2451,6 +4321,32 @@
   <w:style w:type="paragraph" w:default="1" w:styleId="Normal">
     <w:name w:val="Normal"/>
     <w:qFormat/>
+    <w:rPr>
+      <w:lang w:val="en-US"/>
+    </w:rPr>
+  </w:style>
+  <w:style w:type="paragraph" w:styleId="Heading1">
+    <w:name w:val="heading 1"/>
+    <w:basedOn w:val="Normal"/>
+    <w:next w:val="Normal"/>
+    <w:link w:val="Heading1Char"/>
+    <w:uiPriority w:val="9"/>
+    <w:qFormat/>
+    <w:rsid w:val="001B3D68"/>
+    <w:pPr>
+      <w:keepNext/>
+      <w:keepLines/>
+      <w:spacing w:before="480" w:after="0"/>
+      <w:outlineLvl w:val="0"/>
+    </w:pPr>
+    <w:rPr>
+      <w:rFonts w:asciiTheme="majorHAnsi" w:eastAsiaTheme="majorEastAsia" w:hAnsiTheme="majorHAnsi" w:cstheme="majorBidi"/>
+      <w:b/>
+      <w:bCs/>
+      <w:color w:val="365F91" w:themeColor="accent1" w:themeShade="BF"/>
+      <w:sz w:val="28"/>
+      <w:szCs w:val="28"/>
+    </w:rPr>
   </w:style>
   <w:style w:type="character" w:default="1" w:styleId="DefaultParagraphFont">
     <w:name w:val="Default Paragraph Font"/>
@@ -2609,6 +4505,21 @@
       <w:ind w:left="720"/>
       <w:contextualSpacing/>
     </w:pPr>
+  </w:style>
+  <w:style w:type="character" w:customStyle="1" w:styleId="Heading1Char">
+    <w:name w:val="Heading 1 Char"/>
+    <w:basedOn w:val="DefaultParagraphFont"/>
+    <w:link w:val="Heading1"/>
+    <w:uiPriority w:val="9"/>
+    <w:rsid w:val="001B3D68"/>
+    <w:rPr>
+      <w:rFonts w:asciiTheme="majorHAnsi" w:eastAsiaTheme="majorEastAsia" w:hAnsiTheme="majorHAnsi" w:cstheme="majorBidi"/>
+      <w:b/>
+      <w:bCs/>
+      <w:color w:val="365F91" w:themeColor="accent1" w:themeShade="BF"/>
+      <w:sz w:val="28"/>
+      <w:szCs w:val="28"/>
+    </w:rPr>
   </w:style>
 </w:styles>
 </file>
@@ -2772,6 +4683,32 @@
   <w:style w:type="paragraph" w:default="1" w:styleId="Normal">
     <w:name w:val="Normal"/>
     <w:qFormat/>
+    <w:rPr>
+      <w:lang w:val="en-US"/>
+    </w:rPr>
+  </w:style>
+  <w:style w:type="paragraph" w:styleId="Heading1">
+    <w:name w:val="heading 1"/>
+    <w:basedOn w:val="Normal"/>
+    <w:next w:val="Normal"/>
+    <w:link w:val="Heading1Char"/>
+    <w:uiPriority w:val="9"/>
+    <w:qFormat/>
+    <w:rsid w:val="001B3D68"/>
+    <w:pPr>
+      <w:keepNext/>
+      <w:keepLines/>
+      <w:spacing w:before="480" w:after="0"/>
+      <w:outlineLvl w:val="0"/>
+    </w:pPr>
+    <w:rPr>
+      <w:rFonts w:asciiTheme="majorHAnsi" w:eastAsiaTheme="majorEastAsia" w:hAnsiTheme="majorHAnsi" w:cstheme="majorBidi"/>
+      <w:b/>
+      <w:bCs/>
+      <w:color w:val="365F91" w:themeColor="accent1" w:themeShade="BF"/>
+      <w:sz w:val="28"/>
+      <w:szCs w:val="28"/>
+    </w:rPr>
   </w:style>
   <w:style w:type="character" w:default="1" w:styleId="DefaultParagraphFont">
     <w:name w:val="Default Paragraph Font"/>
@@ -2930,6 +4867,21 @@
       <w:ind w:left="720"/>
       <w:contextualSpacing/>
     </w:pPr>
+  </w:style>
+  <w:style w:type="character" w:customStyle="1" w:styleId="Heading1Char">
+    <w:name w:val="Heading 1 Char"/>
+    <w:basedOn w:val="DefaultParagraphFont"/>
+    <w:link w:val="Heading1"/>
+    <w:uiPriority w:val="9"/>
+    <w:rsid w:val="001B3D68"/>
+    <w:rPr>
+      <w:rFonts w:asciiTheme="majorHAnsi" w:eastAsiaTheme="majorEastAsia" w:hAnsiTheme="majorHAnsi" w:cstheme="majorBidi"/>
+      <w:b/>
+      <w:bCs/>
+      <w:color w:val="365F91" w:themeColor="accent1" w:themeShade="BF"/>
+      <w:sz w:val="28"/>
+      <w:szCs w:val="28"/>
+    </w:rPr>
   </w:style>
 </w:styles>
 </file>
@@ -3243,7 +5195,7 @@
 </file>
 
 <file path=customXml/itemProps2.xml><?xml version="1.0" encoding="utf-8"?>
-<ds:datastoreItem xmlns:ds="http://schemas.openxmlformats.org/officeDocument/2006/customXml" ds:itemID="{1172FDD5-6A9F-44A6-A092-B67423570D51}">
+<ds:datastoreItem xmlns:ds="http://schemas.openxmlformats.org/officeDocument/2006/customXml" ds:itemID="{0B91FE87-87F1-4228-9ABD-83A0C989C8A0}">
   <ds:schemaRefs>
     <ds:schemaRef ds:uri="http://schemas.openxmlformats.org/officeDocument/2006/bibliography"/>
   </ds:schemaRefs>

</xml_diff>

<commit_message>
UIAskPass + UIWaitPlayers en cours d'implémentation
</commit_message>
<xml_diff>
--- a/Rapport de Projet/Rapport.docx
+++ b/Rapport de Projet/Rapport.docx
@@ -425,30 +425,16 @@
                                     <w:spacing w:line="360" w:lineRule="auto"/>
                                     <w:rPr>
                                       <w:color w:val="FFFFFF" w:themeColor="background1"/>
+                                      <w:lang w:val="fr-CH"/>
                                     </w:rPr>
                                   </w:pPr>
-                                  <w:proofErr w:type="spellStart"/>
                                   <w:r>
                                     <w:rPr>
                                       <w:color w:val="FFFFFF" w:themeColor="background1"/>
+                                      <w:lang w:val="fr-CH"/>
                                     </w:rPr>
-                                    <w:t>Yannick</w:t>
+                                    <w:t>Yannick Widmer</w:t>
                                   </w:r>
-                                  <w:proofErr w:type="spellEnd"/>
-                                  <w:r>
-                                    <w:rPr>
-                                      <w:color w:val="FFFFFF" w:themeColor="background1"/>
-                                    </w:rPr>
-                                    <w:t xml:space="preserve"> </w:t>
-                                  </w:r>
-                                  <w:proofErr w:type="spellStart"/>
-                                  <w:r>
-                                    <w:rPr>
-                                      <w:color w:val="FFFFFF" w:themeColor="background1"/>
-                                    </w:rPr>
-                                    <w:t>Widmer</w:t>
-                                  </w:r>
-                                  <w:proofErr w:type="spellEnd"/>
                                 </w:p>
                                 <w:p>
                                   <w:pPr>
@@ -456,6 +442,7 @@
                                     <w:spacing w:line="360" w:lineRule="auto"/>
                                     <w:rPr>
                                       <w:color w:val="FFFFFF" w:themeColor="background1"/>
+                                      <w:lang w:val="fr-CH"/>
                                     </w:rPr>
                                   </w:pPr>
                                 </w:p>
@@ -1248,8 +1235,6 @@
       <w:bookmarkEnd w:id="1"/>
       <w:proofErr w:type="spellEnd"/>
     </w:p>
-    <w:bookmarkStart w:id="2" w:name="_GoBack"/>
-    <w:bookmarkEnd w:id="2"/>
     <w:p>
       <w:pPr>
         <w:pStyle w:val="TOC1"/>
@@ -3746,10 +3731,10 @@
           <w:lang w:val="fr-CH"/>
         </w:rPr>
       </w:pPr>
-      <w:bookmarkStart w:id="3" w:name="_Toc386442238"/>
-      <w:bookmarkStart w:id="4" w:name="_Toc386442432"/>
-      <w:bookmarkStart w:id="5" w:name="_Toc386474725"/>
-      <w:bookmarkStart w:id="6" w:name="_Toc386484996"/>
+      <w:bookmarkStart w:id="2" w:name="_Toc386442238"/>
+      <w:bookmarkStart w:id="3" w:name="_Toc386442432"/>
+      <w:bookmarkStart w:id="4" w:name="_Toc386474725"/>
+      <w:bookmarkStart w:id="5" w:name="_Toc386484996"/>
       <w:r>
         <w:rPr>
           <w:lang w:val="fr-CH"/>
@@ -3757,10 +3742,10 @@
         <w:lastRenderedPageBreak/>
         <w:t>Introduction</w:t>
       </w:r>
+      <w:bookmarkEnd w:id="2"/>
       <w:bookmarkEnd w:id="3"/>
       <w:bookmarkEnd w:id="4"/>
       <w:bookmarkEnd w:id="5"/>
-      <w:bookmarkEnd w:id="6"/>
     </w:p>
     <w:p>
       <w:pPr>
@@ -3949,8 +3934,8 @@
           <w:lang w:val="fr-CH"/>
         </w:rPr>
       </w:pPr>
-      <w:bookmarkStart w:id="7" w:name="_Toc386474726"/>
-      <w:bookmarkStart w:id="8" w:name="_Toc386484997"/>
+      <w:bookmarkStart w:id="6" w:name="_Toc386474726"/>
+      <w:bookmarkStart w:id="7" w:name="_Toc386484997"/>
       <w:r>
         <w:rPr>
           <w:lang w:val="fr-CH"/>
@@ -3964,8 +3949,51 @@
         </w:rPr>
         <w:t xml:space="preserve"> général</w:t>
       </w:r>
+      <w:bookmarkEnd w:id="6"/>
       <w:bookmarkEnd w:id="7"/>
+    </w:p>
+    <w:p>
+      <w:pPr>
+        <w:pStyle w:val="Heading1"/>
+        <w:rPr>
+          <w:lang w:val="fr-CH"/>
+        </w:rPr>
+      </w:pPr>
+      <w:bookmarkStart w:id="8" w:name="_Toc386442240"/>
+      <w:bookmarkStart w:id="9" w:name="_Toc386442434"/>
+      <w:bookmarkStart w:id="10" w:name="_Toc386474727"/>
+      <w:bookmarkStart w:id="11" w:name="_Toc386484998"/>
+      <w:r>
+        <w:rPr>
+          <w:lang w:val="fr-CH"/>
+        </w:rPr>
+        <w:t>Objecti</w:t>
+      </w:r>
       <w:bookmarkEnd w:id="8"/>
+      <w:bookmarkEnd w:id="9"/>
+      <w:r>
+        <w:rPr>
+          <w:lang w:val="fr-CH"/>
+        </w:rPr>
+        <w:t>fs</w:t>
+      </w:r>
+      <w:bookmarkEnd w:id="10"/>
+      <w:bookmarkEnd w:id="11"/>
+    </w:p>
+    <w:p>
+      <w:pPr>
+        <w:rPr>
+          <w:lang w:val="fr-CH"/>
+        </w:rPr>
+      </w:pPr>
+      <w:bookmarkStart w:id="12" w:name="_Toc386442241"/>
+      <w:bookmarkStart w:id="13" w:name="_Toc386442435"/>
+      <w:r>
+        <w:rPr>
+          <w:lang w:val="fr-CH"/>
+        </w:rPr>
+        <w:t>Le projet vise à développer un jeu de bataille navale permettant de jouer seul (utilisateur contre intelligence artificielle (AI) ou à deux (joueur 1 contre joueur 2)</w:t>
+      </w:r>
     </w:p>
     <w:p>
       <w:pPr>
@@ -3974,40 +4002,88 @@
           <w:lang w:val="fr-CH"/>
         </w:rPr>
       </w:pPr>
-      <w:bookmarkStart w:id="9" w:name="_Toc386442240"/>
-      <w:bookmarkStart w:id="10" w:name="_Toc386442434"/>
-      <w:bookmarkStart w:id="11" w:name="_Toc386474727"/>
-      <w:bookmarkStart w:id="12" w:name="_Toc386484998"/>
-      <w:r>
-        <w:rPr>
-          <w:lang w:val="fr-CH"/>
-        </w:rPr>
-        <w:t>Objecti</w:t>
-      </w:r>
-      <w:bookmarkEnd w:id="9"/>
-      <w:bookmarkEnd w:id="10"/>
-      <w:r>
-        <w:rPr>
-          <w:lang w:val="fr-CH"/>
-        </w:rPr>
-        <w:t>fs</w:t>
-      </w:r>
-      <w:bookmarkEnd w:id="11"/>
+      <w:bookmarkStart w:id="14" w:name="_Toc386474728"/>
+      <w:bookmarkStart w:id="15" w:name="_Toc386484999"/>
+      <w:r>
+        <w:rPr>
+          <w:lang w:val="fr-CH"/>
+        </w:rPr>
+        <w:t>U</w:t>
+      </w:r>
       <w:bookmarkEnd w:id="12"/>
-    </w:p>
-    <w:p>
-      <w:pPr>
-        <w:rPr>
-          <w:lang w:val="fr-CH"/>
-        </w:rPr>
-      </w:pPr>
-      <w:bookmarkStart w:id="13" w:name="_Toc386442241"/>
-      <w:bookmarkStart w:id="14" w:name="_Toc386442435"/>
-      <w:r>
-        <w:rPr>
-          <w:lang w:val="fr-CH"/>
-        </w:rPr>
-        <w:t>Le projet vise à développer un jeu de bataille navale permettant de jouer seul (utilisateur contre intelligence artificielle (AI) ou à deux (joueur 1 contre joueur 2)</w:t>
+      <w:bookmarkEnd w:id="13"/>
+      <w:r>
+        <w:rPr>
+          <w:lang w:val="fr-CH"/>
+        </w:rPr>
+        <w:t>tilisations</w:t>
+      </w:r>
+      <w:bookmarkEnd w:id="14"/>
+      <w:bookmarkEnd w:id="15"/>
+    </w:p>
+    <w:p>
+      <w:pPr>
+        <w:rPr>
+          <w:lang w:val="fr-CH"/>
+        </w:rPr>
+      </w:pPr>
+      <w:r>
+        <w:rPr>
+          <w:lang w:val="fr-CH"/>
+        </w:rPr>
+        <w:t>Chaque personne joue grâce à sa propre machine, peut créer une partie et inviter d’autres joueurs à sa partie, ou à une autre partie.</w:t>
+      </w:r>
+    </w:p>
+    <w:p>
+      <w:pPr>
+        <w:rPr>
+          <w:lang w:val="fr-CH"/>
+        </w:rPr>
+      </w:pPr>
+      <w:r>
+        <w:rPr>
+          <w:lang w:val="fr-CH"/>
+        </w:rPr>
+        <w:t>Des bonus (ou malus), positionnés aléatoirement, peuvent être récoltés suite à un tir par le joueur ayant effectué ledit tir.</w:t>
+      </w:r>
+    </w:p>
+    <w:p>
+      <w:pPr>
+        <w:rPr>
+          <w:lang w:val="fr-CH"/>
+        </w:rPr>
+      </w:pPr>
+      <w:r>
+        <w:rPr>
+          <w:lang w:val="fr-CH"/>
+        </w:rPr>
+        <w:t>Les cartes de jeu peuvent être choisies. La flotte des joueurs s’adapte à la taille de la grille choisie.</w:t>
+      </w:r>
+    </w:p>
+    <w:p>
+      <w:pPr>
+        <w:rPr>
+          <w:lang w:val="fr-CH"/>
+        </w:rPr>
+      </w:pPr>
+      <w:r>
+        <w:rPr>
+          <w:lang w:val="fr-CH"/>
+        </w:rPr>
+        <w:t>Il doit être possible de choisir avec quelles personnes les personnes jouent la partie.</w:t>
+      </w:r>
+    </w:p>
+    <w:p>
+      <w:pPr>
+        <w:rPr>
+          <w:lang w:val="fr-CH"/>
+        </w:rPr>
+      </w:pPr>
+      <w:r>
+        <w:rPr>
+          <w:lang w:val="fr-CH"/>
+        </w:rPr>
+        <w:t>Lors d’une partie, il est possible de dialoguer avec son adversaire. Le client obtient une liste des parties qu’il peut joindre.</w:t>
       </w:r>
     </w:p>
     <w:p>
@@ -4017,89 +4093,191 @@
           <w:lang w:val="fr-CH"/>
         </w:rPr>
       </w:pPr>
-      <w:bookmarkStart w:id="15" w:name="_Toc386474728"/>
-      <w:bookmarkStart w:id="16" w:name="_Toc386484999"/>
-      <w:r>
-        <w:rPr>
-          <w:lang w:val="fr-CH"/>
-        </w:rPr>
-        <w:t>U</w:t>
-      </w:r>
-      <w:bookmarkEnd w:id="13"/>
-      <w:bookmarkEnd w:id="14"/>
-      <w:r>
-        <w:rPr>
-          <w:lang w:val="fr-CH"/>
-        </w:rPr>
-        <w:t>tilisations</w:t>
-      </w:r>
-      <w:bookmarkEnd w:id="15"/>
+      <w:bookmarkStart w:id="16" w:name="_Toc386474729"/>
+      <w:bookmarkStart w:id="17" w:name="_Toc386485000"/>
+      <w:r>
+        <w:rPr>
+          <w:lang w:val="fr-CH"/>
+        </w:rPr>
+        <w:t>Règles du jeu</w:t>
+      </w:r>
       <w:bookmarkEnd w:id="16"/>
-    </w:p>
-    <w:p>
-      <w:pPr>
-        <w:rPr>
-          <w:lang w:val="fr-CH"/>
-        </w:rPr>
-      </w:pPr>
-      <w:r>
-        <w:rPr>
-          <w:lang w:val="fr-CH"/>
-        </w:rPr>
-        <w:t>Chaque personne joue grâce à sa propre machine, peut créer une partie et inviter d’autres joueurs à sa partie, ou à une autre partie.</w:t>
-      </w:r>
-    </w:p>
-    <w:p>
-      <w:pPr>
-        <w:rPr>
-          <w:lang w:val="fr-CH"/>
-        </w:rPr>
-      </w:pPr>
-      <w:r>
-        <w:rPr>
-          <w:lang w:val="fr-CH"/>
-        </w:rPr>
-        <w:t>Des bonus (ou malus), positionnés aléatoirement, peuvent être récoltés suite à un tir par le joueur ayant effectué ledit tir.</w:t>
-      </w:r>
-    </w:p>
-    <w:p>
-      <w:pPr>
-        <w:rPr>
-          <w:lang w:val="fr-CH"/>
-        </w:rPr>
-      </w:pPr>
-      <w:r>
-        <w:rPr>
-          <w:lang w:val="fr-CH"/>
-        </w:rPr>
-        <w:t>Les cartes de jeu peuvent être choisies. La flotte des joueurs s’adapte à la taille de la grille choisie.</w:t>
-      </w:r>
-    </w:p>
-    <w:p>
-      <w:pPr>
-        <w:rPr>
-          <w:lang w:val="fr-CH"/>
-        </w:rPr>
-      </w:pPr>
-      <w:r>
-        <w:rPr>
-          <w:lang w:val="fr-CH"/>
-        </w:rPr>
-        <w:t>Il doit être possible de choisir avec quelles personnes les personnes jouent la partie.</w:t>
-      </w:r>
-    </w:p>
-    <w:p>
-      <w:pPr>
-        <w:rPr>
-          <w:lang w:val="fr-CH"/>
-        </w:rPr>
-      </w:pPr>
-      <w:r>
-        <w:rPr>
-          <w:lang w:val="fr-CH"/>
-        </w:rPr>
-        <w:t>Lors d’une partie, il est possible de dialoguer avec son adversaire. Le client obtient une liste des parties qu’il peut joindre.</w:t>
-      </w:r>
+      <w:bookmarkEnd w:id="17"/>
+    </w:p>
+    <w:p>
+      <w:pPr>
+        <w:rPr>
+          <w:lang w:val="fr-CH"/>
+        </w:rPr>
+      </w:pPr>
+      <w:r>
+        <w:rPr>
+          <w:lang w:val="fr-CH"/>
+        </w:rPr>
+        <w:t>La Bataille Navale se joue à 2 joueurs. Soit 2 humains, soit 1 joueur humain et 1 intelligence artificielle.</w:t>
+      </w:r>
+    </w:p>
+    <w:p>
+      <w:pPr>
+        <w:rPr>
+          <w:lang w:val="fr-CH"/>
+        </w:rPr>
+      </w:pPr>
+      <w:r>
+        <w:rPr>
+          <w:lang w:val="fr-CH"/>
+        </w:rPr>
+        <w:t>Au d</w:t>
+      </w:r>
+      <w:r>
+        <w:rPr>
+          <w:lang w:val="fr-CH"/>
+        </w:rPr>
+        <w:t>é</w:t>
+      </w:r>
+      <w:r>
+        <w:rPr>
+          <w:lang w:val="fr-CH"/>
+        </w:rPr>
+        <w:t>but du jeu, chaque joueur place ses bateaux sur son plan d’eau aux emplacements qu’il désire selon sa stratégie.</w:t>
+      </w:r>
+    </w:p>
+    <w:p>
+      <w:pPr>
+        <w:rPr>
+          <w:lang w:val="fr-CH"/>
+        </w:rPr>
+      </w:pPr>
+      <w:r>
+        <w:rPr>
+          <w:lang w:val="fr-CH"/>
+        </w:rPr>
+        <w:t>Le serveur décide aléatoirement quel joueur va commencer la partie.</w:t>
+      </w:r>
+    </w:p>
+    <w:p>
+      <w:pPr>
+        <w:rPr>
+          <w:lang w:val="fr-CH"/>
+        </w:rPr>
+      </w:pPr>
+      <w:r>
+        <w:rPr>
+          <w:lang w:val="fr-CH"/>
+        </w:rPr>
+        <w:t xml:space="preserve">Les joueurs effectuent </w:t>
+      </w:r>
+      <w:r>
+        <w:rPr>
+          <w:lang w:val="fr-CH"/>
+        </w:rPr>
+        <w:t xml:space="preserve">ensuite </w:t>
+      </w:r>
+      <w:r>
+        <w:rPr>
+          <w:lang w:val="fr-CH"/>
+        </w:rPr>
+        <w:t xml:space="preserve">des tirs à tour de rôle. </w:t>
+      </w:r>
+      <w:r>
+        <w:rPr>
+          <w:lang w:val="fr-CH"/>
+        </w:rPr>
+        <w:t xml:space="preserve"> </w:t>
+      </w:r>
+      <w:r>
+        <w:rPr>
+          <w:lang w:val="fr-CH"/>
+        </w:rPr>
+        <w:t>C</w:t>
+      </w:r>
+      <w:r>
+        <w:rPr>
+          <w:lang w:val="fr-CH"/>
+        </w:rPr>
+        <w:t>hacun son tour, les joueurs tirent sur le plan d’eau adverse en essayant de toucher les bateau</w:t>
+      </w:r>
+      <w:r>
+        <w:rPr>
+          <w:lang w:val="fr-CH"/>
+        </w:rPr>
+        <w:t>x</w:t>
+      </w:r>
+      <w:r>
+        <w:rPr>
+          <w:lang w:val="fr-CH"/>
+        </w:rPr>
+        <w:t xml:space="preserve"> de l’adversaire. Les bateaux coulent lorsque qu’ils sont touchés sur l’entier des cases </w:t>
+      </w:r>
+      <w:r>
+        <w:rPr>
+          <w:lang w:val="fr-CH"/>
+        </w:rPr>
+        <w:t>sur lesquelles ils sont placés.</w:t>
+      </w:r>
+    </w:p>
+    <w:p>
+      <w:pPr>
+        <w:rPr>
+          <w:lang w:val="fr-CH"/>
+        </w:rPr>
+      </w:pPr>
+      <w:r>
+        <w:rPr>
+          <w:lang w:val="fr-CH"/>
+        </w:rPr>
+        <w:t>Des bonus permettent de toucher et/ou couler plus d’un bateau à la fois. Lorsqu’une mine est touchée, ses dégâts sont propagés dans un certain périmètre. Le bonus satellite permet d’espionner pendant un cours instant une partie de la flotte adversaire.</w:t>
+      </w:r>
+    </w:p>
+    <w:p>
+      <w:pPr>
+        <w:rPr>
+          <w:lang w:val="fr-CH"/>
+        </w:rPr>
+      </w:pPr>
+      <w:r>
+        <w:rPr>
+          <w:lang w:val="fr-CH"/>
+        </w:rPr>
+        <w:t>Le but est de couler</w:t>
+      </w:r>
+      <w:r>
+        <w:rPr>
+          <w:lang w:val="fr-CH"/>
+        </w:rPr>
+        <w:t xml:space="preserve"> tous les bateaux</w:t>
+      </w:r>
+      <w:r>
+        <w:rPr>
+          <w:lang w:val="fr-CH"/>
+        </w:rPr>
+        <w:t xml:space="preserve"> adverses</w:t>
+      </w:r>
+      <w:r>
+        <w:rPr>
+          <w:lang w:val="fr-CH"/>
+        </w:rPr>
+        <w:t>.</w:t>
+      </w:r>
+      <w:r>
+        <w:rPr>
+          <w:lang w:val="fr-CH"/>
+        </w:rPr>
+        <w:t xml:space="preserve"> </w:t>
+      </w:r>
+      <w:r>
+        <w:rPr>
+          <w:lang w:val="fr-CH"/>
+        </w:rPr>
+        <w:t>Une fois ceci fait, un gagnant est déclaré et la partie se termine.</w:t>
+      </w:r>
+    </w:p>
+    <w:p>
+      <w:pPr>
+        <w:rPr>
+          <w:lang w:val="fr-CH"/>
+        </w:rPr>
+      </w:pPr>
     </w:p>
     <w:p>
       <w:pPr>
@@ -4108,201 +4286,8 @@
           <w:lang w:val="fr-CH"/>
         </w:rPr>
       </w:pPr>
-      <w:bookmarkStart w:id="17" w:name="_Toc386474729"/>
-      <w:bookmarkStart w:id="18" w:name="_Toc386485000"/>
-      <w:r>
-        <w:rPr>
-          <w:lang w:val="fr-CH"/>
-        </w:rPr>
-        <w:t>Règles du jeu</w:t>
-      </w:r>
-      <w:bookmarkEnd w:id="17"/>
-      <w:bookmarkEnd w:id="18"/>
-    </w:p>
-    <w:p>
-      <w:pPr>
-        <w:rPr>
-          <w:lang w:val="fr-CH"/>
-        </w:rPr>
-      </w:pPr>
-      <w:r>
-        <w:rPr>
-          <w:lang w:val="fr-CH"/>
-        </w:rPr>
-        <w:t>La Bataille Navale se joue à 2 joueurs. Soit 2 humains, soit 1 joueur humain et 1 intelligence artificielle.</w:t>
-      </w:r>
-    </w:p>
-    <w:p>
-      <w:pPr>
-        <w:rPr>
-          <w:lang w:val="fr-CH"/>
-        </w:rPr>
-      </w:pPr>
-      <w:r>
-        <w:rPr>
-          <w:lang w:val="fr-CH"/>
-        </w:rPr>
-        <w:t>Au d</w:t>
-      </w:r>
-      <w:r>
-        <w:rPr>
-          <w:lang w:val="fr-CH"/>
-        </w:rPr>
-        <w:t>é</w:t>
-      </w:r>
-      <w:r>
-        <w:rPr>
-          <w:lang w:val="fr-CH"/>
-        </w:rPr>
-        <w:t>but du jeu, chaque joueur place ses bateaux sur son plan d’eau aux emplacements qu’il désire selon sa stratégie.</w:t>
-      </w:r>
-    </w:p>
-    <w:p>
-      <w:pPr>
-        <w:rPr>
-          <w:lang w:val="fr-CH"/>
-        </w:rPr>
-      </w:pPr>
-      <w:r>
-        <w:rPr>
-          <w:lang w:val="fr-CH"/>
-        </w:rPr>
-        <w:t>Le serveur décide aléatoirement quel joueur va commencer la partie.</w:t>
-      </w:r>
-    </w:p>
-    <w:p>
-      <w:pPr>
-        <w:rPr>
-          <w:lang w:val="fr-CH"/>
-        </w:rPr>
-      </w:pPr>
-      <w:r>
-        <w:rPr>
-          <w:lang w:val="fr-CH"/>
-        </w:rPr>
-        <w:t xml:space="preserve">Les joueurs effectuent </w:t>
-      </w:r>
-      <w:r>
-        <w:rPr>
-          <w:lang w:val="fr-CH"/>
-        </w:rPr>
-        <w:t xml:space="preserve">ensuite </w:t>
-      </w:r>
-      <w:r>
-        <w:rPr>
-          <w:lang w:val="fr-CH"/>
-        </w:rPr>
-        <w:t xml:space="preserve">des tirs à tour de rôle. </w:t>
-      </w:r>
-      <w:r>
-        <w:rPr>
-          <w:lang w:val="fr-CH"/>
-        </w:rPr>
-        <w:t xml:space="preserve"> </w:t>
-      </w:r>
-      <w:r>
-        <w:rPr>
-          <w:lang w:val="fr-CH"/>
-        </w:rPr>
-        <w:t>C</w:t>
-      </w:r>
-      <w:r>
-        <w:rPr>
-          <w:lang w:val="fr-CH"/>
-        </w:rPr>
-        <w:t>hacun son tour, les joueurs tirent sur le plan d’eau adverse en essayant de toucher les bateau</w:t>
-      </w:r>
-      <w:r>
-        <w:rPr>
-          <w:lang w:val="fr-CH"/>
-        </w:rPr>
-        <w:t>x</w:t>
-      </w:r>
-      <w:r>
-        <w:rPr>
-          <w:lang w:val="fr-CH"/>
-        </w:rPr>
-        <w:t xml:space="preserve"> de l’adversaire. Les bateaux coulent lorsque qu’ils sont touchés sur l’entier des cases </w:t>
-      </w:r>
-      <w:r>
-        <w:rPr>
-          <w:lang w:val="fr-CH"/>
-        </w:rPr>
-        <w:t>sur lesquelles ils sont placés.</w:t>
-      </w:r>
-    </w:p>
-    <w:p>
-      <w:pPr>
-        <w:rPr>
-          <w:lang w:val="fr-CH"/>
-        </w:rPr>
-      </w:pPr>
-      <w:r>
-        <w:rPr>
-          <w:lang w:val="fr-CH"/>
-        </w:rPr>
-        <w:t>Des bonus permettent de toucher et/ou couler plus d’un bateau à la fois. Lorsqu’une mine est touchée, ses dégâts sont propagés dans un certain périmètre. Le bonus satellite permet d’espionner pendant un cours instant une partie de la flotte adversaire.</w:t>
-      </w:r>
-    </w:p>
-    <w:p>
-      <w:pPr>
-        <w:rPr>
-          <w:lang w:val="fr-CH"/>
-        </w:rPr>
-      </w:pPr>
-      <w:r>
-        <w:rPr>
-          <w:lang w:val="fr-CH"/>
-        </w:rPr>
-        <w:t>Le but est de couler</w:t>
-      </w:r>
-      <w:r>
-        <w:rPr>
-          <w:lang w:val="fr-CH"/>
-        </w:rPr>
-        <w:t xml:space="preserve"> tous les bateaux</w:t>
-      </w:r>
-      <w:r>
-        <w:rPr>
-          <w:lang w:val="fr-CH"/>
-        </w:rPr>
-        <w:t xml:space="preserve"> adverses</w:t>
-      </w:r>
-      <w:r>
-        <w:rPr>
-          <w:lang w:val="fr-CH"/>
-        </w:rPr>
-        <w:t>.</w:t>
-      </w:r>
-      <w:r>
-        <w:rPr>
-          <w:lang w:val="fr-CH"/>
-        </w:rPr>
-        <w:t xml:space="preserve"> </w:t>
-      </w:r>
-      <w:r>
-        <w:rPr>
-          <w:lang w:val="fr-CH"/>
-        </w:rPr>
-        <w:t>Une fois ceci fait, un gagnant est déclaré et la partie se termine.</w:t>
-      </w:r>
-    </w:p>
-    <w:p>
-      <w:pPr>
-        <w:rPr>
-          <w:lang w:val="fr-CH"/>
-        </w:rPr>
-      </w:pPr>
-    </w:p>
-    <w:p>
-      <w:pPr>
-        <w:pStyle w:val="Heading1"/>
-        <w:rPr>
-          <w:lang w:val="fr-CH"/>
-        </w:rPr>
-      </w:pPr>
-      <w:bookmarkStart w:id="19" w:name="_Toc386474730"/>
-      <w:bookmarkStart w:id="20" w:name="_Toc386485001"/>
+      <w:bookmarkStart w:id="18" w:name="_Toc386474730"/>
+      <w:bookmarkStart w:id="19" w:name="_Toc386485001"/>
       <w:r>
         <w:rPr>
           <w:lang w:val="fr-CH"/>
@@ -4310,8 +4295,8 @@
         <w:lastRenderedPageBreak/>
         <w:t>Contraintes</w:t>
       </w:r>
+      <w:bookmarkEnd w:id="18"/>
       <w:bookmarkEnd w:id="19"/>
-      <w:bookmarkEnd w:id="20"/>
     </w:p>
     <w:p>
       <w:pPr>
@@ -4351,7 +4336,7 @@
           <w:lang w:val="fr-CH"/>
         </w:rPr>
       </w:pPr>
-      <w:bookmarkStart w:id="21" w:name="_Toc386474731"/>
+      <w:bookmarkStart w:id="20" w:name="_Toc386474731"/>
       <w:r>
         <w:rPr>
           <w:lang w:val="fr-CH"/>
@@ -4366,7 +4351,7 @@
           <w:lang w:val="fr-CH"/>
         </w:rPr>
       </w:pPr>
-      <w:bookmarkStart w:id="22" w:name="_Toc386485002"/>
+      <w:bookmarkStart w:id="21" w:name="_Toc386485002"/>
       <w:r>
         <w:rPr>
           <w:lang w:val="fr-CH"/>
@@ -4374,29 +4359,29 @@
         <w:lastRenderedPageBreak/>
         <w:t>Spécifications</w:t>
       </w:r>
+      <w:bookmarkEnd w:id="20"/>
       <w:bookmarkEnd w:id="21"/>
+    </w:p>
+    <w:p>
+      <w:pPr>
+        <w:pStyle w:val="Heading1"/>
+      </w:pPr>
+      <w:bookmarkStart w:id="22" w:name="_Toc386474732"/>
+      <w:bookmarkStart w:id="23" w:name="_Toc386485003"/>
+      <w:proofErr w:type="spellStart"/>
+      <w:r>
+        <w:t>Fonctionnalités</w:t>
+      </w:r>
+      <w:proofErr w:type="spellEnd"/>
+      <w:r>
+        <w:t xml:space="preserve"> à </w:t>
+      </w:r>
+      <w:proofErr w:type="spellStart"/>
+      <w:r>
+        <w:t>implémenter</w:t>
+      </w:r>
       <w:bookmarkEnd w:id="22"/>
-    </w:p>
-    <w:p>
-      <w:pPr>
-        <w:pStyle w:val="Heading1"/>
-      </w:pPr>
-      <w:bookmarkStart w:id="23" w:name="_Toc386474732"/>
-      <w:bookmarkStart w:id="24" w:name="_Toc386485003"/>
-      <w:proofErr w:type="spellStart"/>
-      <w:r>
-        <w:t>Fonctionnalités</w:t>
-      </w:r>
-      <w:proofErr w:type="spellEnd"/>
-      <w:r>
-        <w:t xml:space="preserve"> à </w:t>
-      </w:r>
-      <w:proofErr w:type="spellStart"/>
-      <w:r>
-        <w:t>implémenter</w:t>
-      </w:r>
       <w:bookmarkEnd w:id="23"/>
-      <w:bookmarkEnd w:id="24"/>
       <w:proofErr w:type="spellEnd"/>
     </w:p>
     <w:p/>
@@ -4745,8 +4730,8 @@
           <w:lang w:val="fr-CH"/>
         </w:rPr>
       </w:pPr>
-      <w:bookmarkStart w:id="25" w:name="_Toc386474733"/>
-      <w:bookmarkStart w:id="26" w:name="_Toc386485004"/>
+      <w:bookmarkStart w:id="24" w:name="_Toc386474733"/>
+      <w:bookmarkStart w:id="25" w:name="_Toc386485004"/>
       <w:r>
         <w:rPr>
           <w:lang w:val="fr-CH"/>
@@ -4754,8 +4739,8 @@
         <w:lastRenderedPageBreak/>
         <w:t>Système de fichiers</w:t>
       </w:r>
+      <w:bookmarkEnd w:id="24"/>
       <w:bookmarkEnd w:id="25"/>
-      <w:bookmarkEnd w:id="26"/>
     </w:p>
     <w:p>
       <w:pPr>
@@ -4926,13 +4911,13 @@
       <w:pPr>
         <w:pStyle w:val="Heading1"/>
       </w:pPr>
-      <w:bookmarkStart w:id="27" w:name="_Toc386474734"/>
-      <w:bookmarkStart w:id="28" w:name="_Toc386485005"/>
+      <w:bookmarkStart w:id="26" w:name="_Toc386474734"/>
+      <w:bookmarkStart w:id="27" w:name="_Toc386485005"/>
       <w:r>
         <w:t>Technologies</w:t>
       </w:r>
+      <w:bookmarkEnd w:id="26"/>
       <w:bookmarkEnd w:id="27"/>
-      <w:bookmarkEnd w:id="28"/>
     </w:p>
     <w:p/>
     <w:p>
@@ -5137,13 +5122,13 @@
       <w:pPr>
         <w:pStyle w:val="Heading1"/>
       </w:pPr>
-      <w:bookmarkStart w:id="29" w:name="_Toc386474735"/>
-      <w:bookmarkStart w:id="30" w:name="_Toc386485006"/>
+      <w:bookmarkStart w:id="28" w:name="_Toc386474735"/>
+      <w:bookmarkStart w:id="29" w:name="_Toc386485006"/>
       <w:r>
         <w:t>Style</w:t>
       </w:r>
+      <w:bookmarkEnd w:id="28"/>
       <w:bookmarkEnd w:id="29"/>
-      <w:bookmarkEnd w:id="30"/>
     </w:p>
     <w:p>
       <w:pPr>
@@ -5311,8 +5296,8 @@
           <w:lang w:val="fr-CH"/>
         </w:rPr>
       </w:pPr>
-      <w:bookmarkStart w:id="31" w:name="_Toc386474736"/>
-      <w:bookmarkStart w:id="32" w:name="_Toc386485007"/>
+      <w:bookmarkStart w:id="30" w:name="_Toc386474736"/>
+      <w:bookmarkStart w:id="31" w:name="_Toc386485007"/>
       <w:r>
         <w:rPr>
           <w:lang w:val="fr-CH"/>
@@ -5320,8 +5305,70 @@
         <w:lastRenderedPageBreak/>
         <w:t>Partage des responsabilités entre le serveur et le client</w:t>
       </w:r>
+      <w:bookmarkEnd w:id="30"/>
       <w:bookmarkEnd w:id="31"/>
+    </w:p>
+    <w:p>
+      <w:pPr>
+        <w:pStyle w:val="Heading1"/>
+        <w:rPr>
+          <w:lang w:val="fr-CH"/>
+        </w:rPr>
+      </w:pPr>
+      <w:bookmarkStart w:id="32" w:name="_Toc386474737"/>
+      <w:bookmarkStart w:id="33" w:name="_Toc386485008"/>
+      <w:r>
+        <w:rPr>
+          <w:lang w:val="fr-CH"/>
+        </w:rPr>
+        <w:t>Serveur :</w:t>
+      </w:r>
       <w:bookmarkEnd w:id="32"/>
+      <w:bookmarkEnd w:id="33"/>
+    </w:p>
+    <w:p>
+      <w:pPr>
+        <w:rPr>
+          <w:lang w:val="fr-CH"/>
+        </w:rPr>
+      </w:pPr>
+      <w:r>
+        <w:rPr>
+          <w:lang w:val="fr-CH"/>
+        </w:rPr>
+        <w:t>Il attend que 2 personnes se connectent.</w:t>
+      </w:r>
+      <w:r>
+        <w:rPr>
+          <w:lang w:val="fr-CH"/>
+        </w:rPr>
+        <w:t xml:space="preserve"> Une partie est ensuite créée comprenant tous les joueurs qui participeront à la partie.</w:t>
+      </w:r>
+    </w:p>
+    <w:p>
+      <w:pPr>
+        <w:rPr>
+          <w:lang w:val="fr-CH"/>
+        </w:rPr>
+      </w:pPr>
+      <w:r>
+        <w:rPr>
+          <w:lang w:val="fr-CH"/>
+        </w:rPr>
+        <w:t>Connaît la position des bateaux de tous les joueurs, ainsi que des bonus.</w:t>
+      </w:r>
+      <w:r>
+        <w:rPr>
+          <w:lang w:val="fr-CH"/>
+        </w:rPr>
+        <w:t xml:space="preserve"> Lors d’un tir, il indique à l’adversaire que sa carte a été attaquée, et où. Il indique également quels sont les dégâts à la personne ayant initié le tir.</w:t>
+      </w:r>
+      <w:r>
+        <w:rPr>
+          <w:lang w:val="fr-CH"/>
+        </w:rPr>
+        <w:t xml:space="preserve"> Lorsque tous les bateaux d’un des joueurs sont coulés, le serveur indique à tous les joueurs que la partie est terminée.</w:t>
+      </w:r>
     </w:p>
     <w:p>
       <w:pPr>
@@ -5330,78 +5377,16 @@
           <w:lang w:val="fr-CH"/>
         </w:rPr>
       </w:pPr>
-      <w:bookmarkStart w:id="33" w:name="_Toc386474737"/>
-      <w:bookmarkStart w:id="34" w:name="_Toc386485008"/>
-      <w:r>
-        <w:rPr>
-          <w:lang w:val="fr-CH"/>
-        </w:rPr>
-        <w:t>Serveur :</w:t>
-      </w:r>
-      <w:bookmarkEnd w:id="33"/>
+      <w:bookmarkStart w:id="34" w:name="_Toc386474738"/>
+      <w:bookmarkStart w:id="35" w:name="_Toc386485009"/>
+      <w:r>
+        <w:rPr>
+          <w:lang w:val="fr-CH"/>
+        </w:rPr>
+        <w:t>Client :</w:t>
+      </w:r>
       <w:bookmarkEnd w:id="34"/>
-    </w:p>
-    <w:p>
-      <w:pPr>
-        <w:rPr>
-          <w:lang w:val="fr-CH"/>
-        </w:rPr>
-      </w:pPr>
-      <w:r>
-        <w:rPr>
-          <w:lang w:val="fr-CH"/>
-        </w:rPr>
-        <w:t>Il attend que 2 personnes se connectent.</w:t>
-      </w:r>
-      <w:r>
-        <w:rPr>
-          <w:lang w:val="fr-CH"/>
-        </w:rPr>
-        <w:t xml:space="preserve"> Une partie est ensuite créée comprenant tous les joueurs qui participeront à la partie.</w:t>
-      </w:r>
-    </w:p>
-    <w:p>
-      <w:pPr>
-        <w:rPr>
-          <w:lang w:val="fr-CH"/>
-        </w:rPr>
-      </w:pPr>
-      <w:r>
-        <w:rPr>
-          <w:lang w:val="fr-CH"/>
-        </w:rPr>
-        <w:t>Connaît la position des bateaux de tous les joueurs, ainsi que des bonus.</w:t>
-      </w:r>
-      <w:r>
-        <w:rPr>
-          <w:lang w:val="fr-CH"/>
-        </w:rPr>
-        <w:t xml:space="preserve"> Lors d’un tir, il indique à l’adversaire que sa carte a été attaquée, et où. Il indique également quels sont les dégâts à la personne ayant initié le tir.</w:t>
-      </w:r>
-      <w:r>
-        <w:rPr>
-          <w:lang w:val="fr-CH"/>
-        </w:rPr>
-        <w:t xml:space="preserve"> Lorsque tous les bateaux d’un des joueurs sont coulés, le serveur indique à tous les joueurs que la partie est terminée.</w:t>
-      </w:r>
-    </w:p>
-    <w:p>
-      <w:pPr>
-        <w:pStyle w:val="Heading1"/>
-        <w:rPr>
-          <w:lang w:val="fr-CH"/>
-        </w:rPr>
-      </w:pPr>
-      <w:bookmarkStart w:id="35" w:name="_Toc386474738"/>
-      <w:bookmarkStart w:id="36" w:name="_Toc386485009"/>
-      <w:r>
-        <w:rPr>
-          <w:lang w:val="fr-CH"/>
-        </w:rPr>
-        <w:t>Client :</w:t>
-      </w:r>
       <w:bookmarkEnd w:id="35"/>
-      <w:bookmarkEnd w:id="36"/>
     </w:p>
     <w:p>
       <w:pPr>
@@ -5461,8 +5446,8 @@
           <w:lang w:val="fr-CH"/>
         </w:rPr>
       </w:pPr>
-      <w:bookmarkStart w:id="37" w:name="_Toc386474739"/>
-      <w:bookmarkStart w:id="38" w:name="_Toc386485010"/>
+      <w:bookmarkStart w:id="36" w:name="_Toc386474739"/>
+      <w:bookmarkStart w:id="37" w:name="_Toc386485010"/>
       <w:r>
         <w:rPr>
           <w:lang w:val="fr-CH"/>
@@ -5470,36 +5455,36 @@
         <w:lastRenderedPageBreak/>
         <w:t>Cas d’utilisation</w:t>
       </w:r>
+      <w:bookmarkEnd w:id="36"/>
       <w:bookmarkEnd w:id="37"/>
+    </w:p>
+    <w:p>
+      <w:pPr>
+        <w:pStyle w:val="Heading1"/>
+        <w:rPr>
+          <w:lang w:val="fr-CH"/>
+        </w:rPr>
+      </w:pPr>
+      <w:bookmarkStart w:id="38" w:name="_Toc386442247"/>
+      <w:bookmarkStart w:id="39" w:name="_Toc386442441"/>
+      <w:bookmarkStart w:id="40" w:name="_Toc386474740"/>
+      <w:bookmarkStart w:id="41" w:name="_Toc386485011"/>
+      <w:r>
+        <w:rPr>
+          <w:lang w:val="fr-CH"/>
+        </w:rPr>
+        <w:t>Diagram</w:t>
+      </w:r>
       <w:bookmarkEnd w:id="38"/>
-    </w:p>
-    <w:p>
-      <w:pPr>
-        <w:pStyle w:val="Heading1"/>
-        <w:rPr>
-          <w:lang w:val="fr-CH"/>
-        </w:rPr>
-      </w:pPr>
-      <w:bookmarkStart w:id="39" w:name="_Toc386442247"/>
-      <w:bookmarkStart w:id="40" w:name="_Toc386442441"/>
-      <w:bookmarkStart w:id="41" w:name="_Toc386474740"/>
-      <w:bookmarkStart w:id="42" w:name="_Toc386485011"/>
-      <w:r>
-        <w:rPr>
-          <w:lang w:val="fr-CH"/>
-        </w:rPr>
-        <w:t>Diagram</w:t>
-      </w:r>
       <w:bookmarkEnd w:id="39"/>
+      <w:r>
+        <w:rPr>
+          <w:lang w:val="fr-CH"/>
+        </w:rPr>
+        <w:t>me</w:t>
+      </w:r>
       <w:bookmarkEnd w:id="40"/>
-      <w:r>
-        <w:rPr>
-          <w:lang w:val="fr-CH"/>
-        </w:rPr>
-        <w:t>me</w:t>
-      </w:r>
       <w:bookmarkEnd w:id="41"/>
-      <w:bookmarkEnd w:id="42"/>
     </w:p>
     <w:p>
       <w:pPr>
@@ -5562,8 +5547,8 @@
           <w:lang w:val="fr-CH"/>
         </w:rPr>
       </w:pPr>
-      <w:bookmarkStart w:id="43" w:name="_Toc386474741"/>
-      <w:bookmarkStart w:id="44" w:name="_Toc386485012"/>
+      <w:bookmarkStart w:id="42" w:name="_Toc386474741"/>
+      <w:bookmarkStart w:id="43" w:name="_Toc386485012"/>
       <w:r>
         <w:rPr>
           <w:lang w:val="fr-CH"/>
@@ -5576,8 +5561,8 @@
         </w:rPr>
         <w:t>cteurs</w:t>
       </w:r>
+      <w:bookmarkEnd w:id="42"/>
       <w:bookmarkEnd w:id="43"/>
-      <w:bookmarkEnd w:id="44"/>
     </w:p>
     <w:p>
       <w:pPr>
@@ -5590,7 +5575,7 @@
           <w:lang w:val="fr-CH"/>
         </w:rPr>
       </w:pPr>
-      <w:bookmarkStart w:id="45" w:name="_Toc386474742"/>
+      <w:bookmarkStart w:id="44" w:name="_Toc386474742"/>
       <w:r>
         <w:rPr>
           <w:rStyle w:val="Heading2Char"/>
@@ -5598,7 +5583,7 @@
         </w:rPr>
         <w:t>Utilisateur:</w:t>
       </w:r>
-      <w:bookmarkEnd w:id="45"/>
+      <w:bookmarkEnd w:id="44"/>
       <w:r>
         <w:rPr>
           <w:lang w:val="fr-CH"/>
@@ -5781,7 +5766,7 @@
           <w:lang w:val="fr-CH"/>
         </w:rPr>
       </w:pPr>
-      <w:bookmarkStart w:id="46" w:name="_Toc386474743"/>
+      <w:bookmarkStart w:id="45" w:name="_Toc386474743"/>
       <w:r>
         <w:rPr>
           <w:rStyle w:val="Heading2Char"/>
@@ -5789,7 +5774,7 @@
         </w:rPr>
         <w:t>Adversaire:</w:t>
       </w:r>
-      <w:bookmarkEnd w:id="46"/>
+      <w:bookmarkEnd w:id="45"/>
       <w:r>
         <w:rPr>
           <w:lang w:val="fr-CH"/>
@@ -5979,7 +5964,7 @@
           <w:lang w:val="fr-CH"/>
         </w:rPr>
       </w:pPr>
-      <w:bookmarkStart w:id="47" w:name="_Toc386474744"/>
+      <w:bookmarkStart w:id="46" w:name="_Toc386474744"/>
       <w:r>
         <w:rPr>
           <w:rStyle w:val="Heading2Char"/>
@@ -5987,7 +5972,7 @@
         </w:rPr>
         <w:t>Administrateur:</w:t>
       </w:r>
-      <w:bookmarkEnd w:id="47"/>
+      <w:bookmarkEnd w:id="46"/>
       <w:r>
         <w:rPr>
           <w:lang w:val="fr-CH"/>
@@ -6073,7 +6058,7 @@
           <w:lang w:val="fr-CH"/>
         </w:rPr>
       </w:pPr>
-      <w:bookmarkStart w:id="48" w:name="_Toc386474745"/>
+      <w:bookmarkStart w:id="47" w:name="_Toc386474745"/>
       <w:r>
         <w:rPr>
           <w:rStyle w:val="Heading2Char"/>
@@ -6081,7 +6066,7 @@
         </w:rPr>
         <w:t>Adversaire AI:</w:t>
       </w:r>
-      <w:bookmarkEnd w:id="48"/>
+      <w:bookmarkEnd w:id="47"/>
       <w:r>
         <w:rPr>
           <w:lang w:val="fr-CH"/>
@@ -6180,7 +6165,7 @@
           <w:lang w:val="fr-CH"/>
         </w:rPr>
       </w:pPr>
-      <w:bookmarkStart w:id="49" w:name="_Toc386474746"/>
+      <w:bookmarkStart w:id="48" w:name="_Toc386474746"/>
       <w:r>
         <w:rPr>
           <w:rStyle w:val="Heading2Char"/>
@@ -6188,7 +6173,7 @@
         </w:rPr>
         <w:t>Serveur Annonce:</w:t>
       </w:r>
-      <w:bookmarkEnd w:id="49"/>
+      <w:bookmarkEnd w:id="48"/>
       <w:r>
         <w:rPr>
           <w:lang w:val="fr-CH"/>
@@ -6287,7 +6272,7 @@
           <w:lang w:val="fr-CH"/>
         </w:rPr>
       </w:pPr>
-      <w:bookmarkStart w:id="50" w:name="_Toc386474747"/>
+      <w:bookmarkStart w:id="49" w:name="_Toc386474747"/>
       <w:r>
         <w:rPr>
           <w:rStyle w:val="Heading2Char"/>
@@ -6295,7 +6280,7 @@
         </w:rPr>
         <w:t>Serveur Jeu:</w:t>
       </w:r>
-      <w:bookmarkEnd w:id="50"/>
+      <w:bookmarkEnd w:id="49"/>
       <w:r>
         <w:rPr>
           <w:lang w:val="fr-CH"/>
@@ -6388,7 +6373,7 @@
           <w:lang w:val="fr-CH"/>
         </w:rPr>
       </w:pPr>
-      <w:bookmarkStart w:id="51" w:name="_Toc386474748"/>
+      <w:bookmarkStart w:id="50" w:name="_Toc386474748"/>
       <w:r>
         <w:rPr>
           <w:rStyle w:val="Heading2Char"/>
@@ -6396,7 +6381,7 @@
         </w:rPr>
         <w:t>Serveur Stockage:</w:t>
       </w:r>
-      <w:bookmarkEnd w:id="51"/>
+      <w:bookmarkEnd w:id="50"/>
       <w:r>
         <w:rPr>
           <w:lang w:val="fr-CH"/>
@@ -6574,7 +6559,7 @@
           <w:lang w:val="fr-CH"/>
         </w:rPr>
       </w:pPr>
-      <w:bookmarkStart w:id="52" w:name="_Toc386474749"/>
+      <w:bookmarkStart w:id="51" w:name="_Toc386474749"/>
       <w:r>
         <w:rPr>
           <w:rStyle w:val="Heading2Char"/>
@@ -6582,7 +6567,7 @@
         </w:rPr>
         <w:t>Client Stockage:</w:t>
       </w:r>
-      <w:bookmarkEnd w:id="52"/>
+      <w:bookmarkEnd w:id="51"/>
       <w:r>
         <w:rPr>
           <w:lang w:val="fr-CH"/>
@@ -6721,10 +6706,10 @@
           <w:lang w:val="fr-CH"/>
         </w:rPr>
       </w:pPr>
-      <w:bookmarkStart w:id="53" w:name="_Toc386442250"/>
-      <w:bookmarkStart w:id="54" w:name="_Toc386442444"/>
-      <w:bookmarkStart w:id="55" w:name="_Toc386474750"/>
-      <w:bookmarkStart w:id="56" w:name="_Toc386485013"/>
+      <w:bookmarkStart w:id="52" w:name="_Toc386442250"/>
+      <w:bookmarkStart w:id="53" w:name="_Toc386442444"/>
+      <w:bookmarkStart w:id="54" w:name="_Toc386474750"/>
+      <w:bookmarkStart w:id="55" w:name="_Toc386485013"/>
       <w:r>
         <w:rPr>
           <w:lang w:val="fr-CH"/>
@@ -6739,16 +6724,16 @@
         </w:rPr>
         <w:t>Client/Serve</w:t>
       </w:r>
+      <w:bookmarkEnd w:id="52"/>
       <w:bookmarkEnd w:id="53"/>
+      <w:r>
+        <w:rPr>
+          <w:lang w:val="fr-CH"/>
+        </w:rPr>
+        <w:t>ur</w:t>
+      </w:r>
       <w:bookmarkEnd w:id="54"/>
-      <w:r>
-        <w:rPr>
-          <w:lang w:val="fr-CH"/>
-        </w:rPr>
-        <w:t>ur</w:t>
-      </w:r>
       <w:bookmarkEnd w:id="55"/>
-      <w:bookmarkEnd w:id="56"/>
       <w:proofErr w:type="spellEnd"/>
     </w:p>
     <w:p>
@@ -7164,8 +7149,8 @@
       <w:pPr>
         <w:pStyle w:val="Title"/>
       </w:pPr>
-      <w:bookmarkStart w:id="57" w:name="_Toc386474751"/>
-      <w:bookmarkStart w:id="58" w:name="_Toc386485014"/>
+      <w:bookmarkStart w:id="56" w:name="_Toc386474751"/>
+      <w:bookmarkStart w:id="57" w:name="_Toc386485014"/>
       <w:proofErr w:type="spellStart"/>
       <w:r>
         <w:lastRenderedPageBreak/>
@@ -7179,8 +7164,8 @@
       <w:r>
         <w:t>domaine</w:t>
       </w:r>
+      <w:bookmarkEnd w:id="56"/>
       <w:bookmarkEnd w:id="57"/>
-      <w:bookmarkEnd w:id="58"/>
       <w:proofErr w:type="spellEnd"/>
     </w:p>
     <w:p>
@@ -7254,8 +7239,8 @@
           <w:lang w:val="fr-CH"/>
         </w:rPr>
       </w:pPr>
-      <w:bookmarkStart w:id="59" w:name="_Toc386474752"/>
-      <w:bookmarkStart w:id="60" w:name="_Toc386485015"/>
+      <w:bookmarkStart w:id="58" w:name="_Toc386474752"/>
+      <w:bookmarkStart w:id="59" w:name="_Toc386485015"/>
       <w:r>
         <w:rPr>
           <w:lang w:val="fr-CH"/>
@@ -7263,47 +7248,147 @@
         <w:lastRenderedPageBreak/>
         <w:t>Base de données</w:t>
       </w:r>
+      <w:bookmarkEnd w:id="58"/>
       <w:bookmarkEnd w:id="59"/>
+    </w:p>
+    <w:p>
+      <w:pPr>
+        <w:rPr>
+          <w:lang w:val="fr-CH"/>
+        </w:rPr>
+      </w:pPr>
+      <w:bookmarkStart w:id="60" w:name="_Toc386442253"/>
+      <w:bookmarkStart w:id="61" w:name="_Toc386442447"/>
+      <w:bookmarkStart w:id="62" w:name="_Toc386474753"/>
+      <w:r>
+        <w:rPr>
+          <w:lang w:val="fr-CH"/>
+        </w:rPr>
+        <w:t>L</w:t>
+      </w:r>
+      <w:r>
+        <w:rPr>
+          <w:lang w:val="fr-CH"/>
+        </w:rPr>
+        <w:t xml:space="preserve">a base de données </w:t>
+      </w:r>
+      <w:r>
+        <w:rPr>
+          <w:lang w:val="fr-CH"/>
+        </w:rPr>
+        <w:t xml:space="preserve">est stockée </w:t>
+      </w:r>
+      <w:r>
+        <w:rPr>
+          <w:lang w:val="fr-CH"/>
+        </w:rPr>
+        <w:t xml:space="preserve">en XML. </w:t>
+      </w:r>
+      <w:r>
+        <w:rPr>
+          <w:lang w:val="fr-CH"/>
+        </w:rPr>
+        <w:t>Les manipulations sur la base de données se fait avec des expressions</w:t>
+      </w:r>
+      <w:r>
+        <w:rPr>
+          <w:lang w:val="fr-CH"/>
+        </w:rPr>
+        <w:t xml:space="preserve"> </w:t>
+      </w:r>
+      <w:proofErr w:type="spellStart"/>
+      <w:r>
+        <w:rPr>
+          <w:lang w:val="fr-CH"/>
+        </w:rPr>
+        <w:t>XPath</w:t>
+      </w:r>
+      <w:proofErr w:type="spellEnd"/>
+      <w:r>
+        <w:rPr>
+          <w:lang w:val="fr-CH"/>
+        </w:rPr>
+        <w:t xml:space="preserve"> uniquement (pas de XML à la main) </w:t>
+      </w:r>
+      <w:r>
+        <w:rPr>
+          <w:lang w:val="fr-CH"/>
+        </w:rPr>
+        <w:t xml:space="preserve">et </w:t>
+      </w:r>
+      <w:r>
+        <w:rPr>
+          <w:lang w:val="fr-CH"/>
+        </w:rPr>
+        <w:t>avec la librairie Java standard uniquement</w:t>
+      </w:r>
+      <w:r>
+        <w:rPr>
+          <w:lang w:val="fr-CH"/>
+        </w:rPr>
+        <w:t>.</w:t>
+      </w:r>
+    </w:p>
+    <w:p>
+      <w:pPr>
+        <w:pStyle w:val="Heading1"/>
+        <w:rPr>
+          <w:lang w:val="fr-CH"/>
+        </w:rPr>
+      </w:pPr>
+      <w:bookmarkStart w:id="63" w:name="_Toc386485016"/>
+      <w:r>
+        <w:rPr>
+          <w:lang w:val="fr-CH"/>
+        </w:rPr>
+        <w:t>Objecti</w:t>
+      </w:r>
       <w:bookmarkEnd w:id="60"/>
-    </w:p>
-    <w:p>
-      <w:pPr>
-        <w:rPr>
-          <w:lang w:val="fr-CH"/>
-        </w:rPr>
-      </w:pPr>
-      <w:bookmarkStart w:id="61" w:name="_Toc386442253"/>
-      <w:bookmarkStart w:id="62" w:name="_Toc386442447"/>
-      <w:bookmarkStart w:id="63" w:name="_Toc386474753"/>
-      <w:r>
-        <w:rPr>
-          <w:lang w:val="fr-CH"/>
-        </w:rPr>
-        <w:t>L</w:t>
-      </w:r>
-      <w:r>
-        <w:rPr>
-          <w:lang w:val="fr-CH"/>
-        </w:rPr>
-        <w:t xml:space="preserve">a base de données </w:t>
-      </w:r>
-      <w:r>
-        <w:rPr>
-          <w:lang w:val="fr-CH"/>
-        </w:rPr>
-        <w:t xml:space="preserve">est stockée </w:t>
-      </w:r>
-      <w:r>
-        <w:rPr>
-          <w:lang w:val="fr-CH"/>
-        </w:rPr>
-        <w:t xml:space="preserve">en XML. </w:t>
-      </w:r>
-      <w:r>
-        <w:rPr>
-          <w:lang w:val="fr-CH"/>
-        </w:rPr>
-        <w:t>Les manipulations sur la base de données se fait avec des expressions</w:t>
+      <w:bookmarkEnd w:id="61"/>
+      <w:r>
+        <w:rPr>
+          <w:lang w:val="fr-CH"/>
+        </w:rPr>
+        <w:t>fs</w:t>
+      </w:r>
+      <w:bookmarkEnd w:id="62"/>
+      <w:bookmarkEnd w:id="63"/>
+    </w:p>
+    <w:p>
+      <w:pPr>
+        <w:rPr>
+          <w:lang w:val="fr-CH"/>
+        </w:rPr>
+      </w:pPr>
+      <w:r>
+        <w:rPr>
+          <w:lang w:val="fr-CH"/>
+        </w:rPr>
+        <w:t>L’objectif de la base de donnée</w:t>
+      </w:r>
+      <w:r>
+        <w:rPr>
+          <w:lang w:val="fr-CH"/>
+        </w:rPr>
+        <w:t>s</w:t>
+      </w:r>
+      <w:r>
+        <w:rPr>
+          <w:lang w:val="fr-CH"/>
+        </w:rPr>
+        <w:t xml:space="preserve"> est de pouvoir stocker les nom</w:t>
+      </w:r>
+      <w:r>
+        <w:rPr>
+          <w:lang w:val="fr-CH"/>
+        </w:rPr>
+        <w:t>s</w:t>
+      </w:r>
+      <w:r>
+        <w:rPr>
+          <w:lang w:val="fr-CH"/>
+        </w:rPr>
+        <w:t xml:space="preserve"> d’utilisateurs, les dernières configurations utilisées des serveurs et l’historique des parties.</w:t>
       </w:r>
       <w:r>
         <w:rPr>
@@ -7311,38 +7396,6 @@
         </w:rPr>
         <w:t xml:space="preserve"> </w:t>
       </w:r>
-      <w:proofErr w:type="spellStart"/>
-      <w:r>
-        <w:rPr>
-          <w:lang w:val="fr-CH"/>
-        </w:rPr>
-        <w:t>XPath</w:t>
-      </w:r>
-      <w:proofErr w:type="spellEnd"/>
-      <w:r>
-        <w:rPr>
-          <w:lang w:val="fr-CH"/>
-        </w:rPr>
-        <w:t xml:space="preserve"> uniquement (pas de XML à la main) </w:t>
-      </w:r>
-      <w:r>
-        <w:rPr>
-          <w:lang w:val="fr-CH"/>
-        </w:rPr>
-        <w:t xml:space="preserve">et </w:t>
-      </w:r>
-      <w:r>
-        <w:rPr>
-          <w:lang w:val="fr-CH"/>
-        </w:rPr>
-        <w:t>avec la librairie Java standard uniquement</w:t>
-      </w:r>
-      <w:r>
-        <w:rPr>
-          <w:lang w:val="fr-CH"/>
-        </w:rPr>
-        <w:t>.</w:t>
-      </w:r>
     </w:p>
     <w:p>
       <w:pPr>
@@ -7351,82 +7404,14 @@
           <w:lang w:val="fr-CH"/>
         </w:rPr>
       </w:pPr>
-      <w:bookmarkStart w:id="64" w:name="_Toc386485016"/>
-      <w:r>
-        <w:rPr>
-          <w:lang w:val="fr-CH"/>
-        </w:rPr>
-        <w:t>Objecti</w:t>
-      </w:r>
-      <w:bookmarkEnd w:id="61"/>
-      <w:bookmarkEnd w:id="62"/>
-      <w:r>
-        <w:rPr>
-          <w:lang w:val="fr-CH"/>
-        </w:rPr>
-        <w:t>fs</w:t>
-      </w:r>
-      <w:bookmarkEnd w:id="63"/>
+      <w:bookmarkStart w:id="64" w:name="_Toc386485017"/>
+      <w:r>
+        <w:rPr>
+          <w:lang w:val="fr-CH"/>
+        </w:rPr>
+        <w:t>Structure de la base de données</w:t>
+      </w:r>
       <w:bookmarkEnd w:id="64"/>
-    </w:p>
-    <w:p>
-      <w:pPr>
-        <w:rPr>
-          <w:lang w:val="fr-CH"/>
-        </w:rPr>
-      </w:pPr>
-      <w:r>
-        <w:rPr>
-          <w:lang w:val="fr-CH"/>
-        </w:rPr>
-        <w:t>L’objectif de la base de donnée</w:t>
-      </w:r>
-      <w:r>
-        <w:rPr>
-          <w:lang w:val="fr-CH"/>
-        </w:rPr>
-        <w:t>s</w:t>
-      </w:r>
-      <w:r>
-        <w:rPr>
-          <w:lang w:val="fr-CH"/>
-        </w:rPr>
-        <w:t xml:space="preserve"> est de pouvoir stocker les nom</w:t>
-      </w:r>
-      <w:r>
-        <w:rPr>
-          <w:lang w:val="fr-CH"/>
-        </w:rPr>
-        <w:t>s</w:t>
-      </w:r>
-      <w:r>
-        <w:rPr>
-          <w:lang w:val="fr-CH"/>
-        </w:rPr>
-        <w:t xml:space="preserve"> d’utilisateurs, les dernières configurations utilisées des serveurs et l’historique des parties.</w:t>
-      </w:r>
-      <w:r>
-        <w:rPr>
-          <w:lang w:val="fr-CH"/>
-        </w:rPr>
-        <w:t xml:space="preserve"> </w:t>
-      </w:r>
-    </w:p>
-    <w:p>
-      <w:pPr>
-        <w:pStyle w:val="Heading1"/>
-        <w:rPr>
-          <w:lang w:val="fr-CH"/>
-        </w:rPr>
-      </w:pPr>
-      <w:bookmarkStart w:id="65" w:name="_Toc386485017"/>
-      <w:r>
-        <w:rPr>
-          <w:lang w:val="fr-CH"/>
-        </w:rPr>
-        <w:t>Structure de la base de données</w:t>
-      </w:r>
-      <w:bookmarkEnd w:id="65"/>
     </w:p>
     <w:p>
       <w:pPr>
@@ -8519,8 +8504,8 @@
           <w:lang w:val="fr-CH"/>
         </w:rPr>
       </w:pPr>
-      <w:bookmarkStart w:id="66" w:name="_Toc386474755"/>
-      <w:bookmarkStart w:id="67" w:name="_Toc386485018"/>
+      <w:bookmarkStart w:id="65" w:name="_Toc386474755"/>
+      <w:bookmarkStart w:id="66" w:name="_Toc386485018"/>
       <w:r>
         <w:rPr>
           <w:lang w:val="fr-CH"/>
@@ -8528,31 +8513,31 @@
         <w:lastRenderedPageBreak/>
         <w:t>Interfaces Utilisateurs</w:t>
       </w:r>
+      <w:bookmarkEnd w:id="65"/>
       <w:bookmarkEnd w:id="66"/>
+    </w:p>
+    <w:p>
+      <w:pPr>
+        <w:pStyle w:val="Heading1"/>
+        <w:rPr>
+          <w:lang w:val="fr-CH"/>
+        </w:rPr>
+      </w:pPr>
+      <w:bookmarkStart w:id="67" w:name="_Toc386442256"/>
+      <w:bookmarkStart w:id="68" w:name="_Toc386442450"/>
+      <w:bookmarkStart w:id="69" w:name="_Toc386474756"/>
+      <w:bookmarkStart w:id="70" w:name="_Toc386485019"/>
+      <w:proofErr w:type="spellStart"/>
+      <w:r>
+        <w:rPr>
+          <w:lang w:val="fr-CH"/>
+        </w:rPr>
+        <w:t>UIHome</w:t>
+      </w:r>
       <w:bookmarkEnd w:id="67"/>
-    </w:p>
-    <w:p>
-      <w:pPr>
-        <w:pStyle w:val="Heading1"/>
-        <w:rPr>
-          <w:lang w:val="fr-CH"/>
-        </w:rPr>
-      </w:pPr>
-      <w:bookmarkStart w:id="68" w:name="_Toc386442256"/>
-      <w:bookmarkStart w:id="69" w:name="_Toc386442450"/>
-      <w:bookmarkStart w:id="70" w:name="_Toc386474756"/>
-      <w:bookmarkStart w:id="71" w:name="_Toc386485019"/>
-      <w:proofErr w:type="spellStart"/>
-      <w:r>
-        <w:rPr>
-          <w:lang w:val="fr-CH"/>
-        </w:rPr>
-        <w:t>UIHome</w:t>
-      </w:r>
       <w:bookmarkEnd w:id="68"/>
       <w:bookmarkEnd w:id="69"/>
       <w:bookmarkEnd w:id="70"/>
-      <w:bookmarkEnd w:id="71"/>
       <w:proofErr w:type="spellEnd"/>
     </w:p>
     <w:p>
@@ -8727,10 +8712,10 @@
           <w:lang w:val="fr-CH"/>
         </w:rPr>
       </w:pPr>
-      <w:bookmarkStart w:id="72" w:name="_Toc386442257"/>
-      <w:bookmarkStart w:id="73" w:name="_Toc386442451"/>
-      <w:bookmarkStart w:id="74" w:name="_Toc386474757"/>
-      <w:bookmarkStart w:id="75" w:name="_Toc386485020"/>
+      <w:bookmarkStart w:id="71" w:name="_Toc386442257"/>
+      <w:bookmarkStart w:id="72" w:name="_Toc386442451"/>
+      <w:bookmarkStart w:id="73" w:name="_Toc386474757"/>
+      <w:bookmarkStart w:id="74" w:name="_Toc386485020"/>
       <w:proofErr w:type="spellStart"/>
       <w:r>
         <w:rPr>
@@ -8739,10 +8724,10 @@
         <w:lastRenderedPageBreak/>
         <w:t>UIGameMain</w:t>
       </w:r>
+      <w:bookmarkEnd w:id="71"/>
       <w:bookmarkEnd w:id="72"/>
       <w:bookmarkEnd w:id="73"/>
       <w:bookmarkEnd w:id="74"/>
-      <w:bookmarkEnd w:id="75"/>
       <w:proofErr w:type="spellEnd"/>
     </w:p>
     <w:p>
@@ -8786,7 +8771,7 @@
           <v:shape id="_x0000_i1025" type="#_x0000_t75" style="width:301.7pt;height:356.2pt" o:ole="">
             <v:imagedata r:id="rId15" o:title=""/>
           </v:shape>
-          <o:OLEObject Type="Embed" ProgID="Visio.Drawing.11" ShapeID="_x0000_i1025" DrawAspect="Content" ObjectID="_1460226922" r:id="rId16"/>
+          <o:OLEObject Type="Embed" ProgID="Visio.Drawing.11" ShapeID="_x0000_i1025" DrawAspect="Content" ObjectID="_1460270642" r:id="rId16"/>
         </w:object>
       </w:r>
     </w:p>
@@ -9031,10 +9016,10 @@
           <w:lang w:val="fr-CH"/>
         </w:rPr>
       </w:pPr>
-      <w:bookmarkStart w:id="76" w:name="_Toc386442258"/>
-      <w:bookmarkStart w:id="77" w:name="_Toc386442452"/>
-      <w:bookmarkStart w:id="78" w:name="_Toc386474758"/>
-      <w:bookmarkStart w:id="79" w:name="_Toc386485021"/>
+      <w:bookmarkStart w:id="75" w:name="_Toc386442258"/>
+      <w:bookmarkStart w:id="76" w:name="_Toc386442452"/>
+      <w:bookmarkStart w:id="77" w:name="_Toc386474758"/>
+      <w:bookmarkStart w:id="78" w:name="_Toc386485021"/>
       <w:proofErr w:type="spellStart"/>
       <w:r>
         <w:rPr>
@@ -9043,10 +9028,10 @@
         <w:lastRenderedPageBreak/>
         <w:t>UIServersListing</w:t>
       </w:r>
+      <w:bookmarkEnd w:id="75"/>
       <w:bookmarkEnd w:id="76"/>
       <w:bookmarkEnd w:id="77"/>
       <w:bookmarkEnd w:id="78"/>
-      <w:bookmarkEnd w:id="79"/>
       <w:proofErr w:type="spellEnd"/>
     </w:p>
     <w:p>
@@ -9068,7 +9053,7 @@
           <v:shape id="_x0000_i1026" type="#_x0000_t75" style="width:247.05pt;height:138.65pt" o:ole="">
             <v:imagedata r:id="rId17" o:title=""/>
           </v:shape>
-          <o:OLEObject Type="Embed" ProgID="Visio.Drawing.11" ShapeID="_x0000_i1026" DrawAspect="Content" ObjectID="_1460226923" r:id="rId18"/>
+          <o:OLEObject Type="Embed" ProgID="Visio.Drawing.11" ShapeID="_x0000_i1026" DrawAspect="Content" ObjectID="_1460270643" r:id="rId18"/>
         </w:object>
       </w:r>
     </w:p>
@@ -9118,10 +9103,10 @@
           <w:lang w:val="fr-CH"/>
         </w:rPr>
       </w:pPr>
-      <w:bookmarkStart w:id="80" w:name="_Toc386442259"/>
-      <w:bookmarkStart w:id="81" w:name="_Toc386442453"/>
-      <w:bookmarkStart w:id="82" w:name="_Toc386474759"/>
-      <w:bookmarkStart w:id="83" w:name="_Toc386485022"/>
+      <w:bookmarkStart w:id="79" w:name="_Toc386442259"/>
+      <w:bookmarkStart w:id="80" w:name="_Toc386442453"/>
+      <w:bookmarkStart w:id="81" w:name="_Toc386474759"/>
+      <w:bookmarkStart w:id="82" w:name="_Toc386485022"/>
       <w:proofErr w:type="spellStart"/>
       <w:r>
         <w:rPr>
@@ -9129,10 +9114,10 @@
         </w:rPr>
         <w:t>UIAskPass</w:t>
       </w:r>
+      <w:bookmarkEnd w:id="79"/>
       <w:bookmarkEnd w:id="80"/>
       <w:bookmarkEnd w:id="81"/>
       <w:bookmarkEnd w:id="82"/>
-      <w:bookmarkEnd w:id="83"/>
       <w:proofErr w:type="spellEnd"/>
     </w:p>
     <w:p>
@@ -9154,7 +9139,7 @@
           <v:shape id="_x0000_i1027" type="#_x0000_t75" style="width:305.25pt;height:84.5pt" o:ole="">
             <v:imagedata r:id="rId19" o:title=""/>
           </v:shape>
-          <o:OLEObject Type="Embed" ProgID="Visio.Drawing.11" ShapeID="_x0000_i1027" DrawAspect="Content" ObjectID="_1460226924" r:id="rId20"/>
+          <o:OLEObject Type="Embed" ProgID="Visio.Drawing.11" ShapeID="_x0000_i1027" DrawAspect="Content" ObjectID="_1460270644" r:id="rId20"/>
         </w:object>
       </w:r>
     </w:p>
@@ -9177,10 +9162,10 @@
           <w:lang w:val="fr-CH"/>
         </w:rPr>
       </w:pPr>
-      <w:bookmarkStart w:id="84" w:name="_Toc386442260"/>
-      <w:bookmarkStart w:id="85" w:name="_Toc386442454"/>
-      <w:bookmarkStart w:id="86" w:name="_Toc386474760"/>
-      <w:bookmarkStart w:id="87" w:name="_Toc386485023"/>
+      <w:bookmarkStart w:id="83" w:name="_Toc386442260"/>
+      <w:bookmarkStart w:id="84" w:name="_Toc386442454"/>
+      <w:bookmarkStart w:id="85" w:name="_Toc386474760"/>
+      <w:bookmarkStart w:id="86" w:name="_Toc386485023"/>
       <w:proofErr w:type="spellStart"/>
       <w:r>
         <w:rPr>
@@ -9188,10 +9173,10 @@
         </w:rPr>
         <w:t>UIWaitPlayers</w:t>
       </w:r>
+      <w:bookmarkEnd w:id="83"/>
       <w:bookmarkEnd w:id="84"/>
       <w:bookmarkEnd w:id="85"/>
       <w:bookmarkEnd w:id="86"/>
-      <w:bookmarkEnd w:id="87"/>
       <w:proofErr w:type="spellEnd"/>
     </w:p>
     <w:p>
@@ -9213,7 +9198,7 @@
           <v:shape id="_x0000_i1028" type="#_x0000_t75" style="width:293.85pt;height:79.15pt" o:ole="">
             <v:imagedata r:id="rId21" o:title=""/>
           </v:shape>
-          <o:OLEObject Type="Embed" ProgID="Visio.Drawing.11" ShapeID="_x0000_i1028" DrawAspect="Content" ObjectID="_1460226925" r:id="rId22"/>
+          <o:OLEObject Type="Embed" ProgID="Visio.Drawing.11" ShapeID="_x0000_i1028" DrawAspect="Content" ObjectID="_1460270645" r:id="rId22"/>
         </w:object>
       </w:r>
     </w:p>
@@ -9226,10 +9211,10 @@
           <w:lang w:val="fr-CH"/>
         </w:rPr>
       </w:pPr>
-      <w:bookmarkStart w:id="88" w:name="_Toc386442261"/>
-      <w:bookmarkStart w:id="89" w:name="_Toc386442455"/>
-      <w:bookmarkStart w:id="90" w:name="_Toc386474761"/>
-      <w:bookmarkStart w:id="91" w:name="_Toc386485024"/>
+      <w:bookmarkStart w:id="87" w:name="_Toc386442261"/>
+      <w:bookmarkStart w:id="88" w:name="_Toc386442455"/>
+      <w:bookmarkStart w:id="89" w:name="_Toc386474761"/>
+      <w:bookmarkStart w:id="90" w:name="_Toc386485024"/>
       <w:proofErr w:type="spellStart"/>
       <w:r>
         <w:rPr>
@@ -9238,10 +9223,10 @@
         <w:lastRenderedPageBreak/>
         <w:t>UIManualConnect</w:t>
       </w:r>
+      <w:bookmarkEnd w:id="87"/>
       <w:bookmarkEnd w:id="88"/>
       <w:bookmarkEnd w:id="89"/>
       <w:bookmarkEnd w:id="90"/>
-      <w:bookmarkEnd w:id="91"/>
       <w:proofErr w:type="spellEnd"/>
     </w:p>
     <w:p>
@@ -9263,7 +9248,7 @@
           <v:shape id="_x0000_i1029" type="#_x0000_t75" style="width:278.6pt;height:66.7pt" o:ole="">
             <v:imagedata r:id="rId23" o:title=""/>
           </v:shape>
-          <o:OLEObject Type="Embed" ProgID="Visio.Drawing.11" ShapeID="_x0000_i1029" DrawAspect="Content" ObjectID="_1460226926" r:id="rId24"/>
+          <o:OLEObject Type="Embed" ProgID="Visio.Drawing.11" ShapeID="_x0000_i1029" DrawAspect="Content" ObjectID="_1460270646" r:id="rId24"/>
         </w:object>
       </w:r>
     </w:p>
@@ -9274,10 +9259,10 @@
           <w:lang w:val="fr-CH"/>
         </w:rPr>
       </w:pPr>
-      <w:bookmarkStart w:id="92" w:name="_Toc386442262"/>
-      <w:bookmarkStart w:id="93" w:name="_Toc386442456"/>
-      <w:bookmarkStart w:id="94" w:name="_Toc386474762"/>
-      <w:bookmarkStart w:id="95" w:name="_Toc386485025"/>
+      <w:bookmarkStart w:id="91" w:name="_Toc386442262"/>
+      <w:bookmarkStart w:id="92" w:name="_Toc386442456"/>
+      <w:bookmarkStart w:id="93" w:name="_Toc386474762"/>
+      <w:bookmarkStart w:id="94" w:name="_Toc386485025"/>
       <w:proofErr w:type="spellStart"/>
       <w:r>
         <w:rPr>
@@ -9285,10 +9270,10 @@
         </w:rPr>
         <w:t>UIUsernameConf</w:t>
       </w:r>
+      <w:bookmarkEnd w:id="91"/>
       <w:bookmarkEnd w:id="92"/>
       <w:bookmarkEnd w:id="93"/>
       <w:bookmarkEnd w:id="94"/>
-      <w:bookmarkEnd w:id="95"/>
       <w:proofErr w:type="spellEnd"/>
     </w:p>
     <w:p>
@@ -9310,7 +9295,7 @@
           <v:shape id="_x0000_i1030" type="#_x0000_t75" style="width:242.3pt;height:57.7pt" o:ole="">
             <v:imagedata r:id="rId25" o:title=""/>
           </v:shape>
-          <o:OLEObject Type="Embed" ProgID="Visio.Drawing.11" ShapeID="_x0000_i1030" DrawAspect="Content" ObjectID="_1460226927" r:id="rId26"/>
+          <o:OLEObject Type="Embed" ProgID="Visio.Drawing.11" ShapeID="_x0000_i1030" DrawAspect="Content" ObjectID="_1460270647" r:id="rId26"/>
         </w:object>
       </w:r>
     </w:p>
@@ -9321,10 +9306,10 @@
           <w:lang w:val="fr-CH"/>
         </w:rPr>
       </w:pPr>
-      <w:bookmarkStart w:id="96" w:name="_Toc386442263"/>
-      <w:bookmarkStart w:id="97" w:name="_Toc386442457"/>
-      <w:bookmarkStart w:id="98" w:name="_Toc386474763"/>
-      <w:bookmarkStart w:id="99" w:name="_Toc386485026"/>
+      <w:bookmarkStart w:id="95" w:name="_Toc386442263"/>
+      <w:bookmarkStart w:id="96" w:name="_Toc386442457"/>
+      <w:bookmarkStart w:id="97" w:name="_Toc386474763"/>
+      <w:bookmarkStart w:id="98" w:name="_Toc386485026"/>
       <w:proofErr w:type="spellStart"/>
       <w:r>
         <w:rPr>
@@ -9332,10 +9317,10 @@
         </w:rPr>
         <w:t>UIServerCreation</w:t>
       </w:r>
+      <w:bookmarkEnd w:id="95"/>
       <w:bookmarkEnd w:id="96"/>
       <w:bookmarkEnd w:id="97"/>
       <w:bookmarkEnd w:id="98"/>
-      <w:bookmarkEnd w:id="99"/>
       <w:proofErr w:type="spellEnd"/>
     </w:p>
     <w:p>
@@ -9357,7 +9342,7 @@
           <v:shape id="_x0000_i1031" type="#_x0000_t75" style="width:147.6pt;height:108.35pt" o:ole="">
             <v:imagedata r:id="rId27" o:title=""/>
           </v:shape>
-          <o:OLEObject Type="Embed" ProgID="Visio.Drawing.11" ShapeID="_x0000_i1031" DrawAspect="Content" ObjectID="_1460226928" r:id="rId28"/>
+          <o:OLEObject Type="Embed" ProgID="Visio.Drawing.11" ShapeID="_x0000_i1031" DrawAspect="Content" ObjectID="_1460270648" r:id="rId28"/>
         </w:object>
       </w:r>
     </w:p>
@@ -9375,10 +9360,10 @@
           <w:lang w:val="fr-CH"/>
         </w:rPr>
       </w:pPr>
-      <w:bookmarkStart w:id="100" w:name="_Toc386442264"/>
-      <w:bookmarkStart w:id="101" w:name="_Toc386442458"/>
-      <w:bookmarkStart w:id="102" w:name="_Toc386474764"/>
-      <w:bookmarkStart w:id="103" w:name="_Toc386485027"/>
+      <w:bookmarkStart w:id="99" w:name="_Toc386442264"/>
+      <w:bookmarkStart w:id="100" w:name="_Toc386442458"/>
+      <w:bookmarkStart w:id="101" w:name="_Toc386474764"/>
+      <w:bookmarkStart w:id="102" w:name="_Toc386485027"/>
       <w:proofErr w:type="spellStart"/>
       <w:r>
         <w:rPr>
@@ -9387,10 +9372,10 @@
         <w:lastRenderedPageBreak/>
         <w:t>UIServerStats</w:t>
       </w:r>
+      <w:bookmarkEnd w:id="99"/>
       <w:bookmarkEnd w:id="100"/>
       <w:bookmarkEnd w:id="101"/>
       <w:bookmarkEnd w:id="102"/>
-      <w:bookmarkEnd w:id="103"/>
       <w:proofErr w:type="spellEnd"/>
     </w:p>
     <w:p>
@@ -9422,7 +9407,7 @@
           <v:shape id="_x0000_i1032" type="#_x0000_t75" style="width:224.3pt;height:171.4pt" o:ole="">
             <v:imagedata r:id="rId29" o:title=""/>
           </v:shape>
-          <o:OLEObject Type="Embed" ProgID="Visio.Drawing.11" ShapeID="_x0000_i1032" DrawAspect="Content" ObjectID="_1460226929" r:id="rId30"/>
+          <o:OLEObject Type="Embed" ProgID="Visio.Drawing.11" ShapeID="_x0000_i1032" DrawAspect="Content" ObjectID="_1460270649" r:id="rId30"/>
         </w:object>
       </w:r>
     </w:p>
@@ -9449,10 +9434,10 @@
           <w:lang w:val="fr-CH"/>
         </w:rPr>
       </w:pPr>
-      <w:bookmarkStart w:id="104" w:name="_Toc386442265"/>
-      <w:bookmarkStart w:id="105" w:name="_Toc386442459"/>
-      <w:bookmarkStart w:id="106" w:name="_Toc386474765"/>
-      <w:bookmarkStart w:id="107" w:name="_Toc386485028"/>
+      <w:bookmarkStart w:id="103" w:name="_Toc386442265"/>
+      <w:bookmarkStart w:id="104" w:name="_Toc386442459"/>
+      <w:bookmarkStart w:id="105" w:name="_Toc386474765"/>
+      <w:bookmarkStart w:id="106" w:name="_Toc386485028"/>
       <w:r>
         <w:rPr>
           <w:lang w:val="fr-CH"/>
@@ -9466,10 +9451,10 @@
         </w:rPr>
         <w:t>ôles de l’équipe</w:t>
       </w:r>
+      <w:bookmarkEnd w:id="103"/>
       <w:bookmarkEnd w:id="104"/>
       <w:bookmarkEnd w:id="105"/>
       <w:bookmarkEnd w:id="106"/>
-      <w:bookmarkEnd w:id="107"/>
     </w:p>
     <w:tbl>
       <w:tblPr>
@@ -9512,8 +9497,16 @@
               <w:rPr>
                 <w:b/>
               </w:rPr>
-              <w:t xml:space="preserve"> Julien</w:t>
-            </w:r>
+              <w:t xml:space="preserve"> </w:t>
+            </w:r>
+            <w:proofErr w:type="spellStart"/>
+            <w:r>
+              <w:rPr>
+                <w:b/>
+              </w:rPr>
+              <w:t>Julien</w:t>
+            </w:r>
+            <w:proofErr w:type="spellEnd"/>
           </w:p>
         </w:tc>
         <w:tc>
@@ -10992,10 +10985,10 @@
           <w:lang w:val="fr-CH"/>
         </w:rPr>
       </w:pPr>
-      <w:bookmarkStart w:id="108" w:name="_Toc386442266"/>
-      <w:bookmarkStart w:id="109" w:name="_Toc386442460"/>
-      <w:bookmarkStart w:id="110" w:name="_Toc386474766"/>
-      <w:bookmarkStart w:id="111" w:name="_Toc386485029"/>
+      <w:bookmarkStart w:id="107" w:name="_Toc386442266"/>
+      <w:bookmarkStart w:id="108" w:name="_Toc386442460"/>
+      <w:bookmarkStart w:id="109" w:name="_Toc386474766"/>
+      <w:bookmarkStart w:id="110" w:name="_Toc386485029"/>
       <w:proofErr w:type="spellStart"/>
       <w:r>
         <w:rPr>
@@ -11004,10 +10997,10 @@
         <w:lastRenderedPageBreak/>
         <w:t>Iterations</w:t>
       </w:r>
+      <w:bookmarkEnd w:id="107"/>
       <w:bookmarkEnd w:id="108"/>
       <w:bookmarkEnd w:id="109"/>
       <w:bookmarkEnd w:id="110"/>
-      <w:bookmarkEnd w:id="111"/>
       <w:proofErr w:type="spellEnd"/>
     </w:p>
     <w:p>
@@ -12392,8 +12385,10 @@
               <w:jc w:val="center"/>
             </w:pPr>
             <w:r>
-              <w:t>6 Mars</w:t>
-            </w:r>
+              <w:t>6 Mai</w:t>
+            </w:r>
+            <w:bookmarkStart w:id="111" w:name="_GoBack"/>
+            <w:bookmarkEnd w:id="111"/>
           </w:p>
           <w:p>
             <w:pPr>
@@ -13338,7 +13333,15 @@
             </w:r>
             <w:proofErr w:type="spellEnd"/>
             <w:r>
-              <w:t xml:space="preserve"> vs </w:t>
+              <w:t xml:space="preserve"> </w:t>
+            </w:r>
+            <w:proofErr w:type="spellStart"/>
+            <w:r>
+              <w:t>vs</w:t>
+            </w:r>
+            <w:proofErr w:type="spellEnd"/>
+            <w:r>
+              <w:t xml:space="preserve"> </w:t>
             </w:r>
             <w:proofErr w:type="spellStart"/>
             <w:r>
@@ -14294,7 +14297,7 @@
         <w:noProof/>
         <w:lang w:val="fr-CH"/>
       </w:rPr>
-      <w:t>2</w:t>
+      <w:t>20</w:t>
     </w:r>
     <w:r>
       <w:rPr>
@@ -16582,7 +16585,7 @@
 </file>
 
 <file path=customXml/itemProps2.xml><?xml version="1.0" encoding="utf-8"?>
-<ds:datastoreItem xmlns:ds="http://schemas.openxmlformats.org/officeDocument/2006/customXml" ds:itemID="{73250316-FB5A-4E5D-A109-52F3B26269E9}">
+<ds:datastoreItem xmlns:ds="http://schemas.openxmlformats.org/officeDocument/2006/customXml" ds:itemID="{FA0820DA-A274-498E-9C08-322DA71E9669}">
   <ds:schemaRefs>
     <ds:schemaRef ds:uri="http://schemas.openxmlformats.org/officeDocument/2006/bibliography"/>
   </ds:schemaRefs>

</xml_diff>